<commit_message>
Pequeñas modificaciones al manual de usuario
</commit_message>
<xml_diff>
--- a/doc/Hubble-Administracion_Manual_Usuario.docx
+++ b/doc/Hubble-Administracion_Manual_Usuario.docx
@@ -334,20 +334,16 @@
       <w:pPr>
         <w:pStyle w:val="TtulodeTDC"/>
       </w:pPr>
-      <w:bookmarkStart w:id="0" w:name="_Toc525224088"/>
-      <w:bookmarkStart w:id="1" w:name="_GoBack"/>
-      <w:bookmarkEnd w:id="1"/>
-      <w:proofErr w:type="spellStart"/>
+      <w:bookmarkStart w:id="0" w:name="_Toc525294838"/>
       <w:r>
         <w:rPr>
           <w:b/>
           <w:color w:val="00000A"/>
           <w:lang w:val="es-ES"/>
         </w:rPr>
-        <w:t>Indice</w:t>
+        <w:t>Índice</w:t>
       </w:r>
       <w:bookmarkEnd w:id="0"/>
-      <w:proofErr w:type="spellEnd"/>
     </w:p>
     <w:p>
       <w:pPr>
@@ -382,13 +378,13 @@
         </w:rPr>
         <w:fldChar w:fldCharType="separate"/>
       </w:r>
-      <w:hyperlink w:anchor="_Toc525224088" w:history="1">
+      <w:hyperlink w:anchor="_Toc525294838" w:history="1">
         <w:r>
           <w:rPr>
             <w:rStyle w:val="Hipervnculo"/>
             <w:noProof/>
           </w:rPr>
-          <w:t>Indice</w:t>
+          <w:t>Índice</w:t>
         </w:r>
         <w:r>
           <w:rPr>
@@ -409,7 +405,7 @@
             <w:noProof/>
             <w:webHidden/>
           </w:rPr>
-          <w:instrText xml:space="preserve"> PAGEREF _Toc525224088 \h </w:instrText>
+          <w:instrText xml:space="preserve"> PAGEREF _Toc525294838 \h </w:instrText>
         </w:r>
         <w:r>
           <w:rPr>
@@ -458,7 +454,7 @@
           <w:lang w:val="es-AR" w:eastAsia="es-AR"/>
         </w:rPr>
       </w:pPr>
-      <w:hyperlink w:anchor="_Toc525224089" w:history="1">
+      <w:hyperlink w:anchor="_Toc525294839" w:history="1">
         <w:r>
           <w:rPr>
             <w:rStyle w:val="Hipervnculo"/>
@@ -505,7 +501,7 @@
             <w:noProof/>
             <w:webHidden/>
           </w:rPr>
-          <w:instrText xml:space="preserve"> PAGEREF _Toc525224089 \h </w:instrText>
+          <w:instrText xml:space="preserve"> PAGEREF _Toc525294839 \h </w:instrText>
         </w:r>
         <w:r>
           <w:rPr>
@@ -554,7 +550,7 @@
           <w:lang w:val="es-AR" w:eastAsia="es-AR"/>
         </w:rPr>
       </w:pPr>
-      <w:hyperlink w:anchor="_Toc525224090" w:history="1">
+      <w:hyperlink w:anchor="_Toc525294840" w:history="1">
         <w:r>
           <w:rPr>
             <w:rStyle w:val="Hipervnculo"/>
@@ -601,7 +597,7 @@
             <w:noProof/>
             <w:webHidden/>
           </w:rPr>
-          <w:instrText xml:space="preserve"> PAGEREF _Toc525224090 \h </w:instrText>
+          <w:instrText xml:space="preserve"> PAGEREF _Toc525294840 \h </w:instrText>
         </w:r>
         <w:r>
           <w:rPr>
@@ -650,7 +646,7 @@
           <w:lang w:val="es-AR" w:eastAsia="es-AR"/>
         </w:rPr>
       </w:pPr>
-      <w:hyperlink w:anchor="_Toc525224091" w:history="1">
+      <w:hyperlink w:anchor="_Toc525294841" w:history="1">
         <w:r>
           <w:rPr>
             <w:rStyle w:val="Hipervnculo"/>
@@ -697,7 +693,7 @@
             <w:noProof/>
             <w:webHidden/>
           </w:rPr>
-          <w:instrText xml:space="preserve"> PAGEREF _Toc525224091 \h </w:instrText>
+          <w:instrText xml:space="preserve"> PAGEREF _Toc525294841 \h </w:instrText>
         </w:r>
         <w:r>
           <w:rPr>
@@ -746,7 +742,7 @@
           <w:lang w:val="es-AR" w:eastAsia="es-AR"/>
         </w:rPr>
       </w:pPr>
-      <w:hyperlink w:anchor="_Toc525224092" w:history="1">
+      <w:hyperlink w:anchor="_Toc525294842" w:history="1">
         <w:r>
           <w:rPr>
             <w:rStyle w:val="Hipervnculo"/>
@@ -793,7 +789,7 @@
             <w:noProof/>
             <w:webHidden/>
           </w:rPr>
-          <w:instrText xml:space="preserve"> PAGEREF _Toc525224092 \h </w:instrText>
+          <w:instrText xml:space="preserve"> PAGEREF _Toc525294842 \h </w:instrText>
         </w:r>
         <w:r>
           <w:rPr>
@@ -841,7 +837,7 @@
           <w:lang w:val="es-AR" w:eastAsia="es-AR"/>
         </w:rPr>
       </w:pPr>
-      <w:hyperlink w:anchor="_Toc525224093" w:history="1">
+      <w:hyperlink w:anchor="_Toc525294843" w:history="1">
         <w:r>
           <w:rPr>
             <w:rStyle w:val="Hipervnculo"/>
@@ -868,7 +864,7 @@
             <w:noProof/>
             <w:webHidden/>
           </w:rPr>
-          <w:instrText xml:space="preserve"> PAGEREF _Toc525224093 \h </w:instrText>
+          <w:instrText xml:space="preserve"> PAGEREF _Toc525294843 \h </w:instrText>
         </w:r>
         <w:r>
           <w:rPr>
@@ -916,7 +912,7 @@
           <w:lang w:val="es-AR" w:eastAsia="es-AR"/>
         </w:rPr>
       </w:pPr>
-      <w:hyperlink w:anchor="_Toc525224094" w:history="1">
+      <w:hyperlink w:anchor="_Toc525294844" w:history="1">
         <w:r>
           <w:rPr>
             <w:rStyle w:val="Hipervnculo"/>
@@ -943,7 +939,7 @@
             <w:noProof/>
             <w:webHidden/>
           </w:rPr>
-          <w:instrText xml:space="preserve"> PAGEREF _Toc525224094 \h </w:instrText>
+          <w:instrText xml:space="preserve"> PAGEREF _Toc525294844 \h </w:instrText>
         </w:r>
         <w:r>
           <w:rPr>
@@ -991,7 +987,7 @@
           <w:lang w:val="es-AR" w:eastAsia="es-AR"/>
         </w:rPr>
       </w:pPr>
-      <w:hyperlink w:anchor="_Toc525224095" w:history="1">
+      <w:hyperlink w:anchor="_Toc525294845" w:history="1">
         <w:r>
           <w:rPr>
             <w:rStyle w:val="Hipervnculo"/>
@@ -1018,7 +1014,7 @@
             <w:noProof/>
             <w:webHidden/>
           </w:rPr>
-          <w:instrText xml:space="preserve"> PAGEREF _Toc525224095 \h </w:instrText>
+          <w:instrText xml:space="preserve"> PAGEREF _Toc525294845 \h </w:instrText>
         </w:r>
         <w:r>
           <w:rPr>
@@ -1067,7 +1063,7 @@
           <w:lang w:val="es-AR" w:eastAsia="es-AR"/>
         </w:rPr>
       </w:pPr>
-      <w:hyperlink w:anchor="_Toc525224096" w:history="1">
+      <w:hyperlink w:anchor="_Toc525294846" w:history="1">
         <w:r>
           <w:rPr>
             <w:rStyle w:val="Hipervnculo"/>
@@ -1114,7 +1110,7 @@
             <w:noProof/>
             <w:webHidden/>
           </w:rPr>
-          <w:instrText xml:space="preserve"> PAGEREF _Toc525224096 \h </w:instrText>
+          <w:instrText xml:space="preserve"> PAGEREF _Toc525294846 \h </w:instrText>
         </w:r>
         <w:r>
           <w:rPr>
@@ -1163,7 +1159,7 @@
           <w:lang w:val="es-AR" w:eastAsia="es-AR"/>
         </w:rPr>
       </w:pPr>
-      <w:hyperlink w:anchor="_Toc525224097" w:history="1">
+      <w:hyperlink w:anchor="_Toc525294847" w:history="1">
         <w:r>
           <w:rPr>
             <w:rStyle w:val="Hipervnculo"/>
@@ -1210,7 +1206,7 @@
             <w:noProof/>
             <w:webHidden/>
           </w:rPr>
-          <w:instrText xml:space="preserve"> PAGEREF _Toc525224097 \h </w:instrText>
+          <w:instrText xml:space="preserve"> PAGEREF _Toc525294847 \h </w:instrText>
         </w:r>
         <w:r>
           <w:rPr>
@@ -1258,7 +1254,7 @@
           <w:lang w:val="es-AR" w:eastAsia="es-AR"/>
         </w:rPr>
       </w:pPr>
-      <w:hyperlink w:anchor="_Toc525224098" w:history="1">
+      <w:hyperlink w:anchor="_Toc525294848" w:history="1">
         <w:r>
           <w:rPr>
             <w:rStyle w:val="Hipervnculo"/>
@@ -1285,7 +1281,7 @@
             <w:noProof/>
             <w:webHidden/>
           </w:rPr>
-          <w:instrText xml:space="preserve"> PAGEREF _Toc525224098 \h </w:instrText>
+          <w:instrText xml:space="preserve"> PAGEREF _Toc525294848 \h </w:instrText>
         </w:r>
         <w:r>
           <w:rPr>
@@ -1333,7 +1329,7 @@
           <w:lang w:val="es-AR" w:eastAsia="es-AR"/>
         </w:rPr>
       </w:pPr>
-      <w:hyperlink w:anchor="_Toc525224099" w:history="1">
+      <w:hyperlink w:anchor="_Toc525294849" w:history="1">
         <w:r>
           <w:rPr>
             <w:rStyle w:val="Hipervnculo"/>
@@ -1360,7 +1356,7 @@
             <w:noProof/>
             <w:webHidden/>
           </w:rPr>
-          <w:instrText xml:space="preserve"> PAGEREF _Toc525224099 \h </w:instrText>
+          <w:instrText xml:space="preserve"> PAGEREF _Toc525294849 \h </w:instrText>
         </w:r>
         <w:r>
           <w:rPr>
@@ -1408,7 +1404,7 @@
           <w:lang w:val="es-AR" w:eastAsia="es-AR"/>
         </w:rPr>
       </w:pPr>
-      <w:hyperlink w:anchor="_Toc525224100" w:history="1">
+      <w:hyperlink w:anchor="_Toc525294850" w:history="1">
         <w:r>
           <w:rPr>
             <w:rStyle w:val="Hipervnculo"/>
@@ -1435,7 +1431,7 @@
             <w:noProof/>
             <w:webHidden/>
           </w:rPr>
-          <w:instrText xml:space="preserve"> PAGEREF _Toc525224100 \h </w:instrText>
+          <w:instrText xml:space="preserve"> PAGEREF _Toc525294850 \h </w:instrText>
         </w:r>
         <w:r>
           <w:rPr>
@@ -1483,7 +1479,7 @@
           <w:lang w:val="es-AR" w:eastAsia="es-AR"/>
         </w:rPr>
       </w:pPr>
-      <w:hyperlink w:anchor="_Toc525224101" w:history="1">
+      <w:hyperlink w:anchor="_Toc525294851" w:history="1">
         <w:r>
           <w:rPr>
             <w:rStyle w:val="Hipervnculo"/>
@@ -1510,7 +1506,7 @@
             <w:noProof/>
             <w:webHidden/>
           </w:rPr>
-          <w:instrText xml:space="preserve"> PAGEREF _Toc525224101 \h </w:instrText>
+          <w:instrText xml:space="preserve"> PAGEREF _Toc525294851 \h </w:instrText>
         </w:r>
         <w:r>
           <w:rPr>
@@ -1559,7 +1555,7 @@
           <w:lang w:val="es-AR" w:eastAsia="es-AR"/>
         </w:rPr>
       </w:pPr>
-      <w:hyperlink w:anchor="_Toc525224102" w:history="1">
+      <w:hyperlink w:anchor="_Toc525294852" w:history="1">
         <w:r>
           <w:rPr>
             <w:rStyle w:val="Hipervnculo"/>
@@ -1606,7 +1602,7 @@
             <w:noProof/>
             <w:webHidden/>
           </w:rPr>
-          <w:instrText xml:space="preserve"> PAGEREF _Toc525224102 \h </w:instrText>
+          <w:instrText xml:space="preserve"> PAGEREF _Toc525294852 \h </w:instrText>
         </w:r>
         <w:r>
           <w:rPr>
@@ -1654,7 +1650,7 @@
           <w:lang w:val="es-AR" w:eastAsia="es-AR"/>
         </w:rPr>
       </w:pPr>
-      <w:hyperlink w:anchor="_Toc525224103" w:history="1">
+      <w:hyperlink w:anchor="_Toc525294853" w:history="1">
         <w:r>
           <w:rPr>
             <w:rStyle w:val="Hipervnculo"/>
@@ -1681,7 +1677,7 @@
             <w:noProof/>
             <w:webHidden/>
           </w:rPr>
-          <w:instrText xml:space="preserve"> PAGEREF _Toc525224103 \h </w:instrText>
+          <w:instrText xml:space="preserve"> PAGEREF _Toc525294853 \h </w:instrText>
         </w:r>
         <w:r>
           <w:rPr>
@@ -1729,7 +1725,7 @@
           <w:lang w:val="es-AR" w:eastAsia="es-AR"/>
         </w:rPr>
       </w:pPr>
-      <w:hyperlink w:anchor="_Toc525224104" w:history="1">
+      <w:hyperlink w:anchor="_Toc525294854" w:history="1">
         <w:r>
           <w:rPr>
             <w:rStyle w:val="Hipervnculo"/>
@@ -1756,7 +1752,7 @@
             <w:noProof/>
             <w:webHidden/>
           </w:rPr>
-          <w:instrText xml:space="preserve"> PAGEREF _Toc525224104 \h </w:instrText>
+          <w:instrText xml:space="preserve"> PAGEREF _Toc525294854 \h </w:instrText>
         </w:r>
         <w:r>
           <w:rPr>
@@ -1804,7 +1800,7 @@
           <w:lang w:val="es-AR" w:eastAsia="es-AR"/>
         </w:rPr>
       </w:pPr>
-      <w:hyperlink w:anchor="_Toc525224105" w:history="1">
+      <w:hyperlink w:anchor="_Toc525294855" w:history="1">
         <w:r>
           <w:rPr>
             <w:rStyle w:val="Hipervnculo"/>
@@ -1831,7 +1827,7 @@
             <w:noProof/>
             <w:webHidden/>
           </w:rPr>
-          <w:instrText xml:space="preserve"> PAGEREF _Toc525224105 \h </w:instrText>
+          <w:instrText xml:space="preserve"> PAGEREF _Toc525294855 \h </w:instrText>
         </w:r>
         <w:r>
           <w:rPr>
@@ -1879,7 +1875,7 @@
           <w:lang w:val="es-AR" w:eastAsia="es-AR"/>
         </w:rPr>
       </w:pPr>
-      <w:hyperlink w:anchor="_Toc525224106" w:history="1">
+      <w:hyperlink w:anchor="_Toc525294856" w:history="1">
         <w:r>
           <w:rPr>
             <w:rStyle w:val="Hipervnculo"/>
@@ -1906,7 +1902,7 @@
             <w:noProof/>
             <w:webHidden/>
           </w:rPr>
-          <w:instrText xml:space="preserve"> PAGEREF _Toc525224106 \h </w:instrText>
+          <w:instrText xml:space="preserve"> PAGEREF _Toc525294856 \h </w:instrText>
         </w:r>
         <w:r>
           <w:rPr>
@@ -1926,7 +1922,7 @@
             <w:noProof/>
             <w:webHidden/>
           </w:rPr>
-          <w:t>12</w:t>
+          <w:t>11</w:t>
         </w:r>
         <w:r>
           <w:rPr>
@@ -1954,7 +1950,7 @@
           <w:lang w:val="es-AR" w:eastAsia="es-AR"/>
         </w:rPr>
       </w:pPr>
-      <w:hyperlink w:anchor="_Toc525224107" w:history="1">
+      <w:hyperlink w:anchor="_Toc525294857" w:history="1">
         <w:r>
           <w:rPr>
             <w:rStyle w:val="Hipervnculo"/>
@@ -1981,7 +1977,7 @@
             <w:noProof/>
             <w:webHidden/>
           </w:rPr>
-          <w:instrText xml:space="preserve"> PAGEREF _Toc525224107 \h </w:instrText>
+          <w:instrText xml:space="preserve"> PAGEREF _Toc525294857 \h </w:instrText>
         </w:r>
         <w:r>
           <w:rPr>
@@ -2030,12 +2026,11 @@
           <w:lang w:val="es-AR" w:eastAsia="es-AR"/>
         </w:rPr>
       </w:pPr>
-      <w:hyperlink w:anchor="_Toc525224108" w:history="1">
+      <w:hyperlink w:anchor="_Toc525294858" w:history="1">
         <w:r>
           <w:rPr>
             <w:rStyle w:val="Hipervnculo"/>
             <w:noProof/>
-            <w:lang w:val="es-EC"/>
           </w:rPr>
           <w:t>8.</w:t>
         </w:r>
@@ -2056,7 +2051,6 @@
           <w:rPr>
             <w:rStyle w:val="Hipervnculo"/>
             <w:noProof/>
-            <w:lang w:val="es-EC"/>
           </w:rPr>
           <w:t>Aplicaciones</w:t>
         </w:r>
@@ -2079,7 +2073,7 @@
             <w:noProof/>
             <w:webHidden/>
           </w:rPr>
-          <w:instrText xml:space="preserve"> PAGEREF _Toc525224108 \h </w:instrText>
+          <w:instrText xml:space="preserve"> PAGEREF _Toc525294858 \h </w:instrText>
         </w:r>
         <w:r>
           <w:rPr>
@@ -2127,7 +2121,7 @@
           <w:lang w:val="es-AR" w:eastAsia="es-AR"/>
         </w:rPr>
       </w:pPr>
-      <w:hyperlink w:anchor="_Toc525224109" w:history="1">
+      <w:hyperlink w:anchor="_Toc525294859" w:history="1">
         <w:r>
           <w:rPr>
             <w:rStyle w:val="Hipervnculo"/>
@@ -2154,7 +2148,7 @@
             <w:noProof/>
             <w:webHidden/>
           </w:rPr>
-          <w:instrText xml:space="preserve"> PAGEREF _Toc525224109 \h </w:instrText>
+          <w:instrText xml:space="preserve"> PAGEREF _Toc525294859 \h </w:instrText>
         </w:r>
         <w:r>
           <w:rPr>
@@ -2202,7 +2196,7 @@
           <w:lang w:val="es-AR" w:eastAsia="es-AR"/>
         </w:rPr>
       </w:pPr>
-      <w:hyperlink w:anchor="_Toc525224110" w:history="1">
+      <w:hyperlink w:anchor="_Toc525294860" w:history="1">
         <w:r>
           <w:rPr>
             <w:rStyle w:val="Hipervnculo"/>
@@ -2229,7 +2223,7 @@
             <w:noProof/>
             <w:webHidden/>
           </w:rPr>
-          <w:instrText xml:space="preserve"> PAGEREF _Toc525224110 \h </w:instrText>
+          <w:instrText xml:space="preserve"> PAGEREF _Toc525294860 \h </w:instrText>
         </w:r>
         <w:r>
           <w:rPr>
@@ -2277,7 +2271,7 @@
           <w:lang w:val="es-AR" w:eastAsia="es-AR"/>
         </w:rPr>
       </w:pPr>
-      <w:hyperlink w:anchor="_Toc525224111" w:history="1">
+      <w:hyperlink w:anchor="_Toc525294861" w:history="1">
         <w:r>
           <w:rPr>
             <w:rStyle w:val="Hipervnculo"/>
@@ -2304,7 +2298,7 @@
             <w:noProof/>
             <w:webHidden/>
           </w:rPr>
-          <w:instrText xml:space="preserve"> PAGEREF _Toc525224111 \h </w:instrText>
+          <w:instrText xml:space="preserve"> PAGEREF _Toc525294861 \h </w:instrText>
         </w:r>
         <w:r>
           <w:rPr>
@@ -2352,7 +2346,7 @@
           <w:lang w:val="es-AR" w:eastAsia="es-AR"/>
         </w:rPr>
       </w:pPr>
-      <w:hyperlink w:anchor="_Toc525224112" w:history="1">
+      <w:hyperlink w:anchor="_Toc525294862" w:history="1">
         <w:r>
           <w:rPr>
             <w:rStyle w:val="Hipervnculo"/>
@@ -2379,7 +2373,7 @@
             <w:noProof/>
             <w:webHidden/>
           </w:rPr>
-          <w:instrText xml:space="preserve"> PAGEREF _Toc525224112 \h </w:instrText>
+          <w:instrText xml:space="preserve"> PAGEREF _Toc525294862 \h </w:instrText>
         </w:r>
         <w:r>
           <w:rPr>
@@ -2427,7 +2421,7 @@
           <w:lang w:val="es-AR" w:eastAsia="es-AR"/>
         </w:rPr>
       </w:pPr>
-      <w:hyperlink w:anchor="_Toc525224113" w:history="1">
+      <w:hyperlink w:anchor="_Toc525294863" w:history="1">
         <w:r>
           <w:rPr>
             <w:rStyle w:val="Hipervnculo"/>
@@ -2454,7 +2448,7 @@
             <w:noProof/>
             <w:webHidden/>
           </w:rPr>
-          <w:instrText xml:space="preserve"> PAGEREF _Toc525224113 \h </w:instrText>
+          <w:instrText xml:space="preserve"> PAGEREF _Toc525294863 \h </w:instrText>
         </w:r>
         <w:r>
           <w:rPr>
@@ -2503,12 +2497,11 @@
           <w:lang w:val="es-AR" w:eastAsia="es-AR"/>
         </w:rPr>
       </w:pPr>
-      <w:hyperlink w:anchor="_Toc525224114" w:history="1">
+      <w:hyperlink w:anchor="_Toc525294864" w:history="1">
         <w:r>
           <w:rPr>
             <w:rStyle w:val="Hipervnculo"/>
             <w:noProof/>
-            <w:lang w:val="es-EC"/>
           </w:rPr>
           <w:t>9.</w:t>
         </w:r>
@@ -2529,7 +2522,6 @@
           <w:rPr>
             <w:rStyle w:val="Hipervnculo"/>
             <w:noProof/>
-            <w:lang w:val="es-EC"/>
           </w:rPr>
           <w:t>Health Index</w:t>
         </w:r>
@@ -2552,7 +2544,7 @@
             <w:noProof/>
             <w:webHidden/>
           </w:rPr>
-          <w:instrText xml:space="preserve"> PAGEREF _Toc525224114 \h </w:instrText>
+          <w:instrText xml:space="preserve"> PAGEREF _Toc525294864 \h </w:instrText>
         </w:r>
         <w:r>
           <w:rPr>
@@ -2600,7 +2592,7 @@
           <w:lang w:val="es-AR" w:eastAsia="es-AR"/>
         </w:rPr>
       </w:pPr>
-      <w:hyperlink w:anchor="_Toc525224115" w:history="1">
+      <w:hyperlink w:anchor="_Toc525294865" w:history="1">
         <w:r>
           <w:rPr>
             <w:rStyle w:val="Hipervnculo"/>
@@ -2627,7 +2619,7 @@
             <w:noProof/>
             <w:webHidden/>
           </w:rPr>
-          <w:instrText xml:space="preserve"> PAGEREF _Toc525224115 \h </w:instrText>
+          <w:instrText xml:space="preserve"> PAGEREF _Toc525294865 \h </w:instrText>
         </w:r>
         <w:r>
           <w:rPr>
@@ -2681,12 +2673,12 @@
       <w:r>
         <w:br w:type="page"/>
       </w:r>
-      <w:bookmarkStart w:id="2" w:name="_Toc525224089"/>
+      <w:bookmarkStart w:id="1" w:name="_Toc525294839"/>
       <w:r>
         <w:lastRenderedPageBreak/>
         <w:t>Objetivos del documento</w:t>
       </w:r>
-      <w:bookmarkEnd w:id="2"/>
+      <w:bookmarkEnd w:id="1"/>
     </w:p>
     <w:p>
       <w:pPr>
@@ -2741,11 +2733,11 @@
         </w:numPr>
         <w:ind w:left="360" w:firstLine="0"/>
       </w:pPr>
-      <w:bookmarkStart w:id="3" w:name="_Toc525224090"/>
+      <w:bookmarkStart w:id="2" w:name="_Toc525294840"/>
       <w:r>
         <w:t>Glosario de términos</w:t>
       </w:r>
-      <w:bookmarkEnd w:id="3"/>
+      <w:bookmarkEnd w:id="2"/>
     </w:p>
     <w:p>
       <w:pPr>
@@ -2906,7 +2898,16 @@
         <w:t xml:space="preserve">: </w:t>
       </w:r>
       <w:r>
-        <w:t>Terminología del inglés traída al negocio para indicar los índices de medición que dictaminarán el estado de salud general de la aplicación.</w:t>
+        <w:t xml:space="preserve">Terminología del inglés traída al negocio para indicar los índices de medición que dictaminarán el </w:t>
+      </w:r>
+      <w:r>
+        <w:rPr>
+          <w:i/>
+        </w:rPr>
+        <w:t>estado de salud</w:t>
+      </w:r>
+      <w:r>
+        <w:t xml:space="preserve"> general de la aplicación.</w:t>
       </w:r>
     </w:p>
     <w:p>
@@ -2916,16 +2917,17 @@
           <w:ilvl w:val="0"/>
           <w:numId w:val="1"/>
         </w:numPr>
-      </w:pPr>
-      <w:bookmarkStart w:id="4" w:name="_Toc503340015"/>
-      <w:bookmarkStart w:id="5" w:name="_Toc514677778"/>
-      <w:bookmarkStart w:id="6" w:name="_Toc525224091"/>
+        <w:ind w:left="360" w:firstLine="0"/>
+      </w:pPr>
+      <w:bookmarkStart w:id="3" w:name="_Toc503340015"/>
+      <w:bookmarkStart w:id="4" w:name="_Toc514677778"/>
+      <w:bookmarkStart w:id="5" w:name="_Toc525294841"/>
       <w:r>
         <w:t>Introducción</w:t>
       </w:r>
+      <w:bookmarkEnd w:id="3"/>
       <w:bookmarkEnd w:id="4"/>
       <w:bookmarkEnd w:id="5"/>
-      <w:bookmarkEnd w:id="6"/>
     </w:p>
     <w:p>
       <w:pPr>
@@ -2957,7 +2959,7 @@
         <mc:AlternateContent>
           <mc:Choice Requires="wps">
             <w:drawing>
-              <wp:anchor distT="0" distB="0" distL="114300" distR="114300" simplePos="0" relativeHeight="251659264" behindDoc="0" locked="0" layoutInCell="1" allowOverlap="1">
+              <wp:anchor distT="0" distB="0" distL="114300" distR="114300" simplePos="0" relativeHeight="251659264" behindDoc="0" locked="0" layoutInCell="1" allowOverlap="1" wp14:anchorId="589AFD3F" wp14:editId="4CF25046">
                 <wp:simplePos x="0" y="0"/>
                 <wp:positionH relativeFrom="column">
                   <wp:posOffset>1931670</wp:posOffset>
@@ -3037,7 +3039,7 @@
           <w:lang w:val="es-AR" w:eastAsia="es-AR"/>
         </w:rPr>
         <w:drawing>
-          <wp:inline distT="0" distB="0" distL="0" distR="0">
+          <wp:inline distT="0" distB="0" distL="0" distR="0" wp14:anchorId="06FE66F9" wp14:editId="68C11441">
             <wp:extent cx="5600700" cy="2640956"/>
             <wp:effectExtent l="171450" t="171450" r="381000" b="369570"/>
             <wp:docPr id="10" name="0 Imagen"/>
@@ -3096,23 +3098,24 @@
           <w:ilvl w:val="0"/>
           <w:numId w:val="1"/>
         </w:numPr>
-      </w:pPr>
-      <w:bookmarkStart w:id="7" w:name="_Toc525224092"/>
+        <w:ind w:left="360" w:firstLine="0"/>
+      </w:pPr>
+      <w:bookmarkStart w:id="6" w:name="_Toc525294842"/>
       <w:r>
         <w:lastRenderedPageBreak/>
         <w:t>Generales</w:t>
       </w:r>
+      <w:bookmarkEnd w:id="6"/>
+    </w:p>
+    <w:p>
+      <w:pPr>
+        <w:pStyle w:val="Ttulo2"/>
+      </w:pPr>
+      <w:bookmarkStart w:id="7" w:name="_Toc525294843"/>
+      <w:r>
+        <w:t>Ayuda</w:t>
+      </w:r>
       <w:bookmarkEnd w:id="7"/>
-    </w:p>
-    <w:p>
-      <w:pPr>
-        <w:pStyle w:val="Ttulo2"/>
-      </w:pPr>
-      <w:bookmarkStart w:id="8" w:name="_Toc525224093"/>
-      <w:r>
-        <w:t>Ayuda</w:t>
-      </w:r>
-      <w:bookmarkEnd w:id="8"/>
     </w:p>
     <w:p>
       <w:pPr>
@@ -3128,7 +3131,7 @@
           <w:lang w:val="es-AR" w:eastAsia="es-AR"/>
         </w:rPr>
         <w:drawing>
-          <wp:anchor distT="0" distB="0" distL="114300" distR="114300" simplePos="0" relativeHeight="251674624" behindDoc="1" locked="0" layoutInCell="1" allowOverlap="1" wp14:anchorId="5258090F" wp14:editId="16606D20">
+          <wp:anchor distT="0" distB="0" distL="114300" distR="114300" simplePos="0" relativeHeight="251674624" behindDoc="1" locked="0" layoutInCell="1" allowOverlap="1" wp14:anchorId="5232EB7C" wp14:editId="0680E724">
             <wp:simplePos x="0" y="0"/>
             <wp:positionH relativeFrom="column">
               <wp:posOffset>3268980</wp:posOffset>
@@ -3217,11 +3220,11 @@
       <w:pPr>
         <w:pStyle w:val="Ttulo2"/>
       </w:pPr>
-      <w:bookmarkStart w:id="9" w:name="_Toc525224094"/>
+      <w:bookmarkStart w:id="8" w:name="_Toc525294844"/>
       <w:r>
         <w:t>Mensajes</w:t>
       </w:r>
-      <w:bookmarkEnd w:id="9"/>
+      <w:bookmarkEnd w:id="8"/>
     </w:p>
     <w:p>
       <w:pPr>
@@ -3252,15 +3255,14 @@
       </w:pPr>
       <w:r>
         <w:rPr>
-          <w:rFonts w:cs="Arial"/>
           <w:noProof/>
           <w:lang w:val="es-AR" w:eastAsia="es-AR"/>
         </w:rPr>
         <w:drawing>
-          <wp:inline distT="0" distB="0" distL="0" distR="0" wp14:anchorId="2CF5AD83" wp14:editId="680E50FB">
-            <wp:extent cx="6156960" cy="601933"/>
-            <wp:effectExtent l="0" t="0" r="0" b="8255"/>
-            <wp:docPr id="49" name="Imagen 49"/>
+          <wp:inline distT="0" distB="0" distL="0" distR="0" wp14:anchorId="1A30038E" wp14:editId="3F053042">
+            <wp:extent cx="5303520" cy="624840"/>
+            <wp:effectExtent l="0" t="0" r="0" b="3810"/>
+            <wp:docPr id="11" name="Imagen 11"/>
             <wp:cNvGraphicFramePr>
               <a:graphicFrameLocks xmlns:a="http://schemas.openxmlformats.org/drawingml/2006/main" noChangeAspect="1"/>
             </wp:cNvGraphicFramePr>
@@ -3268,36 +3270,23 @@
               <a:graphicData uri="http://schemas.openxmlformats.org/drawingml/2006/picture">
                 <pic:pic xmlns:pic="http://schemas.openxmlformats.org/drawingml/2006/picture">
                   <pic:nvPicPr>
-                    <pic:cNvPr id="0" name="Picture 2"/>
-                    <pic:cNvPicPr>
-                      <a:picLocks noChangeAspect="1" noChangeArrowheads="1"/>
-                    </pic:cNvPicPr>
+                    <pic:cNvPr id="0" name=""/>
+                    <pic:cNvPicPr/>
                   </pic:nvPicPr>
                   <pic:blipFill>
-                    <a:blip r:embed="rId16">
-                      <a:extLst>
-                        <a:ext uri="{28A0092B-C50C-407E-A947-70E740481C1C}">
-                          <a14:useLocalDpi xmlns:a14="http://schemas.microsoft.com/office/drawing/2010/main" val="0"/>
-                        </a:ext>
-                      </a:extLst>
-                    </a:blip>
-                    <a:srcRect/>
+                    <a:blip r:embed="rId16"/>
                     <a:stretch>
                       <a:fillRect/>
                     </a:stretch>
                   </pic:blipFill>
-                  <pic:spPr bwMode="auto">
+                  <pic:spPr>
                     <a:xfrm>
                       <a:off x="0" y="0"/>
-                      <a:ext cx="6157441" cy="601980"/>
+                      <a:ext cx="5303520" cy="624840"/>
                     </a:xfrm>
                     <a:prstGeom prst="rect">
                       <a:avLst/>
                     </a:prstGeom>
-                    <a:noFill/>
-                    <a:ln>
-                      <a:noFill/>
-                    </a:ln>
                   </pic:spPr>
                 </pic:pic>
               </a:graphicData>
@@ -3315,15 +3304,14 @@
       </w:pPr>
       <w:r>
         <w:rPr>
-          <w:rFonts w:cs="Arial"/>
           <w:noProof/>
           <w:lang w:val="es-AR" w:eastAsia="es-AR"/>
         </w:rPr>
         <w:drawing>
-          <wp:inline distT="0" distB="0" distL="0" distR="0" wp14:anchorId="70D50645" wp14:editId="375E686C">
-            <wp:extent cx="6172200" cy="609600"/>
+          <wp:inline distT="0" distB="0" distL="0" distR="0" wp14:anchorId="45192D5E" wp14:editId="71EE3D5F">
+            <wp:extent cx="5280660" cy="632460"/>
             <wp:effectExtent l="0" t="0" r="0" b="0"/>
-            <wp:docPr id="52" name="Imagen 52"/>
+            <wp:docPr id="4" name="Imagen 4"/>
             <wp:cNvGraphicFramePr>
               <a:graphicFrameLocks xmlns:a="http://schemas.openxmlformats.org/drawingml/2006/main" noChangeAspect="1"/>
             </wp:cNvGraphicFramePr>
@@ -3331,36 +3319,23 @@
               <a:graphicData uri="http://schemas.openxmlformats.org/drawingml/2006/picture">
                 <pic:pic xmlns:pic="http://schemas.openxmlformats.org/drawingml/2006/picture">
                   <pic:nvPicPr>
-                    <pic:cNvPr id="0" name="Picture 4"/>
-                    <pic:cNvPicPr>
-                      <a:picLocks noChangeAspect="1" noChangeArrowheads="1"/>
-                    </pic:cNvPicPr>
+                    <pic:cNvPr id="0" name=""/>
+                    <pic:cNvPicPr/>
                   </pic:nvPicPr>
                   <pic:blipFill>
-                    <a:blip r:embed="rId17">
-                      <a:extLst>
-                        <a:ext uri="{28A0092B-C50C-407E-A947-70E740481C1C}">
-                          <a14:useLocalDpi xmlns:a14="http://schemas.microsoft.com/office/drawing/2010/main" val="0"/>
-                        </a:ext>
-                      </a:extLst>
-                    </a:blip>
-                    <a:srcRect/>
+                    <a:blip r:embed="rId17"/>
                     <a:stretch>
                       <a:fillRect/>
                     </a:stretch>
                   </pic:blipFill>
-                  <pic:spPr bwMode="auto">
+                  <pic:spPr>
                     <a:xfrm>
                       <a:off x="0" y="0"/>
-                      <a:ext cx="6172200" cy="609600"/>
+                      <a:ext cx="5280660" cy="632460"/>
                     </a:xfrm>
                     <a:prstGeom prst="rect">
                       <a:avLst/>
                     </a:prstGeom>
-                    <a:noFill/>
-                    <a:ln>
-                      <a:noFill/>
-                    </a:ln>
                   </pic:spPr>
                 </pic:pic>
               </a:graphicData>
@@ -3380,7 +3355,13 @@
         <w:rPr>
           <w:rFonts w:cs="Arial"/>
         </w:rPr>
-        <w:t>Excepto en el formulario de edición/configuración de aplicaciones que por su extensión se implementó un mensaje flotante que esté siempre visible independientemente del lugar del formulario donde se encuentre ubicado el usuario.</w:t>
+        <w:t>Excepto en el formulario de edición/configuración de aplicaciones que por su extensión se implementó un mensaje flotante que esté siempre visible independientemente del lugar del formulario donde se encuentre ubicado el usuario</w:t>
+      </w:r>
+      <w:r>
+        <w:rPr>
+          <w:rFonts w:cs="Arial"/>
+        </w:rPr>
+        <w:t>, siguiendo el mismo patrón de colores utilizado en el resto de los formularios, verde para los mensajes de éxito, rojo para los mensajes de error.</w:t>
       </w:r>
     </w:p>
     <w:p>
@@ -3399,16 +3380,16 @@
         <mc:AlternateContent>
           <mc:Choice Requires="wps">
             <w:drawing>
-              <wp:anchor distT="0" distB="0" distL="114300" distR="114300" simplePos="0" relativeHeight="251675648" behindDoc="0" locked="0" layoutInCell="1" allowOverlap="1">
+              <wp:anchor distT="0" distB="0" distL="114300" distR="114300" simplePos="0" relativeHeight="251675648" behindDoc="0" locked="0" layoutInCell="1" allowOverlap="1" wp14:anchorId="5BB557A0" wp14:editId="56EF878A">
                 <wp:simplePos x="0" y="0"/>
                 <wp:positionH relativeFrom="column">
-                  <wp:posOffset>4916170</wp:posOffset>
+                  <wp:posOffset>4801870</wp:posOffset>
                 </wp:positionH>
                 <wp:positionV relativeFrom="paragraph">
-                  <wp:posOffset>139700</wp:posOffset>
+                  <wp:posOffset>221615</wp:posOffset>
                 </wp:positionV>
-                <wp:extent cx="1402080" cy="723900"/>
-                <wp:effectExtent l="0" t="0" r="26670" b="19050"/>
+                <wp:extent cx="1231900" cy="539750"/>
+                <wp:effectExtent l="0" t="0" r="25400" b="12700"/>
                 <wp:wrapNone/>
                 <wp:docPr id="51" name="51 Rectángulo redondeado"/>
                 <wp:cNvGraphicFramePr/>
@@ -3419,7 +3400,7 @@
                       <wps:spPr>
                         <a:xfrm>
                           <a:off x="0" y="0"/>
-                          <a:ext cx="1402080" cy="723900"/>
+                          <a:ext cx="1231900" cy="539750"/>
                         </a:xfrm>
                         <a:prstGeom prst="roundRect">
                           <a:avLst/>
@@ -3456,12 +3437,18 @@
                     </wps:wsp>
                   </a:graphicData>
                 </a:graphic>
+                <wp14:sizeRelH relativeFrom="margin">
+                  <wp14:pctWidth>0</wp14:pctWidth>
+                </wp14:sizeRelH>
+                <wp14:sizeRelV relativeFrom="margin">
+                  <wp14:pctHeight>0</wp14:pctHeight>
+                </wp14:sizeRelV>
               </wp:anchor>
             </w:drawing>
           </mc:Choice>
           <mc:Fallback>
             <w:pict>
-              <v:roundrect id="51 Rectángulo redondeado" o:spid="_x0000_s1026" style="position:absolute;margin-left:387.1pt;margin-top:11pt;width:110.4pt;height:57pt;z-index:251675648;visibility:visible;mso-wrap-style:square;mso-wrap-distance-left:9pt;mso-wrap-distance-top:0;mso-wrap-distance-right:9pt;mso-wrap-distance-bottom:0;mso-position-horizontal:absolute;mso-position-horizontal-relative:text;mso-position-vertical:absolute;mso-position-vertical-relative:text;v-text-anchor:middle" arcsize="10923f" o:gfxdata="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" filled="f" strokecolor="#c00000" strokeweight="2pt"/>
+              <v:roundrect id="51 Rectángulo redondeado" o:spid="_x0000_s1026" style="position:absolute;margin-left:378.1pt;margin-top:17.45pt;width:97pt;height:42.5pt;z-index:251675648;visibility:visible;mso-wrap-style:square;mso-width-percent:0;mso-height-percent:0;mso-wrap-distance-left:9pt;mso-wrap-distance-top:0;mso-wrap-distance-right:9pt;mso-wrap-distance-bottom:0;mso-position-horizontal:absolute;mso-position-horizontal-relative:text;mso-position-vertical:absolute;mso-position-vertical-relative:text;mso-width-percent:0;mso-height-percent:0;mso-width-relative:margin;mso-height-relative:margin;v-text-anchor:middle" arcsize="10923f" o:gfxdata="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" filled="f" strokecolor="#c00000" strokeweight="2pt"/>
             </w:pict>
           </mc:Fallback>
         </mc:AlternateContent>
@@ -3473,9 +3460,9 @@
           <w:lang w:val="es-AR" w:eastAsia="es-AR"/>
         </w:rPr>
         <w:drawing>
-          <wp:inline distT="0" distB="0" distL="0" distR="0">
-            <wp:extent cx="6042659" cy="2522220"/>
-            <wp:effectExtent l="171450" t="171450" r="377825" b="354330"/>
+          <wp:inline distT="0" distB="0" distL="0" distR="0" wp14:anchorId="3E2FA0FC" wp14:editId="443FB3F2">
+            <wp:extent cx="5816600" cy="2427862"/>
+            <wp:effectExtent l="171450" t="171450" r="374650" b="353695"/>
             <wp:docPr id="50" name="Imagen 50"/>
             <wp:cNvGraphicFramePr>
               <a:graphicFrameLocks xmlns:a="http://schemas.openxmlformats.org/drawingml/2006/main" noChangeAspect="1"/>
@@ -3503,7 +3490,7 @@
                   <pic:spPr bwMode="auto">
                     <a:xfrm>
                       <a:off x="0" y="0"/>
-                      <a:ext cx="6048448" cy="2524636"/>
+                      <a:ext cx="5825845" cy="2431721"/>
                     </a:xfrm>
                     <a:prstGeom prst="rect">
                       <a:avLst/>
@@ -3535,11 +3522,11 @@
       <w:pPr>
         <w:pStyle w:val="Ttulo2"/>
       </w:pPr>
-      <w:bookmarkStart w:id="10" w:name="_Toc525224095"/>
+      <w:bookmarkStart w:id="9" w:name="_Toc525294845"/>
       <w:r>
         <w:t>Hipervínculo a formulario de edición</w:t>
       </w:r>
-      <w:bookmarkEnd w:id="10"/>
+      <w:bookmarkEnd w:id="9"/>
     </w:p>
     <w:p>
       <w:pPr>
@@ -3552,16 +3539,44 @@
         <w:rPr>
           <w:rFonts w:cs="Arial"/>
         </w:rPr>
-        <w:t>En todos los casos los listados mostrarán una de sus columnas como hipervínculo al formulario de edición que corresponda.</w:t>
-      </w:r>
-    </w:p>
-    <w:p>
-      <w:pPr>
-        <w:ind w:firstLine="0"/>
+        <w:t>En todos los casos</w:t>
+      </w:r>
+      <w:r>
         <w:rPr>
           <w:rFonts w:cs="Arial"/>
         </w:rPr>
-      </w:pPr>
+        <w:t>,</w:t>
+      </w:r>
+      <w:r>
+        <w:rPr>
+          <w:rFonts w:cs="Arial"/>
+        </w:rPr>
+        <w:t xml:space="preserve"> los listados mostrarán </w:t>
+      </w:r>
+      <w:r>
+        <w:rPr>
+          <w:rFonts w:cs="Arial"/>
+        </w:rPr>
+        <w:t xml:space="preserve">como hipervínculo el contenido de la columna que identifica a la entidad listada. Dicho hipervínculo </w:t>
+      </w:r>
+      <w:r>
+        <w:rPr>
+          <w:rFonts w:cs="Arial"/>
+        </w:rPr>
+        <w:t>le dará la posibilidad al usuario de navegar al</w:t>
+      </w:r>
+      <w:r>
+        <w:rPr>
+          <w:rFonts w:cs="Arial"/>
+        </w:rPr>
+        <w:t xml:space="preserve"> formul</w:t>
+      </w:r>
+      <w:r>
+        <w:rPr>
+          <w:rFonts w:cs="Arial"/>
+        </w:rPr>
+        <w:t xml:space="preserve">ario de edición que corresponda. </w:t>
+      </w:r>
     </w:p>
     <w:p>
       <w:pPr>
@@ -3570,13 +3585,14 @@
           <w:ilvl w:val="0"/>
           <w:numId w:val="1"/>
         </w:numPr>
-      </w:pPr>
-      <w:bookmarkStart w:id="11" w:name="_Toc525224096"/>
+        <w:ind w:left="360" w:firstLine="0"/>
+      </w:pPr>
+      <w:bookmarkStart w:id="10" w:name="_Toc525294846"/>
       <w:r>
         <w:lastRenderedPageBreak/>
         <w:t>Seguridad</w:t>
       </w:r>
-      <w:bookmarkEnd w:id="11"/>
+      <w:bookmarkEnd w:id="10"/>
     </w:p>
     <w:p>
       <w:pPr>
@@ -3718,7 +3734,7 @@
         </w:rPr>
         <w:t>con la información de las aplicaciones que se le hayan asignado</w:t>
       </w:r>
-      <w:bookmarkStart w:id="12" w:name="_Toc514677779"/>
+      <w:bookmarkStart w:id="11" w:name="_Toc514677779"/>
       <w:r>
         <w:rPr>
           <w:rFonts w:cs="Arial"/>
@@ -3739,11 +3755,50 @@
           <w:ilvl w:val="0"/>
           <w:numId w:val="1"/>
         </w:numPr>
-      </w:pPr>
-      <w:bookmarkStart w:id="13" w:name="_Toc525224097"/>
+        <w:ind w:left="360" w:firstLine="0"/>
+      </w:pPr>
+      <w:bookmarkStart w:id="12" w:name="_Toc525294847"/>
       <w:r>
         <w:t>Usuarios</w:t>
       </w:r>
+      <w:bookmarkEnd w:id="12"/>
+    </w:p>
+    <w:p>
+      <w:pPr>
+        <w:ind w:left="284" w:firstLine="4"/>
+      </w:pPr>
+      <w:r>
+        <w:t xml:space="preserve">A través de esta funcionalidad se podrán listar, crear y editar </w:t>
+      </w:r>
+      <w:r>
+        <w:t xml:space="preserve">los </w:t>
+      </w:r>
+      <w:r>
+        <w:t>usuarios</w:t>
+      </w:r>
+      <w:r>
+        <w:t xml:space="preserve"> que podrán interactuar con la aplicación</w:t>
+      </w:r>
+      <w:r>
+        <w:t>.</w:t>
+      </w:r>
+    </w:p>
+    <w:p>
+      <w:pPr>
+        <w:ind w:left="284" w:firstLine="4"/>
+      </w:pPr>
+      <w:r>
+        <w:t>Los usuarios podrán o no estar habilitados en el sistema y este estado estará directamente relacionado con la posibilidad de interactuar o no con el sistema.</w:t>
+      </w:r>
+    </w:p>
+    <w:p>
+      <w:pPr>
+        <w:pStyle w:val="Ttulo2"/>
+      </w:pPr>
+      <w:bookmarkStart w:id="13" w:name="_Toc525294848"/>
+      <w:r>
+        <w:t>Listado</w:t>
+      </w:r>
       <w:bookmarkEnd w:id="13"/>
     </w:p>
     <w:p>
@@ -3751,45 +3806,13 @@
         <w:ind w:left="284" w:firstLine="4"/>
       </w:pPr>
       <w:r>
-        <w:t xml:space="preserve">A través de esta funcionalidad se podrán listar, crear y editar </w:t>
-      </w:r>
-      <w:r>
-        <w:t xml:space="preserve">los </w:t>
-      </w:r>
-      <w:r>
-        <w:t>usuarios</w:t>
-      </w:r>
-      <w:r>
-        <w:t xml:space="preserve"> que podrán interactuar con la aplicación</w:t>
-      </w:r>
-      <w:r>
-        <w:t>.</w:t>
-      </w:r>
-    </w:p>
-    <w:p>
-      <w:pPr>
-        <w:ind w:left="284" w:firstLine="4"/>
-      </w:pPr>
-      <w:r>
-        <w:t>Los usuarios podrán o no estar habilitados en el sistema y este estado estará directamente relacionado con la posibilidad de interactuar o no con el sistema.</w:t>
-      </w:r>
-    </w:p>
-    <w:p>
-      <w:pPr>
-        <w:pStyle w:val="Ttulo2"/>
-      </w:pPr>
-      <w:bookmarkStart w:id="14" w:name="_Toc525224098"/>
-      <w:r>
-        <w:t>Listado</w:t>
-      </w:r>
-      <w:bookmarkEnd w:id="14"/>
-    </w:p>
-    <w:p>
-      <w:pPr>
-        <w:ind w:left="284" w:firstLine="4"/>
-      </w:pPr>
-      <w:r>
-        <w:t>En el listado se muestran todos los usuarios independientemente de su estado y de cada uno se muestra el correo electrónico, el nombre, los roles, las aplicaciones asociadas y el estado.</w:t>
+        <w:t xml:space="preserve">En el listado se muestran todos los usuarios independientemente de su </w:t>
+      </w:r>
+      <w:r>
+        <w:t xml:space="preserve">estado. De cada uno se muestra, </w:t>
+      </w:r>
+      <w:r>
+        <w:t>el correo electrónico, el nombre, los roles, las aplicaciones asociadas y el estado.</w:t>
       </w:r>
     </w:p>
     <w:p>
@@ -3806,7 +3829,7 @@
           <w:lang w:val="es-AR" w:eastAsia="es-AR"/>
         </w:rPr>
         <w:drawing>
-          <wp:inline distT="0" distB="0" distL="0" distR="0" wp14:anchorId="65847259" wp14:editId="25239BBF">
+          <wp:inline distT="0" distB="0" distL="0" distR="0" wp14:anchorId="5AE720EE" wp14:editId="6FE73861">
             <wp:extent cx="5194300" cy="1796101"/>
             <wp:effectExtent l="171450" t="171450" r="387350" b="356870"/>
             <wp:docPr id="9" name="0 Imagen"/>
@@ -3866,11 +3889,11 @@
       <w:pPr>
         <w:pStyle w:val="Ttulo2"/>
       </w:pPr>
-      <w:bookmarkStart w:id="15" w:name="_Toc525224099"/>
+      <w:bookmarkStart w:id="14" w:name="_Toc525294849"/>
       <w:r>
         <w:t>Creación</w:t>
       </w:r>
-      <w:bookmarkEnd w:id="15"/>
+      <w:bookmarkEnd w:id="14"/>
     </w:p>
     <w:p>
       <w:pPr>
@@ -3889,23 +3912,29 @@
     <w:p>
       <w:pPr>
         <w:ind w:left="284" w:firstLine="4"/>
-      </w:pPr>
-      <w:r>
-        <w:t xml:space="preserve">Utilice el usuario “Administrador” para crear los usuarios en el sistema, consulte a su proveedor para obtener las credenciales. Este usuario tendrá un tratamiento diferente al resto, no podrá ser modificado </w:t>
-      </w:r>
-      <w:r>
-        <w:lastRenderedPageBreak/>
-        <w:t xml:space="preserve">ni alterar su estado y se recomienda que sólo sea usado para la carga inicial de datos. </w:t>
-      </w:r>
-      <w:r>
         <w:rPr>
           <w:noProof/>
           <w:lang w:val="es-AR" w:eastAsia="es-AR"/>
         </w:rPr>
+      </w:pPr>
+      <w:r>
+        <w:t xml:space="preserve">Utilice el usuario “Administrador” para crear los usuarios en el sistema, consulte a su proveedor para obtener las credenciales. Este usuario tendrá un tratamiento diferente al resto, no podrá ser modificado ni alterar su estado y se recomienda que sólo sea usado para la carga inicial de datos. </w:t>
+      </w:r>
+    </w:p>
+    <w:p>
+      <w:pPr>
+        <w:ind w:left="284" w:firstLine="4"/>
+      </w:pPr>
+      <w:r>
+        <w:rPr>
+          <w:noProof/>
+          <w:lang w:val="es-AR" w:eastAsia="es-AR"/>
+        </w:rPr>
+        <w:lastRenderedPageBreak/>
         <w:drawing>
-          <wp:inline distT="0" distB="0" distL="0" distR="0" wp14:anchorId="621AB8F0" wp14:editId="3635C520">
-            <wp:extent cx="3073400" cy="2463800"/>
-            <wp:effectExtent l="171450" t="171450" r="374650" b="355600"/>
+          <wp:inline distT="0" distB="0" distL="0" distR="0" wp14:anchorId="146ACCFD" wp14:editId="6046C12D">
+            <wp:extent cx="2945130" cy="2330450"/>
+            <wp:effectExtent l="152400" t="152400" r="369570" b="317500"/>
             <wp:docPr id="14" name="0 Imagen"/>
             <wp:cNvGraphicFramePr>
               <a:graphicFrameLocks xmlns:a="http://schemas.openxmlformats.org/drawingml/2006/main" noChangeAspect="1"/>
@@ -3920,18 +3949,27 @@
                   <pic:blipFill rotWithShape="1">
                     <a:blip r:embed="rId20" cstate="print">
                       <a:extLst>
+                        <a:ext uri="{BEBA8EAE-BF5A-486C-A8C5-ECC9F3942E4B}">
+                          <a14:imgProps xmlns:a14="http://schemas.microsoft.com/office/drawing/2010/main">
+                            <a14:imgLayer r:embed="rId21">
+                              <a14:imgEffect>
+                                <a14:backgroundRemoval t="6902" b="93712" l="25891" r="73773"/>
+                              </a14:imgEffect>
+                            </a14:imgLayer>
+                          </a14:imgProps>
+                        </a:ext>
                         <a:ext uri="{28A0092B-C50C-407E-A947-70E740481C1C}">
                           <a14:useLocalDpi xmlns:a14="http://schemas.microsoft.com/office/drawing/2010/main" val="0"/>
                         </a:ext>
                       </a:extLst>
                     </a:blip>
-                    <a:srcRect l="25180" t="4687" r="25078" b="4373"/>
+                    <a:srcRect l="26105" t="7266" r="26229" b="6717"/>
                     <a:stretch/>
                   </pic:blipFill>
                   <pic:spPr bwMode="auto">
                     <a:xfrm>
                       <a:off x="0" y="0"/>
-                      <a:ext cx="3073717" cy="2464054"/>
+                      <a:ext cx="2945434" cy="2330691"/>
                     </a:xfrm>
                     <a:prstGeom prst="rect">
                       <a:avLst/>
@@ -3984,7 +4022,10 @@
         <w:ind w:left="284" w:firstLine="0"/>
       </w:pPr>
       <w:r>
-        <w:t>En caso de haber seleccionado el rol de “Usuario” se habilitará una lista desplegable con las aplicaciones habilitadas dentro de Hubble que tendrá asociadas.</w:t>
+        <w:t>En caso de haber seleccionado el rol de “Usuario” se habilitará una lista desplegable con las aplicaciones habilitadas dentro</w:t>
+      </w:r>
+      <w:r>
+        <w:t xml:space="preserve"> de Hubble que tendrá asociadas y no se podrá crear un usuario con rol “Usuario” sin aplicaciones asociadas.</w:t>
       </w:r>
     </w:p>
     <w:p>
@@ -3992,7 +4033,13 @@
         <w:ind w:left="284" w:firstLine="0"/>
       </w:pPr>
       <w:r>
-        <w:t>El correo electrónico y la contraseña serán las credenciales para luego autenticarse en la aplicación.</w:t>
+        <w:t xml:space="preserve">El correo electrónico y la contraseña serán las credenciales </w:t>
+      </w:r>
+      <w:r>
+        <w:t>que utilizará luego el usuario para</w:t>
+      </w:r>
+      <w:r>
+        <w:t xml:space="preserve"> autenticarse en la aplicación.</w:t>
       </w:r>
     </w:p>
     <w:p>
@@ -4049,11 +4096,11 @@
       <w:pPr>
         <w:pStyle w:val="Ttulo2"/>
       </w:pPr>
-      <w:bookmarkStart w:id="16" w:name="_Toc525224100"/>
+      <w:bookmarkStart w:id="15" w:name="_Toc525294850"/>
       <w:r>
         <w:t>Edición</w:t>
       </w:r>
-      <w:bookmarkEnd w:id="16"/>
+      <w:bookmarkEnd w:id="15"/>
     </w:p>
     <w:p>
       <w:pPr>
@@ -4075,17 +4122,35 @@
     <w:p>
       <w:pPr>
         <w:ind w:left="284" w:firstLine="0"/>
-      </w:pPr>
-      <w:r>
         <w:rPr>
           <w:noProof/>
           <w:lang w:val="es-AR" w:eastAsia="es-AR"/>
         </w:rPr>
+      </w:pPr>
+    </w:p>
+    <w:p>
+      <w:pPr>
+        <w:ind w:left="284" w:firstLine="0"/>
+        <w:rPr>
+          <w:noProof/>
+          <w:lang w:val="es-AR" w:eastAsia="es-AR"/>
+        </w:rPr>
+      </w:pPr>
+    </w:p>
+    <w:p>
+      <w:pPr>
+        <w:ind w:left="284" w:firstLine="0"/>
+      </w:pPr>
+      <w:r>
+        <w:rPr>
+          <w:noProof/>
+          <w:lang w:val="es-AR" w:eastAsia="es-AR"/>
+        </w:rPr>
         <w:lastRenderedPageBreak/>
         <w:drawing>
-          <wp:inline distT="0" distB="0" distL="0" distR="0" wp14:anchorId="47D832B8" wp14:editId="4C1E8B5E">
-            <wp:extent cx="3155950" cy="2463800"/>
-            <wp:effectExtent l="171450" t="171450" r="387350" b="355600"/>
+          <wp:inline distT="0" distB="0" distL="0" distR="0" wp14:anchorId="156DCF31" wp14:editId="30B2373C">
+            <wp:extent cx="2971799" cy="2273300"/>
+            <wp:effectExtent l="133350" t="133350" r="324485" b="317500"/>
             <wp:docPr id="15" name="0 Imagen"/>
             <wp:cNvGraphicFramePr>
               <a:graphicFrameLocks xmlns:a="http://schemas.openxmlformats.org/drawingml/2006/main" noChangeAspect="1"/>
@@ -4098,20 +4163,29 @@
                     <pic:cNvPicPr/>
                   </pic:nvPicPr>
                   <pic:blipFill rotWithShape="1">
-                    <a:blip r:embed="rId21" cstate="print">
+                    <a:blip r:embed="rId22" cstate="print">
                       <a:extLst>
+                        <a:ext uri="{BEBA8EAE-BF5A-486C-A8C5-ECC9F3942E4B}">
+                          <a14:imgProps xmlns:a14="http://schemas.microsoft.com/office/drawing/2010/main">
+                            <a14:imgLayer r:embed="rId23">
+                              <a14:imgEffect>
+                                <a14:backgroundRemoval t="8896" b="91871" l="26026" r="74042"/>
+                              </a14:imgEffect>
+                            </a14:imgLayer>
+                          </a14:imgProps>
+                        </a:ext>
                         <a:ext uri="{28A0092B-C50C-407E-A947-70E740481C1C}">
                           <a14:useLocalDpi xmlns:a14="http://schemas.microsoft.com/office/drawing/2010/main" val="0"/>
                         </a:ext>
                       </a:extLst>
                     </a:blip>
-                    <a:srcRect l="24564" t="4923" r="24358" b="4139"/>
+                    <a:srcRect l="26002" t="8204" r="25900" b="7889"/>
                     <a:stretch/>
                   </pic:blipFill>
                   <pic:spPr bwMode="auto">
                     <a:xfrm>
                       <a:off x="0" y="0"/>
-                      <a:ext cx="3156274" cy="2464053"/>
+                      <a:ext cx="2972105" cy="2273534"/>
                     </a:xfrm>
                     <a:prstGeom prst="rect">
                       <a:avLst/>
@@ -4170,11 +4244,11 @@
       <w:pPr>
         <w:pStyle w:val="Ttulo2"/>
       </w:pPr>
-      <w:bookmarkStart w:id="17" w:name="_Toc525224101"/>
+      <w:bookmarkStart w:id="16" w:name="_Toc525294851"/>
       <w:r>
         <w:t>Cambiar estado</w:t>
       </w:r>
-      <w:bookmarkEnd w:id="17"/>
+      <w:bookmarkEnd w:id="16"/>
     </w:p>
     <w:p>
       <w:pPr>
@@ -4219,7 +4293,7 @@
         <mc:AlternateContent>
           <mc:Choice Requires="wps">
             <w:drawing>
-              <wp:anchor distT="0" distB="0" distL="114300" distR="114300" simplePos="0" relativeHeight="251660288" behindDoc="0" locked="0" layoutInCell="1" allowOverlap="1" wp14:anchorId="4AD57CC6" wp14:editId="7B2099C8">
+              <wp:anchor distT="0" distB="0" distL="114300" distR="114300" simplePos="0" relativeHeight="251660288" behindDoc="0" locked="0" layoutInCell="1" allowOverlap="1" wp14:anchorId="3FFDC79F" wp14:editId="05DFFBE7">
                 <wp:simplePos x="0" y="0"/>
                 <wp:positionH relativeFrom="column">
                   <wp:posOffset>4636770</wp:posOffset>
@@ -4298,7 +4372,7 @@
           <w:lang w:val="es-AR" w:eastAsia="es-AR"/>
         </w:rPr>
         <w:drawing>
-          <wp:inline distT="0" distB="0" distL="0" distR="0" wp14:anchorId="2CB89667" wp14:editId="406EB3ED">
+          <wp:inline distT="0" distB="0" distL="0" distR="0" wp14:anchorId="7CCF77EC" wp14:editId="3E38A2FA">
             <wp:extent cx="5194300" cy="1796101"/>
             <wp:effectExtent l="171450" t="171450" r="387350" b="356870"/>
             <wp:docPr id="16" name="0 Imagen"/>
@@ -4361,24 +4435,25 @@
           <w:ilvl w:val="0"/>
           <w:numId w:val="1"/>
         </w:numPr>
-      </w:pPr>
-      <w:bookmarkStart w:id="18" w:name="_Toc525224102"/>
+        <w:ind w:left="360" w:firstLine="0"/>
+      </w:pPr>
+      <w:bookmarkStart w:id="17" w:name="_Toc525294852"/>
       <w:r>
         <w:lastRenderedPageBreak/>
         <w:t>Proveedores</w:t>
       </w:r>
-      <w:bookmarkEnd w:id="18"/>
+      <w:bookmarkEnd w:id="17"/>
     </w:p>
     <w:p>
       <w:pPr>
         <w:pStyle w:val="Ttulo2"/>
         <w:ind w:left="284" w:firstLine="0"/>
       </w:pPr>
-      <w:bookmarkStart w:id="19" w:name="_Toc525224103"/>
+      <w:bookmarkStart w:id="18" w:name="_Toc525294853"/>
       <w:r>
         <w:t>Listado</w:t>
       </w:r>
-      <w:bookmarkEnd w:id="19"/>
+      <w:bookmarkEnd w:id="18"/>
     </w:p>
     <w:p>
       <w:pPr>
@@ -4387,20 +4462,21 @@
       <w:r>
         <w:t xml:space="preserve">En el listado se muestran todos los </w:t>
       </w:r>
+      <w:r>
+        <w:t>proveed</w:t>
+      </w:r>
+      <w:r>
+        <w:t>ores</w:t>
+      </w:r>
+      <w:r>
+        <w:t xml:space="preserve"> independientemente de su estado y de cada uno se muestra</w:t>
+      </w:r>
+      <w:r>
+        <w:t xml:space="preserve"> el nombre con el que se encuentra registrado en Hubble, su estado y el estado en el que se encuentra en el </w:t>
+      </w:r>
       <w:proofErr w:type="spellStart"/>
       <w:r>
-        <w:t>proveesores</w:t>
-      </w:r>
-      <w:proofErr w:type="spellEnd"/>
-      <w:r>
-        <w:t xml:space="preserve"> independientemente de su estado y de cada uno se muestra</w:t>
-      </w:r>
-      <w:r>
-        <w:t xml:space="preserve"> el nombre con el que se encuentra registrado en Hubble, su estado y el estado en el que se encuentra en el </w:t>
-      </w:r>
-      <w:proofErr w:type="spellStart"/>
-      <w:r>
-        <w:t>taskRunner</w:t>
+        <w:t>TaskRunner</w:t>
       </w:r>
       <w:proofErr w:type="spellEnd"/>
       <w:r>
@@ -4417,7 +4493,7 @@
           <w:lang w:val="es-AR" w:eastAsia="es-AR"/>
         </w:rPr>
         <w:drawing>
-          <wp:inline distT="0" distB="0" distL="0" distR="0" wp14:anchorId="71F96203" wp14:editId="073201E8">
+          <wp:inline distT="0" distB="0" distL="0" distR="0" wp14:anchorId="1DD12F9B" wp14:editId="7D1C1E87">
             <wp:extent cx="4940300" cy="2184400"/>
             <wp:effectExtent l="171450" t="171450" r="374650" b="368300"/>
             <wp:docPr id="18" name="0 Imagen"/>
@@ -4432,7 +4508,7 @@
                     <pic:cNvPicPr/>
                   </pic:nvPicPr>
                   <pic:blipFill rotWithShape="1">
-                    <a:blip r:embed="rId22" cstate="print">
+                    <a:blip r:embed="rId24" cstate="print">
                       <a:extLst>
                         <a:ext uri="{28A0092B-C50C-407E-A947-70E740481C1C}">
                           <a14:useLocalDpi xmlns:a14="http://schemas.microsoft.com/office/drawing/2010/main" val="0"/>
@@ -4477,29 +4553,38 @@
       <w:pPr>
         <w:pStyle w:val="Ttulo2"/>
       </w:pPr>
-      <w:bookmarkStart w:id="20" w:name="_Toc525224104"/>
+      <w:bookmarkStart w:id="19" w:name="_Toc525294854"/>
       <w:r>
         <w:t>Creación</w:t>
       </w:r>
+      <w:bookmarkEnd w:id="19"/>
+    </w:p>
+    <w:p>
+      <w:pPr>
+        <w:ind w:left="284" w:firstLine="0"/>
+      </w:pPr>
+      <w:r>
+        <w:t>Desde la interfaz de Hubble, n</w:t>
+      </w:r>
+      <w:r>
+        <w:t>o se podrán crear proveedores, una vez que inicie el sistema, este automáticamente se inicializará con los que se muestran en el listado de la imagen anterior, la configuración será una configuración por defecto q</w:t>
+      </w:r>
+      <w:r>
+        <w:t xml:space="preserve">ue el usuario administrador deberá modificar a través del formulario de edición, de forma que se </w:t>
+      </w:r>
+      <w:r>
+        <w:t xml:space="preserve">adecue al ambiente de explotación. </w:t>
+      </w:r>
+    </w:p>
+    <w:p>
+      <w:pPr>
+        <w:pStyle w:val="Ttulo2"/>
+      </w:pPr>
+      <w:bookmarkStart w:id="20" w:name="_Toc525294855"/>
+      <w:r>
+        <w:t>Edición</w:t>
+      </w:r>
       <w:bookmarkEnd w:id="20"/>
-    </w:p>
-    <w:p>
-      <w:pPr>
-        <w:ind w:left="284" w:firstLine="0"/>
-      </w:pPr>
-      <w:r>
-        <w:t xml:space="preserve">No se podrán crear proveedores nuevos, una vez que inicie el sistema, este automáticamente se inicializará con los que se muestran en el listado de la imagen anterior, la configuración será una configuración por defecto que luego en la edición el usuario administrador deberá modificar por la que se adecue al ambiente de explotación. </w:t>
-      </w:r>
-    </w:p>
-    <w:p>
-      <w:pPr>
-        <w:pStyle w:val="Ttulo2"/>
-      </w:pPr>
-      <w:bookmarkStart w:id="21" w:name="_Toc525224105"/>
-      <w:r>
-        <w:t>Edición</w:t>
-      </w:r>
-      <w:bookmarkEnd w:id="21"/>
     </w:p>
     <w:p>
       <w:pPr>
@@ -4546,7 +4631,13 @@
         <w:t xml:space="preserve">Configuración: Define </w:t>
       </w:r>
       <w:r>
-        <w:t>las propiedades de comunicación entre Hubble y el proveedor en cuestión.</w:t>
+        <w:t>las propiedades de comunicación</w:t>
+      </w:r>
+      <w:r>
+        <w:t xml:space="preserve"> y/o integración</w:t>
+      </w:r>
+      <w:r>
+        <w:t xml:space="preserve"> entre Hubble y el proveedor en cuestión.</w:t>
       </w:r>
     </w:p>
     <w:p>
@@ -4572,7 +4663,7 @@
       </w:r>
       <w:proofErr w:type="spellStart"/>
       <w:r>
-        <w:t>taskrunner</w:t>
+        <w:t>TaskRunner</w:t>
       </w:r>
       <w:proofErr w:type="spellEnd"/>
       <w:r>
@@ -4581,36 +4672,42 @@
     </w:p>
     <w:p>
       <w:pPr>
+        <w:ind w:left="284" w:firstLine="0"/>
+      </w:pPr>
+      <w:r>
+        <w:t xml:space="preserve"> También cuenta con la funcionalidad “Test”, botón desde el cual se podrá probar la conectividad en ese  instante del proveedor y al mismo tiempo se verifica que la configuración del entorno es la correcta.</w:t>
+      </w:r>
+    </w:p>
+    <w:p>
+      <w:pPr>
+        <w:ind w:left="284" w:firstLine="0"/>
+      </w:pPr>
+      <w:r>
+        <w:t xml:space="preserve">Una vez efectuada la modificación de los datos correspondientes, se debe presionar el botón “Guardar” y un mensaje aparecerá en la parte superior del formulario indicando el resultado de la acción. </w:t>
+      </w:r>
+    </w:p>
+    <w:p>
+      <w:pPr>
+        <w:ind w:left="284" w:firstLine="0"/>
+      </w:pPr>
+      <w:r>
+        <w:t>El botón “Cerrar” limpia los datos del formulario, cierra la ventana emergente y retorna el control al listado.</w:t>
+      </w:r>
+    </w:p>
+    <w:p>
+      <w:pPr>
         <w:ind w:firstLine="0"/>
+      </w:pPr>
+      <w:r>
         <w:rPr>
           <w:noProof/>
           <w:lang w:val="es-AR" w:eastAsia="es-AR"/>
         </w:rPr>
-      </w:pPr>
-    </w:p>
-    <w:p>
-      <w:pPr>
-        <w:ind w:firstLine="0"/>
-        <w:rPr>
-          <w:noProof/>
-          <w:lang w:val="es-AR" w:eastAsia="es-AR"/>
-        </w:rPr>
-      </w:pPr>
-    </w:p>
-    <w:p>
-      <w:pPr>
-        <w:ind w:firstLine="0"/>
-      </w:pPr>
-      <w:r>
-        <w:rPr>
-          <w:noProof/>
-          <w:lang w:val="es-AR" w:eastAsia="es-AR"/>
-        </w:rPr>
         <w:lastRenderedPageBreak/>
         <w:drawing>
-          <wp:inline distT="0" distB="0" distL="0" distR="0" wp14:anchorId="247FDBA7" wp14:editId="581A5C40">
-            <wp:extent cx="5826127" cy="3571875"/>
-            <wp:effectExtent l="171450" t="171450" r="384175" b="352425"/>
+          <wp:inline distT="0" distB="0" distL="0" distR="0" wp14:anchorId="3ACC1D5A" wp14:editId="438EC65C">
+            <wp:extent cx="5848018" cy="3262217"/>
+            <wp:effectExtent l="0" t="0" r="0" b="147955"/>
             <wp:docPr id="22" name="0 Imagen"/>
             <wp:cNvGraphicFramePr>
               <a:graphicFrameLocks xmlns:a="http://schemas.openxmlformats.org/drawingml/2006/main" noChangeAspect="1"/>
@@ -4622,21 +4719,31 @@
                     <pic:cNvPr id="0" name="confProvAppPulse.png"/>
                     <pic:cNvPicPr/>
                   </pic:nvPicPr>
-                  <pic:blipFill rotWithShape="1">
-                    <a:blip r:embed="rId23">
+                  <pic:blipFill>
+                    <a:blip r:embed="rId25">
                       <a:extLst>
+                        <a:ext uri="{BEBA8EAE-BF5A-486C-A8C5-ECC9F3942E4B}">
+                          <a14:imgProps xmlns:a14="http://schemas.microsoft.com/office/drawing/2010/main">
+                            <a14:imgLayer r:embed="rId26">
+                              <a14:imgEffect>
+                                <a14:backgroundRemoval t="5512" b="95013" l="9883" r="89971"/>
+                              </a14:imgEffect>
+                            </a14:imgLayer>
+                          </a14:imgProps>
+                        </a:ext>
                         <a:ext uri="{28A0092B-C50C-407E-A947-70E740481C1C}">
                           <a14:useLocalDpi xmlns:a14="http://schemas.microsoft.com/office/drawing/2010/main" val="0"/>
                         </a:ext>
                       </a:extLst>
                     </a:blip>
-                    <a:srcRect l="15185" t="1299" r="15149" b="1299"/>
-                    <a:stretch/>
+                    <a:stretch>
+                      <a:fillRect/>
+                    </a:stretch>
                   </pic:blipFill>
                   <pic:spPr bwMode="auto">
                     <a:xfrm>
                       <a:off x="0" y="0"/>
-                      <a:ext cx="5848018" cy="3585296"/>
+                      <a:ext cx="5848018" cy="3262217"/>
                     </a:xfrm>
                     <a:prstGeom prst="rect">
                       <a:avLst/>
@@ -4667,16 +4774,25 @@
     <w:p>
       <w:pPr>
         <w:ind w:firstLine="0"/>
-      </w:pPr>
-      <w:r>
         <w:rPr>
           <w:noProof/>
           <w:lang w:val="es-AR" w:eastAsia="es-AR"/>
         </w:rPr>
+      </w:pPr>
+    </w:p>
+    <w:p>
+      <w:pPr>
+        <w:ind w:firstLine="0"/>
+      </w:pPr>
+      <w:r>
+        <w:rPr>
+          <w:noProof/>
+          <w:lang w:val="es-AR" w:eastAsia="es-AR"/>
+        </w:rPr>
         <w:drawing>
-          <wp:inline distT="0" distB="0" distL="0" distR="0" wp14:anchorId="0651E124" wp14:editId="0E36C60C">
-            <wp:extent cx="5790023" cy="3609975"/>
-            <wp:effectExtent l="171450" t="171450" r="382270" b="352425"/>
+          <wp:inline distT="0" distB="0" distL="0" distR="0" wp14:anchorId="575C87E5" wp14:editId="13D6392E">
+            <wp:extent cx="5791744" cy="3290185"/>
+            <wp:effectExtent l="0" t="0" r="0" b="158115"/>
             <wp:docPr id="19" name="0 Imagen"/>
             <wp:cNvGraphicFramePr>
               <a:graphicFrameLocks xmlns:a="http://schemas.openxmlformats.org/drawingml/2006/main" noChangeAspect="1"/>
@@ -4688,21 +4804,31 @@
                     <pic:cNvPr id="0" name="confProvALM.png"/>
                     <pic:cNvPicPr/>
                   </pic:nvPicPr>
-                  <pic:blipFill rotWithShape="1">
-                    <a:blip r:embed="rId24">
+                  <pic:blipFill>
+                    <a:blip r:embed="rId27">
                       <a:extLst>
+                        <a:ext uri="{BEBA8EAE-BF5A-486C-A8C5-ECC9F3942E4B}">
+                          <a14:imgProps xmlns:a14="http://schemas.microsoft.com/office/drawing/2010/main">
+                            <a14:imgLayer r:embed="rId28">
+                              <a14:imgEffect>
+                                <a14:backgroundRemoval t="5155" b="95361" l="9883" r="89971"/>
+                              </a14:imgEffect>
+                            </a14:imgLayer>
+                          </a14:imgProps>
+                        </a:ext>
                         <a:ext uri="{28A0092B-C50C-407E-A947-70E740481C1C}">
                           <a14:useLocalDpi xmlns:a14="http://schemas.microsoft.com/office/drawing/2010/main" val="0"/>
                         </a:ext>
                       </a:extLst>
                     </a:blip>
-                    <a:srcRect l="14807" r="14863"/>
-                    <a:stretch/>
+                    <a:stretch>
+                      <a:fillRect/>
+                    </a:stretch>
                   </pic:blipFill>
                   <pic:spPr bwMode="auto">
                     <a:xfrm>
                       <a:off x="0" y="0"/>
-                      <a:ext cx="5791744" cy="3611048"/>
+                      <a:ext cx="5791744" cy="3290185"/>
                     </a:xfrm>
                     <a:prstGeom prst="rect">
                       <a:avLst/>
@@ -4742,17 +4868,26 @@
     <w:p>
       <w:pPr>
         <w:ind w:firstLine="0"/>
-      </w:pPr>
-      <w:r>
         <w:rPr>
           <w:noProof/>
           <w:lang w:val="es-AR" w:eastAsia="es-AR"/>
         </w:rPr>
+      </w:pPr>
+    </w:p>
+    <w:p>
+      <w:pPr>
+        <w:ind w:firstLine="0"/>
+      </w:pPr>
+      <w:r>
+        <w:rPr>
+          <w:noProof/>
+          <w:lang w:val="es-AR" w:eastAsia="es-AR"/>
+        </w:rPr>
         <w:lastRenderedPageBreak/>
         <w:drawing>
-          <wp:inline distT="0" distB="0" distL="0" distR="0" wp14:anchorId="66587507" wp14:editId="6A8E6FFF">
-            <wp:extent cx="5791200" cy="3558910"/>
-            <wp:effectExtent l="171450" t="171450" r="381000" b="365760"/>
+          <wp:inline distT="0" distB="0" distL="0" distR="0" wp14:anchorId="1C5C5D26" wp14:editId="1E6E4091">
+            <wp:extent cx="5815917" cy="3244310"/>
+            <wp:effectExtent l="0" t="0" r="0" b="146685"/>
             <wp:docPr id="23" name="0 Imagen"/>
             <wp:cNvGraphicFramePr>
               <a:graphicFrameLocks xmlns:a="http://schemas.openxmlformats.org/drawingml/2006/main" noChangeAspect="1"/>
@@ -4764,21 +4899,31 @@
                     <pic:cNvPr id="0" name="confProvBSM.png"/>
                     <pic:cNvPicPr/>
                   </pic:nvPicPr>
-                  <pic:blipFill rotWithShape="1">
-                    <a:blip r:embed="rId25">
+                  <pic:blipFill>
+                    <a:blip r:embed="rId29">
                       <a:extLst>
+                        <a:ext uri="{BEBA8EAE-BF5A-486C-A8C5-ECC9F3942E4B}">
+                          <a14:imgProps xmlns:a14="http://schemas.microsoft.com/office/drawing/2010/main">
+                            <a14:imgLayer r:embed="rId30">
+                              <a14:imgEffect>
+                                <a14:backgroundRemoval t="4856" b="94882" l="9883" r="89971"/>
+                              </a14:imgEffect>
+                            </a14:imgLayer>
+                          </a14:imgProps>
+                        </a:ext>
                         <a:ext uri="{28A0092B-C50C-407E-A947-70E740481C1C}">
                           <a14:useLocalDpi xmlns:a14="http://schemas.microsoft.com/office/drawing/2010/main" val="0"/>
                         </a:ext>
                       </a:extLst>
                     </a:blip>
-                    <a:srcRect l="14977" t="1760" r="14925"/>
-                    <a:stretch/>
+                    <a:stretch>
+                      <a:fillRect/>
+                    </a:stretch>
                   </pic:blipFill>
                   <pic:spPr bwMode="auto">
                     <a:xfrm>
                       <a:off x="0" y="0"/>
-                      <a:ext cx="5815917" cy="3574100"/>
+                      <a:ext cx="5815917" cy="3244310"/>
                     </a:xfrm>
                     <a:prstGeom prst="rect">
                       <a:avLst/>
@@ -4814,16 +4959,25 @@
     <w:p>
       <w:pPr>
         <w:ind w:left="284" w:firstLine="0"/>
-      </w:pPr>
-      <w:r>
         <w:rPr>
           <w:noProof/>
           <w:lang w:val="es-AR" w:eastAsia="es-AR"/>
         </w:rPr>
+      </w:pPr>
+    </w:p>
+    <w:p>
+      <w:pPr>
+        <w:ind w:left="284" w:firstLine="0"/>
+      </w:pPr>
+      <w:r>
+        <w:rPr>
+          <w:noProof/>
+          <w:lang w:val="es-AR" w:eastAsia="es-AR"/>
+        </w:rPr>
         <w:drawing>
-          <wp:inline distT="0" distB="0" distL="0" distR="0" wp14:anchorId="756B7D66" wp14:editId="37B6A43F">
-            <wp:extent cx="5629275" cy="3434602"/>
-            <wp:effectExtent l="171450" t="171450" r="371475" b="356870"/>
+          <wp:inline distT="0" distB="0" distL="0" distR="0" wp14:anchorId="06AFB247" wp14:editId="1D56F8BB">
+            <wp:extent cx="5635646" cy="3143749"/>
+            <wp:effectExtent l="0" t="0" r="0" b="171450"/>
             <wp:docPr id="24" name="0 Imagen"/>
             <wp:cNvGraphicFramePr>
               <a:graphicFrameLocks xmlns:a="http://schemas.openxmlformats.org/drawingml/2006/main" noChangeAspect="1"/>
@@ -4835,21 +4989,31 @@
                     <pic:cNvPr id="0" name="confProvJIRA.png"/>
                     <pic:cNvPicPr/>
                   </pic:nvPicPr>
-                  <pic:blipFill rotWithShape="1">
-                    <a:blip r:embed="rId26">
+                  <pic:blipFill>
+                    <a:blip r:embed="rId31" cstate="print">
                       <a:extLst>
+                        <a:ext uri="{BEBA8EAE-BF5A-486C-A8C5-ECC9F3942E4B}">
+                          <a14:imgProps xmlns:a14="http://schemas.microsoft.com/office/drawing/2010/main">
+                            <a14:imgLayer r:embed="rId32">
+                              <a14:imgEffect>
+                                <a14:backgroundRemoval t="5512" b="95538" l="9883" r="89971"/>
+                              </a14:imgEffect>
+                            </a14:imgLayer>
+                          </a14:imgProps>
+                        </a:ext>
                         <a:ext uri="{28A0092B-C50C-407E-A947-70E740481C1C}">
                           <a14:useLocalDpi xmlns:a14="http://schemas.microsoft.com/office/drawing/2010/main" val="0"/>
                         </a:ext>
                       </a:extLst>
                     </a:blip>
-                    <a:srcRect l="15123" t="4917" r="14815" b="4199"/>
-                    <a:stretch/>
+                    <a:stretch>
+                      <a:fillRect/>
+                    </a:stretch>
                   </pic:blipFill>
                   <pic:spPr bwMode="auto">
                     <a:xfrm>
                       <a:off x="0" y="0"/>
-                      <a:ext cx="5635646" cy="3438489"/>
+                      <a:ext cx="5635646" cy="3143749"/>
                     </a:xfrm>
                     <a:prstGeom prst="rect">
                       <a:avLst/>
@@ -4889,17 +5053,26 @@
     <w:p>
       <w:pPr>
         <w:ind w:left="284" w:firstLine="0"/>
-      </w:pPr>
-      <w:r>
         <w:rPr>
           <w:noProof/>
           <w:lang w:val="es-AR" w:eastAsia="es-AR"/>
         </w:rPr>
+      </w:pPr>
+    </w:p>
+    <w:p>
+      <w:pPr>
+        <w:ind w:left="284" w:firstLine="0"/>
+      </w:pPr>
+      <w:r>
+        <w:rPr>
+          <w:noProof/>
+          <w:lang w:val="es-AR" w:eastAsia="es-AR"/>
+        </w:rPr>
         <w:lastRenderedPageBreak/>
         <w:drawing>
-          <wp:inline distT="0" distB="0" distL="0" distR="0" wp14:anchorId="74C7D7D4" wp14:editId="31AFE324">
-            <wp:extent cx="5629275" cy="3474708"/>
-            <wp:effectExtent l="171450" t="171450" r="371475" b="354965"/>
+          <wp:inline distT="0" distB="0" distL="0" distR="0" wp14:anchorId="2C90D47C" wp14:editId="4B345583">
+            <wp:extent cx="5641609" cy="3147076"/>
+            <wp:effectExtent l="0" t="0" r="0" b="167640"/>
             <wp:docPr id="25" name="0 Imagen"/>
             <wp:cNvGraphicFramePr>
               <a:graphicFrameLocks xmlns:a="http://schemas.openxmlformats.org/drawingml/2006/main" noChangeAspect="1"/>
@@ -4911,21 +5084,31 @@
                     <pic:cNvPr id="0" name="confProvPPM.png"/>
                     <pic:cNvPicPr/>
                   </pic:nvPicPr>
-                  <pic:blipFill rotWithShape="1">
-                    <a:blip r:embed="rId27">
+                  <pic:blipFill>
+                    <a:blip r:embed="rId33" cstate="print">
                       <a:extLst>
+                        <a:ext uri="{BEBA8EAE-BF5A-486C-A8C5-ECC9F3942E4B}">
+                          <a14:imgProps xmlns:a14="http://schemas.microsoft.com/office/drawing/2010/main">
+                            <a14:imgLayer r:embed="rId34">
+                              <a14:imgEffect>
+                                <a14:backgroundRemoval t="4462" b="94882" l="9883" r="89971"/>
+                              </a14:imgEffect>
+                            </a14:imgLayer>
+                          </a14:imgProps>
+                        </a:ext>
                         <a:ext uri="{28A0092B-C50C-407E-A947-70E740481C1C}">
                           <a14:useLocalDpi xmlns:a14="http://schemas.microsoft.com/office/drawing/2010/main" val="0"/>
                         </a:ext>
                       </a:extLst>
                     </a:blip>
-                    <a:srcRect l="15131" t="1760" r="15081"/>
-                    <a:stretch/>
+                    <a:stretch>
+                      <a:fillRect/>
+                    </a:stretch>
                   </pic:blipFill>
                   <pic:spPr bwMode="auto">
                     <a:xfrm>
                       <a:off x="0" y="0"/>
-                      <a:ext cx="5641609" cy="3482321"/>
+                      <a:ext cx="5641609" cy="3147076"/>
                     </a:xfrm>
                     <a:prstGeom prst="rect">
                       <a:avLst/>
@@ -4965,16 +5148,25 @@
     <w:p>
       <w:pPr>
         <w:ind w:left="284" w:firstLine="0"/>
-      </w:pPr>
-      <w:r>
         <w:rPr>
           <w:noProof/>
           <w:lang w:val="es-AR" w:eastAsia="es-AR"/>
         </w:rPr>
+      </w:pPr>
+    </w:p>
+    <w:p>
+      <w:pPr>
+        <w:ind w:left="284" w:firstLine="0"/>
+      </w:pPr>
+      <w:r>
+        <w:rPr>
+          <w:noProof/>
+          <w:lang w:val="es-AR" w:eastAsia="es-AR"/>
+        </w:rPr>
         <w:drawing>
-          <wp:inline distT="0" distB="0" distL="0" distR="0" wp14:anchorId="43A9B11F" wp14:editId="5FFCD251">
-            <wp:extent cx="5505450" cy="3337375"/>
-            <wp:effectExtent l="171450" t="171450" r="381000" b="358775"/>
+          <wp:inline distT="0" distB="0" distL="0" distR="0" wp14:anchorId="31C172D5" wp14:editId="655F32F6">
+            <wp:extent cx="5517226" cy="3077691"/>
+            <wp:effectExtent l="0" t="0" r="0" b="180340"/>
             <wp:docPr id="27" name="0 Imagen"/>
             <wp:cNvGraphicFramePr>
               <a:graphicFrameLocks xmlns:a="http://schemas.openxmlformats.org/drawingml/2006/main" noChangeAspect="1"/>
@@ -4986,21 +5178,31 @@
                     <pic:cNvPr id="0" name="confProvSiteScope.png"/>
                     <pic:cNvPicPr/>
                   </pic:nvPicPr>
-                  <pic:blipFill rotWithShape="1">
-                    <a:blip r:embed="rId28" cstate="print">
+                  <pic:blipFill>
+                    <a:blip r:embed="rId35" cstate="print">
                       <a:extLst>
+                        <a:ext uri="{BEBA8EAE-BF5A-486C-A8C5-ECC9F3942E4B}">
+                          <a14:imgProps xmlns:a14="http://schemas.microsoft.com/office/drawing/2010/main">
+                            <a14:imgLayer r:embed="rId36">
+                              <a14:imgEffect>
+                                <a14:backgroundRemoval t="5643" b="95144" l="9883" r="89971"/>
+                              </a14:imgEffect>
+                            </a14:imgLayer>
+                          </a14:imgProps>
+                        </a:ext>
                         <a:ext uri="{28A0092B-C50C-407E-A947-70E740481C1C}">
                           <a14:useLocalDpi xmlns:a14="http://schemas.microsoft.com/office/drawing/2010/main" val="0"/>
                         </a:ext>
                       </a:extLst>
                     </a:blip>
-                    <a:srcRect l="15132" t="1761" r="15080" b="1761"/>
-                    <a:stretch/>
+                    <a:stretch>
+                      <a:fillRect/>
+                    </a:stretch>
                   </pic:blipFill>
                   <pic:spPr bwMode="auto">
                     <a:xfrm>
                       <a:off x="0" y="0"/>
-                      <a:ext cx="5517226" cy="3344513"/>
+                      <a:ext cx="5517226" cy="3077691"/>
                     </a:xfrm>
                     <a:prstGeom prst="rect">
                       <a:avLst/>
@@ -5032,56 +5234,59 @@
       <w:pPr>
         <w:pStyle w:val="Ttulo2"/>
       </w:pPr>
-      <w:bookmarkStart w:id="22" w:name="_Toc525224106"/>
+      <w:bookmarkStart w:id="21" w:name="_Toc525294856"/>
+      <w:r>
+        <w:t>Cambio de estado</w:t>
+      </w:r>
+      <w:bookmarkEnd w:id="21"/>
+    </w:p>
+    <w:p>
+      <w:pPr>
+        <w:ind w:left="284" w:firstLine="4"/>
+      </w:pPr>
+      <w:r>
+        <w:t>D</w:t>
+      </w:r>
+      <w:r>
+        <w:t>esde el propio listado se podrá cambiar el estado de los</w:t>
+      </w:r>
+      <w:r>
+        <w:t xml:space="preserve"> proveedor, </w:t>
+      </w:r>
+      <w:r>
+        <w:t xml:space="preserve">tan solo moviendo el interruptor de la columna “Habilitado” de un lado al otro, con lo cual se podrá habilitar/deshabilitar con un solo </w:t>
+      </w:r>
+      <w:proofErr w:type="spellStart"/>
+      <w:r>
+        <w:t>click</w:t>
+      </w:r>
+      <w:proofErr w:type="spellEnd"/>
+      <w:r>
+        <w:t xml:space="preserve"> y en la parte superior del formulario aparecerá un mensaje con el resultado de la acción. El interruptor en verde indica que el </w:t>
+      </w:r>
+      <w:r>
+        <w:t>proveedor</w:t>
+      </w:r>
+      <w:r>
+        <w:t xml:space="preserve"> está habilitado, en rojo deshabilitado.</w:t>
+      </w:r>
+    </w:p>
+    <w:p>
+      <w:pPr>
+        <w:ind w:left="284" w:firstLine="4"/>
+      </w:pPr>
       <w:r>
         <w:lastRenderedPageBreak/>
-        <w:t>Cambio de estado</w:t>
-      </w:r>
-      <w:bookmarkEnd w:id="22"/>
-    </w:p>
-    <w:p>
-      <w:pPr>
-        <w:ind w:left="284" w:firstLine="4"/>
-      </w:pPr>
-      <w:r>
-        <w:t>D</w:t>
-      </w:r>
-      <w:r>
-        <w:t>esde el propio listado se podrá cambiar el estado de los</w:t>
-      </w:r>
-      <w:r>
-        <w:t xml:space="preserve"> proveedor, </w:t>
-      </w:r>
-      <w:r>
-        <w:t xml:space="preserve">tan solo moviendo el interruptor de la columna “Habilitado” de un lado al otro, con lo cual se podrá habilitar/deshabilitar con un solo </w:t>
-      </w:r>
-      <w:proofErr w:type="spellStart"/>
-      <w:r>
-        <w:t>click</w:t>
-      </w:r>
-      <w:proofErr w:type="spellEnd"/>
-      <w:r>
-        <w:t xml:space="preserve"> y en la parte superior del formulario aparecerá un mensaje con el resultado de la acción. El interruptor en verde indica que el </w:t>
-      </w:r>
-      <w:r>
-        <w:t>proveedor</w:t>
-      </w:r>
-      <w:r>
-        <w:t xml:space="preserve"> está habilitado, en rojo deshabilitado.</w:t>
-      </w:r>
-    </w:p>
-    <w:p>
-      <w:pPr>
-        <w:ind w:left="284" w:firstLine="4"/>
-      </w:pPr>
-      <w:r>
         <w:t>Si c</w:t>
       </w:r>
       <w:r>
         <w:t xml:space="preserve">omo resultado de esta acción, </w:t>
       </w:r>
       <w:r>
-        <w:t xml:space="preserve">el proveedor quedara deshabilitado, </w:t>
+        <w:t>un</w:t>
+      </w:r>
+      <w:r>
+        <w:t xml:space="preserve"> proveedor quedara deshabilitado, </w:t>
       </w:r>
       <w:r>
         <w:t xml:space="preserve">no será posible configurar la toma de muestras desde este </w:t>
@@ -5092,11 +5297,6 @@
       <w:r>
         <w:t xml:space="preserve"> ninguna aplicación.</w:t>
       </w:r>
-    </w:p>
-    <w:p>
-      <w:pPr>
-        <w:ind w:left="284" w:firstLine="4"/>
-      </w:pPr>
     </w:p>
     <w:p>
       <w:pPr>
@@ -5110,7 +5310,7 @@
         <mc:AlternateContent>
           <mc:Choice Requires="wps">
             <w:drawing>
-              <wp:anchor distT="0" distB="0" distL="114300" distR="114300" simplePos="0" relativeHeight="251661312" behindDoc="0" locked="0" layoutInCell="1" allowOverlap="1" wp14:anchorId="011D6863" wp14:editId="603A5436">
+              <wp:anchor distT="0" distB="0" distL="114300" distR="114300" simplePos="0" relativeHeight="251661312" behindDoc="0" locked="0" layoutInCell="1" allowOverlap="1" wp14:anchorId="1033028D" wp14:editId="0FF5A661">
                 <wp:simplePos x="0" y="0"/>
                 <wp:positionH relativeFrom="column">
                   <wp:posOffset>3445510</wp:posOffset>
@@ -5186,7 +5386,7 @@
           <w:lang w:val="es-AR" w:eastAsia="es-AR"/>
         </w:rPr>
         <w:drawing>
-          <wp:inline distT="0" distB="0" distL="0" distR="0" wp14:anchorId="38BD88F1" wp14:editId="5A3B4504">
+          <wp:inline distT="0" distB="0" distL="0" distR="0" wp14:anchorId="5DFC91D5" wp14:editId="3D7373DE">
             <wp:extent cx="5131645" cy="1882140"/>
             <wp:effectExtent l="171450" t="171450" r="374015" b="365760"/>
             <wp:docPr id="28" name="0 Imagen"/>
@@ -5201,7 +5401,7 @@
                     <pic:cNvPicPr/>
                   </pic:nvPicPr>
                   <pic:blipFill rotWithShape="1">
-                    <a:blip r:embed="rId29" cstate="print">
+                    <a:blip r:embed="rId37" cstate="print">
                       <a:extLst>
                         <a:ext uri="{28A0092B-C50C-407E-A947-70E740481C1C}">
                           <a14:useLocalDpi xmlns:a14="http://schemas.microsoft.com/office/drawing/2010/main" val="0"/>
@@ -5246,18 +5446,15 @@
       <w:pPr>
         <w:pStyle w:val="Ttulo2"/>
       </w:pPr>
-      <w:bookmarkStart w:id="23" w:name="_Toc525224107"/>
+      <w:bookmarkStart w:id="22" w:name="_Toc525294857"/>
       <w:r>
         <w:t xml:space="preserve">Cambio de estado en el </w:t>
       </w:r>
       <w:proofErr w:type="spellStart"/>
       <w:r>
-        <w:t>T</w:t>
-      </w:r>
-      <w:r>
-        <w:t>askRunner</w:t>
-      </w:r>
-      <w:bookmarkEnd w:id="23"/>
+        <w:t>TaskRunner</w:t>
+      </w:r>
+      <w:bookmarkEnd w:id="22"/>
       <w:proofErr w:type="spellEnd"/>
     </w:p>
     <w:p>
@@ -5281,7 +5478,7 @@
       </w:r>
       <w:proofErr w:type="spellStart"/>
       <w:r>
-        <w:t>taskRunner</w:t>
+        <w:t>TaskRunner</w:t>
       </w:r>
       <w:proofErr w:type="spellEnd"/>
       <w:r>
@@ -5346,7 +5543,7 @@
         <mc:AlternateContent>
           <mc:Choice Requires="wps">
             <w:drawing>
-              <wp:anchor distT="0" distB="0" distL="114300" distR="114300" simplePos="0" relativeHeight="251665408" behindDoc="0" locked="0" layoutInCell="1" allowOverlap="1" wp14:anchorId="2ED37E86" wp14:editId="02A9ACE1">
+              <wp:anchor distT="0" distB="0" distL="114300" distR="114300" simplePos="0" relativeHeight="251665408" behindDoc="0" locked="0" layoutInCell="1" allowOverlap="1" wp14:anchorId="1130DD2C" wp14:editId="1AA1AC71">
                 <wp:simplePos x="0" y="0"/>
                 <wp:positionH relativeFrom="column">
                   <wp:posOffset>4493260</wp:posOffset>
@@ -5422,7 +5619,7 @@
           <w:lang w:val="es-AR" w:eastAsia="es-AR"/>
         </w:rPr>
         <w:drawing>
-          <wp:inline distT="0" distB="0" distL="0" distR="0" wp14:anchorId="4259F12E" wp14:editId="0F864975">
+          <wp:inline distT="0" distB="0" distL="0" distR="0" wp14:anchorId="47611B28" wp14:editId="735B9888">
             <wp:extent cx="5248273" cy="2143125"/>
             <wp:effectExtent l="171450" t="171450" r="372110" b="352425"/>
             <wp:docPr id="30" name="0 Imagen"/>
@@ -5437,7 +5634,7 @@
                     <pic:cNvPicPr/>
                   </pic:nvPicPr>
                   <pic:blipFill rotWithShape="1">
-                    <a:blip r:embed="rId30" cstate="print">
+                    <a:blip r:embed="rId38" cstate="print">
                       <a:extLst>
                         <a:ext uri="{28A0092B-C50C-407E-A947-70E740481C1C}">
                           <a14:useLocalDpi xmlns:a14="http://schemas.microsoft.com/office/drawing/2010/main" val="0"/>
@@ -5479,6 +5676,14 @@
       </w:r>
     </w:p>
     <w:p>
+      <w:pPr>
+        <w:rPr>
+          <w:noProof/>
+          <w:lang w:val="es-AR" w:eastAsia="es-AR"/>
+        </w:rPr>
+      </w:pPr>
+    </w:p>
+    <w:p>
       <w:r>
         <w:rPr>
           <w:noProof/>
@@ -5488,16 +5693,16 @@
         <mc:AlternateContent>
           <mc:Choice Requires="wps">
             <w:drawing>
-              <wp:anchor distT="0" distB="0" distL="114300" distR="114300" simplePos="0" relativeHeight="251663360" behindDoc="0" locked="0" layoutInCell="1" allowOverlap="1" wp14:anchorId="2DBCCC85" wp14:editId="3EFEDAF1">
+              <wp:anchor distT="0" distB="0" distL="114300" distR="114300" simplePos="0" relativeHeight="251663360" behindDoc="0" locked="0" layoutInCell="1" allowOverlap="1" wp14:anchorId="68D87EAE" wp14:editId="5480C7F4">
                 <wp:simplePos x="0" y="0"/>
                 <wp:positionH relativeFrom="column">
-                  <wp:posOffset>4489450</wp:posOffset>
+                  <wp:posOffset>3994150</wp:posOffset>
                 </wp:positionH>
                 <wp:positionV relativeFrom="paragraph">
-                  <wp:posOffset>856616</wp:posOffset>
+                  <wp:posOffset>711835</wp:posOffset>
                 </wp:positionV>
-                <wp:extent cx="1318260" cy="358140"/>
-                <wp:effectExtent l="0" t="0" r="15240" b="22860"/>
+                <wp:extent cx="739140" cy="320040"/>
+                <wp:effectExtent l="0" t="0" r="22860" b="22860"/>
                 <wp:wrapNone/>
                 <wp:docPr id="31" name="31 Rectángulo redondeado"/>
                 <wp:cNvGraphicFramePr/>
@@ -5508,7 +5713,7 @@
                       <wps:spPr>
                         <a:xfrm>
                           <a:off x="0" y="0"/>
-                          <a:ext cx="1318260" cy="358140"/>
+                          <a:ext cx="739140" cy="320040"/>
                         </a:xfrm>
                         <a:prstGeom prst="roundRect">
                           <a:avLst/>
@@ -5556,7 +5761,7 @@
           </mc:Choice>
           <mc:Fallback>
             <w:pict>
-              <v:roundrect id="31 Rectángulo redondeado" o:spid="_x0000_s1026" style="position:absolute;margin-left:353.5pt;margin-top:67.45pt;width:103.8pt;height:28.2pt;z-index:251663360;visibility:visible;mso-wrap-style:square;mso-width-percent:0;mso-height-percent:0;mso-wrap-distance-left:9pt;mso-wrap-distance-top:0;mso-wrap-distance-right:9pt;mso-wrap-distance-bottom:0;mso-position-horizontal:absolute;mso-position-horizontal-relative:text;mso-position-vertical:absolute;mso-position-vertical-relative:text;mso-width-percent:0;mso-height-percent:0;mso-width-relative:margin;mso-height-relative:margin;v-text-anchor:middle" arcsize="10923f" o:gfxdata="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" filled="f" strokecolor="#c00000" strokeweight="2pt"/>
+              <v:roundrect id="31 Rectángulo redondeado" o:spid="_x0000_s1026" style="position:absolute;margin-left:314.5pt;margin-top:56.05pt;width:58.2pt;height:25.2pt;z-index:251663360;visibility:visible;mso-wrap-style:square;mso-width-percent:0;mso-height-percent:0;mso-wrap-distance-left:9pt;mso-wrap-distance-top:0;mso-wrap-distance-right:9pt;mso-wrap-distance-bottom:0;mso-position-horizontal:absolute;mso-position-horizontal-relative:text;mso-position-vertical:absolute;mso-position-vertical-relative:text;mso-width-percent:0;mso-height-percent:0;mso-width-relative:margin;mso-height-relative:margin;v-text-anchor:middle" arcsize="10923f" o:gfxdata="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" filled="f" strokecolor="#c00000" strokeweight="2pt"/>
             </w:pict>
           </mc:Fallback>
         </mc:AlternateContent>
@@ -5567,9 +5772,9 @@
           <w:lang w:val="es-AR" w:eastAsia="es-AR"/>
         </w:rPr>
         <w:drawing>
-          <wp:inline distT="0" distB="0" distL="0" distR="0" wp14:anchorId="5222141C" wp14:editId="006A57BC">
-            <wp:extent cx="5505450" cy="3337375"/>
-            <wp:effectExtent l="171450" t="171450" r="381000" b="358775"/>
+          <wp:inline distT="0" distB="0" distL="0" distR="0" wp14:anchorId="0C00B050" wp14:editId="11789933">
+            <wp:extent cx="5517226" cy="3077691"/>
+            <wp:effectExtent l="0" t="0" r="0" b="180340"/>
             <wp:docPr id="32" name="0 Imagen"/>
             <wp:cNvGraphicFramePr>
               <a:graphicFrameLocks xmlns:a="http://schemas.openxmlformats.org/drawingml/2006/main" noChangeAspect="1"/>
@@ -5581,21 +5786,31 @@
                     <pic:cNvPr id="0" name="confProvSiteScope.png"/>
                     <pic:cNvPicPr/>
                   </pic:nvPicPr>
-                  <pic:blipFill rotWithShape="1">
-                    <a:blip r:embed="rId28" cstate="print">
+                  <pic:blipFill>
+                    <a:blip r:embed="rId39" cstate="print">
                       <a:extLst>
+                        <a:ext uri="{BEBA8EAE-BF5A-486C-A8C5-ECC9F3942E4B}">
+                          <a14:imgProps xmlns:a14="http://schemas.microsoft.com/office/drawing/2010/main">
+                            <a14:imgLayer r:embed="rId36">
+                              <a14:imgEffect>
+                                <a14:backgroundRemoval t="5512" b="94882" l="9883" r="89971"/>
+                              </a14:imgEffect>
+                            </a14:imgLayer>
+                          </a14:imgProps>
+                        </a:ext>
                         <a:ext uri="{28A0092B-C50C-407E-A947-70E740481C1C}">
                           <a14:useLocalDpi xmlns:a14="http://schemas.microsoft.com/office/drawing/2010/main" val="0"/>
                         </a:ext>
                       </a:extLst>
                     </a:blip>
-                    <a:srcRect l="15132" t="1761" r="15080" b="1761"/>
-                    <a:stretch/>
+                    <a:stretch>
+                      <a:fillRect/>
+                    </a:stretch>
                   </pic:blipFill>
                   <pic:spPr bwMode="auto">
                     <a:xfrm>
                       <a:off x="0" y="0"/>
-                      <a:ext cx="5517226" cy="3344513"/>
+                      <a:ext cx="5517226" cy="3077691"/>
                     </a:xfrm>
                     <a:prstGeom prst="rect">
                       <a:avLst/>
@@ -5638,31 +5853,24 @@
           <w:ilvl w:val="0"/>
           <w:numId w:val="1"/>
         </w:numPr>
-        <w:rPr>
-          <w:szCs w:val="56"/>
-          <w:lang w:val="es-EC"/>
-        </w:rPr>
-      </w:pPr>
-      <w:bookmarkStart w:id="24" w:name="_Toc525224108"/>
-      <w:bookmarkEnd w:id="12"/>
-      <w:r>
-        <w:rPr>
-          <w:szCs w:val="56"/>
-          <w:lang w:val="es-EC"/>
-        </w:rPr>
+        <w:ind w:left="360" w:firstLine="0"/>
+      </w:pPr>
+      <w:bookmarkStart w:id="23" w:name="_Toc525294858"/>
+      <w:bookmarkEnd w:id="11"/>
+      <w:r>
         <w:t>Aplicaciones</w:t>
       </w:r>
+      <w:bookmarkEnd w:id="23"/>
+    </w:p>
+    <w:p>
+      <w:pPr>
+        <w:pStyle w:val="Ttulo2"/>
+      </w:pPr>
+      <w:bookmarkStart w:id="24" w:name="_Toc525294859"/>
+      <w:r>
+        <w:t>Listado</w:t>
+      </w:r>
       <w:bookmarkEnd w:id="24"/>
-    </w:p>
-    <w:p>
-      <w:pPr>
-        <w:pStyle w:val="Ttulo2"/>
-      </w:pPr>
-      <w:bookmarkStart w:id="25" w:name="_Toc525224109"/>
-      <w:r>
-        <w:t>Listado</w:t>
-      </w:r>
-      <w:bookmarkEnd w:id="25"/>
     </w:p>
     <w:p>
       <w:pPr>
@@ -5722,7 +5930,7 @@
           <w:lang w:val="es-AR" w:eastAsia="es-AR"/>
         </w:rPr>
         <w:drawing>
-          <wp:inline distT="0" distB="0" distL="0" distR="0">
+          <wp:inline distT="0" distB="0" distL="0" distR="0" wp14:anchorId="5A99EC7A" wp14:editId="5E11F1F0">
             <wp:extent cx="5288279" cy="2011680"/>
             <wp:effectExtent l="171450" t="171450" r="389255" b="369570"/>
             <wp:docPr id="36" name="0 Imagen"/>
@@ -5737,7 +5945,7 @@
                     <pic:cNvPicPr/>
                   </pic:nvPicPr>
                   <pic:blipFill rotWithShape="1">
-                    <a:blip r:embed="rId31" cstate="print">
+                    <a:blip r:embed="rId40" cstate="print">
                       <a:extLst>
                         <a:ext uri="{28A0092B-C50C-407E-A947-70E740481C1C}">
                           <a14:useLocalDpi xmlns:a14="http://schemas.microsoft.com/office/drawing/2010/main" val="0"/>
@@ -5782,12 +5990,12 @@
       <w:pPr>
         <w:pStyle w:val="Ttulo2"/>
       </w:pPr>
-      <w:bookmarkStart w:id="26" w:name="_Toc525224110"/>
+      <w:bookmarkStart w:id="25" w:name="_Toc525294860"/>
       <w:r>
         <w:lastRenderedPageBreak/>
         <w:t>Creación</w:t>
       </w:r>
-      <w:bookmarkEnd w:id="26"/>
+      <w:bookmarkEnd w:id="25"/>
     </w:p>
     <w:p>
       <w:pPr>
@@ -5806,16 +6014,25 @@
     <w:p>
       <w:pPr>
         <w:ind w:left="284" w:firstLine="0"/>
-      </w:pPr>
-      <w:r>
         <w:rPr>
           <w:noProof/>
           <w:lang w:val="es-AR" w:eastAsia="es-AR"/>
         </w:rPr>
+      </w:pPr>
+    </w:p>
+    <w:p>
+      <w:pPr>
+        <w:ind w:left="284" w:firstLine="0"/>
+      </w:pPr>
+      <w:r>
+        <w:rPr>
+          <w:noProof/>
+          <w:lang w:val="es-AR" w:eastAsia="es-AR"/>
+        </w:rPr>
         <w:drawing>
-          <wp:inline distT="0" distB="0" distL="0" distR="0">
+          <wp:inline distT="0" distB="0" distL="0" distR="0" wp14:anchorId="717B7A6C" wp14:editId="29147334">
             <wp:extent cx="5082540" cy="3429000"/>
-            <wp:effectExtent l="171450" t="171450" r="384810" b="361950"/>
+            <wp:effectExtent l="95250" t="95250" r="308610" b="285750"/>
             <wp:docPr id="37" name="0 Imagen"/>
             <wp:cNvGraphicFramePr>
               <a:graphicFrameLocks xmlns:a="http://schemas.openxmlformats.org/drawingml/2006/main" noChangeAspect="1"/>
@@ -5828,8 +6045,17 @@
                     <pic:cNvPicPr/>
                   </pic:nvPicPr>
                   <pic:blipFill rotWithShape="1">
-                    <a:blip r:embed="rId32">
+                    <a:blip r:embed="rId41">
                       <a:extLst>
+                        <a:ext uri="{BEBA8EAE-BF5A-486C-A8C5-ECC9F3942E4B}">
+                          <a14:imgProps xmlns:a14="http://schemas.microsoft.com/office/drawing/2010/main">
+                            <a14:imgLayer r:embed="rId42">
+                              <a14:imgEffect>
+                                <a14:backgroundRemoval t="13777" b="86580" l="26094" r="73750"/>
+                              </a14:imgEffect>
+                            </a14:imgLayer>
+                          </a14:imgProps>
+                        </a:ext>
                         <a:ext uri="{28A0092B-C50C-407E-A947-70E740481C1C}">
                           <a14:useLocalDpi xmlns:a14="http://schemas.microsoft.com/office/drawing/2010/main" val="0"/>
                         </a:ext>
@@ -5912,18 +6138,21 @@
         <w:ind w:left="284" w:firstLine="0"/>
       </w:pPr>
       <w:r>
-        <w:t>Hasta acá se tiene creada una aplicación pero contiene la configuración por defecto. Se debe proceder a editarla y definir los valores que se ajusten a cada caso.</w:t>
+        <w:t>Hasta acá se tiene creada una aplicación pero contiene la configuración por defecto. Se debe proceder a editarla y definir los valores que se ajusten a cada caso</w:t>
+      </w:r>
+      <w:r>
+        <w:t xml:space="preserve"> a través del formulario de edición/configuración.</w:t>
       </w:r>
     </w:p>
     <w:p>
       <w:pPr>
         <w:pStyle w:val="Ttulo2"/>
       </w:pPr>
-      <w:bookmarkStart w:id="27" w:name="_Toc525224111"/>
+      <w:bookmarkStart w:id="26" w:name="_Toc525294861"/>
       <w:r>
         <w:t>Edición/Configuración</w:t>
       </w:r>
-      <w:bookmarkEnd w:id="27"/>
+      <w:bookmarkEnd w:id="26"/>
     </w:p>
     <w:p>
       <w:pPr>
@@ -5945,17 +6174,43 @@
     <w:p>
       <w:pPr>
         <w:ind w:left="284" w:firstLine="4"/>
-      </w:pPr>
-      <w:r>
         <w:rPr>
           <w:noProof/>
           <w:lang w:val="es-AR" w:eastAsia="es-AR"/>
         </w:rPr>
-        <w:lastRenderedPageBreak/>
+      </w:pPr>
+    </w:p>
+    <w:p>
+      <w:pPr>
+        <w:ind w:left="284" w:firstLine="4"/>
+        <w:rPr>
+          <w:noProof/>
+          <w:lang w:val="es-AR" w:eastAsia="es-AR"/>
+        </w:rPr>
+      </w:pPr>
+    </w:p>
+    <w:p>
+      <w:pPr>
+        <w:ind w:left="284" w:firstLine="4"/>
+        <w:rPr>
+          <w:noProof/>
+          <w:lang w:val="es-AR" w:eastAsia="es-AR"/>
+        </w:rPr>
+      </w:pPr>
+    </w:p>
+    <w:p>
+      <w:pPr>
+        <w:ind w:left="284" w:firstLine="4"/>
+      </w:pPr>
+      <w:r>
+        <w:rPr>
+          <w:noProof/>
+          <w:lang w:val="es-AR" w:eastAsia="es-AR"/>
+        </w:rPr>
         <w:drawing>
-          <wp:inline distT="0" distB="0" distL="0" distR="0">
+          <wp:inline distT="0" distB="0" distL="0" distR="0" wp14:anchorId="10945002" wp14:editId="24CE2675">
             <wp:extent cx="5760720" cy="3465319"/>
-            <wp:effectExtent l="171450" t="171450" r="373380" b="363855"/>
+            <wp:effectExtent l="152400" t="133350" r="316230" b="325755"/>
             <wp:docPr id="38" name="0 Imagen"/>
             <wp:cNvGraphicFramePr>
               <a:graphicFrameLocks xmlns:a="http://schemas.openxmlformats.org/drawingml/2006/main" noChangeAspect="1"/>
@@ -5968,8 +6223,17 @@
                     <pic:cNvPicPr/>
                   </pic:nvPicPr>
                   <pic:blipFill rotWithShape="1">
-                    <a:blip r:embed="rId33" cstate="print">
+                    <a:blip r:embed="rId43" cstate="print">
                       <a:extLst>
+                        <a:ext uri="{BEBA8EAE-BF5A-486C-A8C5-ECC9F3942E4B}">
+                          <a14:imgProps xmlns:a14="http://schemas.microsoft.com/office/drawing/2010/main">
+                            <a14:imgLayer r:embed="rId44">
+                              <a14:imgEffect>
+                                <a14:backgroundRemoval t="3720" b="96731" l="1866" r="97512"/>
+                              </a14:imgEffect>
+                            </a14:imgLayer>
+                          </a14:imgProps>
+                        </a:ext>
                         <a:ext uri="{28A0092B-C50C-407E-A947-70E740481C1C}">
                           <a14:useLocalDpi xmlns:a14="http://schemas.microsoft.com/office/drawing/2010/main" val="0"/>
                         </a:ext>
@@ -6038,7 +6302,24 @@
         <w:ind w:left="567" w:firstLine="0"/>
       </w:pPr>
       <w:r>
-        <w:t xml:space="preserve">En la parte superior o de datos generales, es obligatorio el nombre y da la posibilidad de modificar el estado de la aplicación y su estado en el </w:t>
+        <w:t>En la part</w:t>
+      </w:r>
+      <w:r>
+        <w:t xml:space="preserve">e superior o de datos generales tal como en el formulario de creación, </w:t>
+      </w:r>
+      <w:r>
+        <w:t>es obligatorio el nombre</w:t>
+      </w:r>
+      <w:r>
+        <w:t xml:space="preserve"> de la aplicación y opcional la descripción, pudiendo modificar libremente ambos siempre que el nuevo nombre no coincida con otra aplicación registrada en Hubble.</w:t>
+      </w:r>
+    </w:p>
+    <w:p>
+      <w:pPr>
+        <w:ind w:left="567" w:firstLine="0"/>
+      </w:pPr>
+      <w:r>
+        <w:t xml:space="preserve">Por otro lado es posible modificar el estado propiamente de la aplicación y su estado en el </w:t>
       </w:r>
       <w:proofErr w:type="spellStart"/>
       <w:r>
@@ -6047,14 +6328,6 @@
       <w:proofErr w:type="spellEnd"/>
       <w:r>
         <w:t>.</w:t>
-      </w:r>
-    </w:p>
-    <w:p>
-      <w:pPr>
-        <w:ind w:left="567" w:firstLine="0"/>
-      </w:pPr>
-      <w:r>
-        <w:t>El nombre de la aplicación debe ser único dentro de Hubble.</w:t>
       </w:r>
     </w:p>
     <w:p>
@@ -6097,7 +6370,7 @@
         <w:t xml:space="preserve">El interruptor en verde indica que el </w:t>
       </w:r>
       <w:r>
-        <w:t>proveedor</w:t>
+        <w:t>KPI</w:t>
       </w:r>
       <w:r>
         <w:t xml:space="preserve"> está habilitado, en rojo deshabilitado.</w:t>
@@ -6116,82 +6389,190 @@
           <w:noProof/>
           <w:lang w:val="es-AR" w:eastAsia="es-AR"/>
         </w:rPr>
-        <w:t xml:space="preserve">Luego es necesario configurar los umbrales por período de tiempo con los que se medirá y evaluará cada KPI. </w:t>
+        <w:t xml:space="preserve">Luego es necesario configurar los umbrales </w:t>
       </w:r>
       <w:r>
         <w:rPr>
           <w:noProof/>
           <w:lang w:val="es-AR" w:eastAsia="es-AR"/>
         </w:rPr>
-        <w:t xml:space="preserve">Dentro del panel de configuración de cada umbral se especifica la unidad de medida utilizada y en la que se expresarán los valores definidos. </w:t>
-      </w:r>
-    </w:p>
-    <w:p>
-      <w:pPr>
-        <w:ind w:left="567" w:firstLine="4"/>
+        <w:t xml:space="preserve">aplicables a cada </w:t>
+      </w:r>
+      <w:r>
         <w:rPr>
           <w:noProof/>
           <w:lang w:val="es-AR" w:eastAsia="es-AR"/>
         </w:rPr>
-      </w:pPr>
+        <w:t xml:space="preserve">período de tiempo con los que se medirá y evaluará </w:t>
+      </w:r>
       <w:r>
         <w:rPr>
           <w:noProof/>
           <w:lang w:val="es-AR" w:eastAsia="es-AR"/>
         </w:rPr>
-        <w:t xml:space="preserve">Para cada KPI aparecerá un panel </w:t>
+        <w:t>el</w:t>
       </w:r>
       <w:r>
         <w:rPr>
           <w:noProof/>
           <w:lang w:val="es-AR" w:eastAsia="es-AR"/>
         </w:rPr>
-        <w:t>por</w:t>
+        <w:t xml:space="preserve"> KPI. </w:t>
       </w:r>
       <w:r>
         <w:rPr>
           <w:noProof/>
           <w:lang w:val="es-AR" w:eastAsia="es-AR"/>
         </w:rPr>
-        <w:t xml:space="preserve"> cada uno de los proveedores que pueden suministrar datos para su medición. Para habilitar/deshabilitar la integración se debe accionar el interruptor que aparece en cada panel y luego</w:t>
+        <w:t xml:space="preserve">Dentro del panel de configuración de </w:t>
       </w:r>
       <w:r>
         <w:rPr>
           <w:noProof/>
           <w:lang w:val="es-AR" w:eastAsia="es-AR"/>
         </w:rPr>
-        <w:t xml:space="preserve"> completar los datos necesarios. Esta integración indica que al correr el TaskRunner, se extraerán datos desde este proveedor para medir el KPI en cuestión para la aplicación que se está configurando.</w:t>
-      </w:r>
-    </w:p>
-    <w:p>
-      <w:pPr>
-        <w:ind w:left="567" w:firstLine="4"/>
+        <w:t>umbrales</w:t>
+      </w:r>
+      <w:r>
         <w:rPr>
           <w:noProof/>
           <w:lang w:val="es-AR" w:eastAsia="es-AR"/>
         </w:rPr>
-      </w:pPr>
-      <w:r>
+        <w:t xml:space="preserve"> se especifica la unidad de medida utilizada y en la que se expresarán los valores definidos. </w:t>
+      </w:r>
+    </w:p>
+    <w:p>
+      <w:pPr>
+        <w:ind w:left="567" w:firstLine="4"/>
         <w:rPr>
           <w:noProof/>
           <w:lang w:val="es-AR" w:eastAsia="es-AR"/>
         </w:rPr>
-        <w:t>Si un KPI es habilitado, deberán estar configurado todos sus umbrales y configurada al menos una integración.</w:t>
-      </w:r>
-    </w:p>
-    <w:p>
-      <w:pPr>
-        <w:ind w:left="567" w:firstLine="4"/>
+      </w:pPr>
+      <w:r>
         <w:rPr>
           <w:noProof/>
           <w:lang w:val="es-AR" w:eastAsia="es-AR"/>
         </w:rPr>
-      </w:pPr>
+        <w:t xml:space="preserve">Para cada KPI aparecerá un panel </w:t>
+      </w:r>
       <w:r>
         <w:rPr>
           <w:noProof/>
           <w:lang w:val="es-AR" w:eastAsia="es-AR"/>
         </w:rPr>
+        <w:t>por</w:t>
+      </w:r>
+      <w:r>
+        <w:rPr>
+          <w:noProof/>
+          <w:lang w:val="es-AR" w:eastAsia="es-AR"/>
+        </w:rPr>
+        <w:t xml:space="preserve"> cada uno de los proveedores que pueden suministrar datos para su medición. Para habilitar/deshabilitar la integración se debe accionar el interruptor que aparece en cada panel y luego</w:t>
+      </w:r>
+      <w:r>
+        <w:rPr>
+          <w:noProof/>
+          <w:lang w:val="es-AR" w:eastAsia="es-AR"/>
+        </w:rPr>
+        <w:t xml:space="preserve"> completar los datos </w:t>
+      </w:r>
+      <w:r>
+        <w:rPr>
+          <w:noProof/>
+          <w:lang w:val="es-AR" w:eastAsia="es-AR"/>
+        </w:rPr>
+        <w:t>requeridos</w:t>
+      </w:r>
+      <w:r>
+        <w:rPr>
+          <w:noProof/>
+          <w:lang w:val="es-AR" w:eastAsia="es-AR"/>
+        </w:rPr>
+        <w:t xml:space="preserve">. Esta integración indica que al correr el </w:t>
+      </w:r>
+      <w:r>
+        <w:rPr>
+          <w:noProof/>
+          <w:lang w:val="es-AR" w:eastAsia="es-AR"/>
+        </w:rPr>
+        <w:t>TaskRunner</w:t>
+      </w:r>
+      <w:r>
+        <w:rPr>
+          <w:noProof/>
+          <w:lang w:val="es-AR" w:eastAsia="es-AR"/>
+        </w:rPr>
+        <w:t>, se extraerán datos desde este proveedor para medir el KPI en cuestión para la aplicación que se está configurando.</w:t>
+      </w:r>
+      <w:r>
+        <w:rPr>
+          <w:noProof/>
+          <w:lang w:val="es-AR" w:eastAsia="es-AR"/>
+        </w:rPr>
+        <w:t xml:space="preserve"> </w:t>
+      </w:r>
+    </w:p>
+    <w:p>
+      <w:pPr>
+        <w:ind w:left="567" w:firstLine="4"/>
+        <w:rPr>
+          <w:noProof/>
+          <w:lang w:val="es-AR" w:eastAsia="es-AR"/>
+        </w:rPr>
+      </w:pPr>
+      <w:r>
+        <w:rPr>
+          <w:noProof/>
+          <w:lang w:val="es-AR" w:eastAsia="es-AR"/>
+        </w:rPr>
+        <w:lastRenderedPageBreak/>
+        <w:t>En caso que algún proveedor se encuentre deshabilitado, los paneles de integraciones asociados a él, aparecerán pero estarán deshabilitados y no será posible activar la integración ni modificar ninguno de sus datos.</w:t>
+      </w:r>
+    </w:p>
+    <w:p>
+      <w:pPr>
+        <w:ind w:left="567" w:firstLine="4"/>
+        <w:rPr>
+          <w:noProof/>
+          <w:lang w:val="es-AR" w:eastAsia="es-AR"/>
+        </w:rPr>
+      </w:pPr>
+      <w:r>
+        <w:rPr>
+          <w:noProof/>
+          <w:lang w:val="es-AR" w:eastAsia="es-AR"/>
+        </w:rPr>
+        <w:t>Si un KPI es habilitado, deberán estar configurado</w:t>
+      </w:r>
+      <w:r>
+        <w:rPr>
+          <w:noProof/>
+          <w:lang w:val="es-AR" w:eastAsia="es-AR"/>
+        </w:rPr>
+        <w:t>s</w:t>
+      </w:r>
+      <w:r>
+        <w:rPr>
+          <w:noProof/>
+          <w:lang w:val="es-AR" w:eastAsia="es-AR"/>
+        </w:rPr>
+        <w:t xml:space="preserve"> todos sus umbrales y configurada al menos una integración.</w:t>
+      </w:r>
+    </w:p>
+    <w:p>
+      <w:pPr>
+        <w:ind w:left="567" w:firstLine="4"/>
+        <w:rPr>
+          <w:noProof/>
+          <w:lang w:val="es-AR" w:eastAsia="es-AR"/>
+        </w:rPr>
+      </w:pPr>
+      <w:r>
+        <w:rPr>
+          <w:noProof/>
+          <w:lang w:val="es-AR" w:eastAsia="es-AR"/>
+        </w:rPr>
         <w:t>Si una integración es habilitada, se deben configurar todos los campos contenidos dentro del panel.</w:t>
       </w:r>
     </w:p>
@@ -6200,7 +6581,6 @@
         <w:ind w:left="284" w:firstLine="4"/>
       </w:pPr>
       <w:r>
-        <w:lastRenderedPageBreak/>
         <w:t xml:space="preserve">Una vez efectuada la modificación de los datos correspondientes, se debe presionar el botón “Guardar” y un mensaje </w:t>
       </w:r>
       <w:r>
@@ -6228,11 +6608,11 @@
       <w:pPr>
         <w:pStyle w:val="Ttulo2"/>
       </w:pPr>
-      <w:bookmarkStart w:id="28" w:name="_Toc525224112"/>
+      <w:bookmarkStart w:id="27" w:name="_Toc525294862"/>
       <w:r>
         <w:t>Cambio de estado</w:t>
       </w:r>
-      <w:bookmarkEnd w:id="28"/>
+      <w:bookmarkEnd w:id="27"/>
     </w:p>
     <w:p>
       <w:pPr>
@@ -6311,7 +6691,7 @@
         <mc:AlternateContent>
           <mc:Choice Requires="wps">
             <w:drawing>
-              <wp:anchor distT="0" distB="0" distL="114300" distR="114300" simplePos="0" relativeHeight="251671552" behindDoc="0" locked="0" layoutInCell="1" allowOverlap="1" wp14:anchorId="092FD811" wp14:editId="0B80C046">
+              <wp:anchor distT="0" distB="0" distL="114300" distR="114300" simplePos="0" relativeHeight="251671552" behindDoc="0" locked="0" layoutInCell="1" allowOverlap="1" wp14:anchorId="13A62628" wp14:editId="6812833A">
                 <wp:simplePos x="0" y="0"/>
                 <wp:positionH relativeFrom="column">
                   <wp:posOffset>3442970</wp:posOffset>
@@ -6390,7 +6770,7 @@
           <w:lang w:val="es-AR" w:eastAsia="es-AR"/>
         </w:rPr>
         <w:drawing>
-          <wp:inline distT="0" distB="0" distL="0" distR="0" wp14:anchorId="282AA960" wp14:editId="07B08E76">
+          <wp:inline distT="0" distB="0" distL="0" distR="0" wp14:anchorId="294138D7" wp14:editId="462E51BE">
             <wp:extent cx="4807524" cy="1828800"/>
             <wp:effectExtent l="171450" t="171450" r="374650" b="361950"/>
             <wp:docPr id="40" name="0 Imagen"/>
@@ -6405,7 +6785,7 @@
                     <pic:cNvPicPr/>
                   </pic:nvPicPr>
                   <pic:blipFill rotWithShape="1">
-                    <a:blip r:embed="rId34" cstate="print">
+                    <a:blip r:embed="rId45" cstate="print">
                       <a:extLst>
                         <a:ext uri="{28A0092B-C50C-407E-A947-70E740481C1C}">
                           <a14:useLocalDpi xmlns:a14="http://schemas.microsoft.com/office/drawing/2010/main" val="0"/>
@@ -6447,6 +6827,22 @@
       </w:r>
     </w:p>
     <w:p>
+      <w:pPr>
+        <w:rPr>
+          <w:noProof/>
+          <w:lang w:val="es-AR" w:eastAsia="es-AR"/>
+        </w:rPr>
+      </w:pPr>
+    </w:p>
+    <w:p>
+      <w:pPr>
+        <w:rPr>
+          <w:noProof/>
+          <w:lang w:val="es-AR" w:eastAsia="es-AR"/>
+        </w:rPr>
+      </w:pPr>
+    </w:p>
+    <w:p>
       <w:r>
         <w:rPr>
           <w:noProof/>
@@ -6456,13 +6852,13 @@
         <mc:AlternateContent>
           <mc:Choice Requires="wps">
             <w:drawing>
-              <wp:anchor distT="0" distB="0" distL="114300" distR="114300" simplePos="0" relativeHeight="251667456" behindDoc="0" locked="0" layoutInCell="1" allowOverlap="1" wp14:anchorId="1B55FC64" wp14:editId="4CC052A8">
+              <wp:anchor distT="0" distB="0" distL="114300" distR="114300" simplePos="0" relativeHeight="251667456" behindDoc="0" locked="0" layoutInCell="1" allowOverlap="1" wp14:anchorId="4DD92CDB" wp14:editId="1F9AB975">
                 <wp:simplePos x="0" y="0"/>
                 <wp:positionH relativeFrom="column">
                   <wp:posOffset>2420620</wp:posOffset>
                 </wp:positionH>
                 <wp:positionV relativeFrom="paragraph">
-                  <wp:posOffset>448733</wp:posOffset>
+                  <wp:posOffset>296545</wp:posOffset>
                 </wp:positionV>
                 <wp:extent cx="638175" cy="411480"/>
                 <wp:effectExtent l="0" t="0" r="28575" b="26670"/>
@@ -6521,7 +6917,7 @@
           </mc:Choice>
           <mc:Fallback>
             <w:pict>
-              <v:roundrect id="41 Rectángulo redondeado" o:spid="_x0000_s1026" style="position:absolute;margin-left:190.6pt;margin-top:35.35pt;width:50.25pt;height:32.4pt;z-index:251667456;visibility:visible;mso-wrap-style:square;mso-height-percent:0;mso-wrap-distance-left:9pt;mso-wrap-distance-top:0;mso-wrap-distance-right:9pt;mso-wrap-distance-bottom:0;mso-position-horizontal:absolute;mso-position-horizontal-relative:text;mso-position-vertical:absolute;mso-position-vertical-relative:text;mso-height-percent:0;mso-height-relative:margin;v-text-anchor:middle" arcsize="10923f" o:gfxdata="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" filled="f" strokecolor="#c00000" strokeweight="2pt"/>
+              <v:roundrect id="41 Rectángulo redondeado" o:spid="_x0000_s1026" style="position:absolute;margin-left:190.6pt;margin-top:23.35pt;width:50.25pt;height:32.4pt;z-index:251667456;visibility:visible;mso-wrap-style:square;mso-height-percent:0;mso-wrap-distance-left:9pt;mso-wrap-distance-top:0;mso-wrap-distance-right:9pt;mso-wrap-distance-bottom:0;mso-position-horizontal:absolute;mso-position-horizontal-relative:text;mso-position-vertical:absolute;mso-position-vertical-relative:text;mso-height-percent:0;mso-height-relative:margin;v-text-anchor:middle" arcsize="10923f" o:gfxdata="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" filled="f" strokecolor="#c00000" strokeweight="2pt"/>
             </w:pict>
           </mc:Fallback>
         </mc:AlternateContent>
@@ -6532,9 +6928,9 @@
           <w:lang w:val="es-AR" w:eastAsia="es-AR"/>
         </w:rPr>
         <w:drawing>
-          <wp:inline distT="0" distB="0" distL="0" distR="0" wp14:anchorId="68DEC277" wp14:editId="44D7495D">
+          <wp:inline distT="0" distB="0" distL="0" distR="0" wp14:anchorId="79072BFB" wp14:editId="232F2ED3">
             <wp:extent cx="4800600" cy="2887764"/>
-            <wp:effectExtent l="171450" t="171450" r="381000" b="370205"/>
+            <wp:effectExtent l="152400" t="133350" r="323850" b="351155"/>
             <wp:docPr id="44" name="0 Imagen"/>
             <wp:cNvGraphicFramePr>
               <a:graphicFrameLocks xmlns:a="http://schemas.openxmlformats.org/drawingml/2006/main" noChangeAspect="1"/>
@@ -6547,8 +6943,17 @@
                     <pic:cNvPicPr/>
                   </pic:nvPicPr>
                   <pic:blipFill rotWithShape="1">
-                    <a:blip r:embed="rId35" cstate="print">
+                    <a:blip r:embed="rId46" cstate="print">
                       <a:extLst>
+                        <a:ext uri="{BEBA8EAE-BF5A-486C-A8C5-ECC9F3942E4B}">
+                          <a14:imgProps xmlns:a14="http://schemas.microsoft.com/office/drawing/2010/main">
+                            <a14:imgLayer r:embed="rId47">
+                              <a14:imgEffect>
+                                <a14:backgroundRemoval t="4189" b="97162" l="1823" r="98012"/>
+                              </a14:imgEffect>
+                            </a14:imgLayer>
+                          </a14:imgProps>
+                        </a:ext>
                         <a:ext uri="{28A0092B-C50C-407E-A947-70E740481C1C}">
                           <a14:useLocalDpi xmlns:a14="http://schemas.microsoft.com/office/drawing/2010/main" val="0"/>
                         </a:ext>
@@ -6592,7 +6997,7 @@
       <w:pPr>
         <w:pStyle w:val="Ttulo2"/>
       </w:pPr>
-      <w:bookmarkStart w:id="29" w:name="_Toc525224113"/>
+      <w:bookmarkStart w:id="28" w:name="_Toc525294863"/>
       <w:r>
         <w:t xml:space="preserve">Cambio de estado en </w:t>
       </w:r>
@@ -6600,7 +7005,7 @@
       <w:r>
         <w:t>TaskRunner</w:t>
       </w:r>
-      <w:bookmarkEnd w:id="29"/>
+      <w:bookmarkEnd w:id="28"/>
       <w:proofErr w:type="spellEnd"/>
     </w:p>
     <w:p>
@@ -6797,7 +7202,7 @@
                     <pic:cNvPicPr/>
                   </pic:nvPicPr>
                   <pic:blipFill rotWithShape="1">
-                    <a:blip r:embed="rId36" cstate="print">
+                    <a:blip r:embed="rId48" cstate="print">
                       <a:extLst>
                         <a:ext uri="{28A0092B-C50C-407E-A947-70E740481C1C}">
                           <a14:useLocalDpi xmlns:a14="http://schemas.microsoft.com/office/drawing/2010/main" val="0"/>
@@ -6839,6 +7244,22 @@
       </w:r>
     </w:p>
     <w:p>
+      <w:pPr>
+        <w:rPr>
+          <w:noProof/>
+          <w:lang w:val="es-AR" w:eastAsia="es-AR"/>
+        </w:rPr>
+      </w:pPr>
+    </w:p>
+    <w:p>
+      <w:pPr>
+        <w:rPr>
+          <w:noProof/>
+          <w:lang w:val="es-AR" w:eastAsia="es-AR"/>
+        </w:rPr>
+      </w:pPr>
+    </w:p>
+    <w:p>
       <w:r>
         <w:rPr>
           <w:noProof/>
@@ -6848,13 +7269,13 @@
         <mc:AlternateContent>
           <mc:Choice Requires="wps">
             <w:drawing>
-              <wp:anchor distT="0" distB="0" distL="114300" distR="114300" simplePos="0" relativeHeight="251673600" behindDoc="0" locked="0" layoutInCell="1" allowOverlap="1" wp14:anchorId="6BA0ED2C" wp14:editId="17B7AF3E">
+              <wp:anchor distT="0" distB="0" distL="114300" distR="114300" simplePos="0" relativeHeight="251673600" behindDoc="0" locked="0" layoutInCell="1" allowOverlap="1" wp14:anchorId="0810D2E4" wp14:editId="0877266F">
                 <wp:simplePos x="0" y="0"/>
                 <wp:positionH relativeFrom="column">
                   <wp:posOffset>4054475</wp:posOffset>
                 </wp:positionH>
                 <wp:positionV relativeFrom="paragraph">
-                  <wp:posOffset>432647</wp:posOffset>
+                  <wp:posOffset>294005</wp:posOffset>
                 </wp:positionV>
                 <wp:extent cx="638175" cy="487680"/>
                 <wp:effectExtent l="0" t="0" r="28575" b="26670"/>
@@ -6913,7 +7334,7 @@
           </mc:Choice>
           <mc:Fallback>
             <w:pict>
-              <v:roundrect id="47 Rectángulo redondeado" o:spid="_x0000_s1026" style="position:absolute;margin-left:319.25pt;margin-top:34.05pt;width:50.25pt;height:38.4pt;z-index:251673600;visibility:visible;mso-wrap-style:square;mso-height-percent:0;mso-wrap-distance-left:9pt;mso-wrap-distance-top:0;mso-wrap-distance-right:9pt;mso-wrap-distance-bottom:0;mso-position-horizontal:absolute;mso-position-horizontal-relative:text;mso-position-vertical:absolute;mso-position-vertical-relative:text;mso-height-percent:0;mso-height-relative:margin;v-text-anchor:middle" arcsize="10923f" o:gfxdata="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" filled="f" strokecolor="#c00000" strokeweight="2pt"/>
+              <v:roundrect id="47 Rectángulo redondeado" o:spid="_x0000_s1026" style="position:absolute;margin-left:319.25pt;margin-top:23.15pt;width:50.25pt;height:38.4pt;z-index:251673600;visibility:visible;mso-wrap-style:square;mso-height-percent:0;mso-wrap-distance-left:9pt;mso-wrap-distance-top:0;mso-wrap-distance-right:9pt;mso-wrap-distance-bottom:0;mso-position-horizontal:absolute;mso-position-horizontal-relative:text;mso-position-vertical:absolute;mso-position-vertical-relative:text;mso-height-percent:0;mso-height-relative:margin;v-text-anchor:middle" arcsize="10923f" o:gfxdata="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" filled="f" strokecolor="#c00000" strokeweight="2pt"/>
             </w:pict>
           </mc:Fallback>
         </mc:AlternateContent>
@@ -6926,7 +7347,7 @@
         <w:drawing>
           <wp:inline distT="0" distB="0" distL="0" distR="0" wp14:anchorId="4EB67543" wp14:editId="48BD6734">
             <wp:extent cx="4890135" cy="2941623"/>
-            <wp:effectExtent l="171450" t="171450" r="386715" b="354330"/>
+            <wp:effectExtent l="152400" t="133350" r="329565" b="316230"/>
             <wp:docPr id="46" name="0 Imagen"/>
             <wp:cNvGraphicFramePr>
               <a:graphicFrameLocks xmlns:a="http://schemas.openxmlformats.org/drawingml/2006/main" noChangeAspect="1"/>
@@ -6939,8 +7360,17 @@
                     <pic:cNvPicPr/>
                   </pic:nvPicPr>
                   <pic:blipFill rotWithShape="1">
-                    <a:blip r:embed="rId37" cstate="print">
+                    <a:blip r:embed="rId49" cstate="print">
                       <a:extLst>
+                        <a:ext uri="{BEBA8EAE-BF5A-486C-A8C5-ECC9F3942E4B}">
+                          <a14:imgProps xmlns:a14="http://schemas.microsoft.com/office/drawing/2010/main">
+                            <a14:imgLayer r:embed="rId50">
+                              <a14:imgEffect>
+                                <a14:backgroundRemoval t="3974" b="97351" l="2112" r="97888"/>
+                              </a14:imgEffect>
+                            </a14:imgLayer>
+                          </a14:imgProps>
+                        </a:ext>
                         <a:ext uri="{28A0092B-C50C-407E-A947-70E740481C1C}">
                           <a14:useLocalDpi xmlns:a14="http://schemas.microsoft.com/office/drawing/2010/main" val="0"/>
                         </a:ext>
@@ -6980,7 +7410,6 @@
         </w:drawing>
       </w:r>
     </w:p>
-    <w:p/>
     <w:p>
       <w:pPr>
         <w:pStyle w:val="Ttulo1"/>
@@ -6988,38 +7417,23 @@
           <w:ilvl w:val="0"/>
           <w:numId w:val="1"/>
         </w:numPr>
-        <w:rPr>
-          <w:szCs w:val="56"/>
-          <w:lang w:val="es-EC"/>
-        </w:rPr>
-      </w:pPr>
-      <w:hyperlink r:id="rId38" w:history="1">
-        <w:bookmarkStart w:id="30" w:name="_Toc525224114"/>
+        <w:ind w:left="360" w:firstLine="0"/>
+      </w:pPr>
+      <w:hyperlink r:id="rId51" w:history="1">
+        <w:bookmarkStart w:id="29" w:name="_Toc525294864"/>
         <w:proofErr w:type="spellStart"/>
         <w:r>
-          <w:rPr>
-            <w:szCs w:val="56"/>
-            <w:lang w:val="es-EC"/>
-          </w:rPr>
           <w:t>Health</w:t>
         </w:r>
         <w:proofErr w:type="spellEnd"/>
         <w:r>
-          <w:rPr>
-            <w:szCs w:val="56"/>
-            <w:lang w:val="es-EC"/>
-          </w:rPr>
           <w:t xml:space="preserve"> </w:t>
         </w:r>
         <w:proofErr w:type="spellStart"/>
         <w:r>
-          <w:rPr>
-            <w:szCs w:val="56"/>
-            <w:lang w:val="es-EC"/>
-          </w:rPr>
           <w:t>Index</w:t>
         </w:r>
-        <w:bookmarkEnd w:id="30"/>
+        <w:bookmarkEnd w:id="29"/>
         <w:proofErr w:type="spellEnd"/>
       </w:hyperlink>
     </w:p>
@@ -7027,80 +7441,112 @@
       <w:pPr>
         <w:pStyle w:val="Ttulo2"/>
       </w:pPr>
-      <w:bookmarkStart w:id="31" w:name="_Toc525224115"/>
+      <w:bookmarkStart w:id="30" w:name="_Toc525294865"/>
       <w:r>
         <w:t>Configuración</w:t>
       </w:r>
+      <w:bookmarkEnd w:id="30"/>
+    </w:p>
+    <w:p>
+      <w:pPr>
+        <w:ind w:left="360" w:firstLine="0"/>
+      </w:pPr>
+      <w:r>
+        <w:t xml:space="preserve">Desde este formulario se podrán configurar los umbrales </w:t>
+      </w:r>
+      <w:proofErr w:type="spellStart"/>
+      <w:r>
+        <w:t>health</w:t>
+      </w:r>
+      <w:proofErr w:type="spellEnd"/>
+      <w:r>
+        <w:t xml:space="preserve"> </w:t>
+      </w:r>
+      <w:proofErr w:type="spellStart"/>
+      <w:r>
+        <w:t>i</w:t>
+      </w:r>
+      <w:r>
+        <w:t>ndex</w:t>
+      </w:r>
+      <w:proofErr w:type="spellEnd"/>
+      <w:r>
+        <w:t xml:space="preserve"> que luego serán utilizados desde los tableros para la visualización de la información recopilada de cada aplicación. </w:t>
+      </w:r>
+    </w:p>
+    <w:p>
+      <w:pPr>
+        <w:ind w:left="360" w:firstLine="0"/>
+      </w:pPr>
+      <w:r>
+        <w:t xml:space="preserve">Los valores a configurar van a </w:t>
+      </w:r>
+      <w:r>
+        <w:t xml:space="preserve">estar en el rango del  10 al 1 y tienen que cumplir con la condición </w:t>
+      </w:r>
+      <w:bookmarkStart w:id="31" w:name="_GoBack"/>
+      <w:r>
+        <w:t>expresada por los signos algebraicos “&lt;” y “</w:t>
+      </w:r>
+      <w:r>
+        <w:t>≤”</w:t>
+      </w:r>
+      <w:r>
+        <w:t xml:space="preserve">. </w:t>
+      </w:r>
+      <w:r>
+        <w:t xml:space="preserve">La validación se hace automáticamente al modificar el </w:t>
+      </w:r>
       <w:bookmarkEnd w:id="31"/>
+      <w:r>
+        <w:t xml:space="preserve">valor y en caso de </w:t>
+      </w:r>
+      <w:r>
+        <w:t>no cumplir</w:t>
+      </w:r>
+      <w:r>
+        <w:t xml:space="preserve"> con las restricciones</w:t>
+      </w:r>
+      <w:r>
+        <w:t>,</w:t>
+      </w:r>
+      <w:r>
+        <w:t xml:space="preserve"> se mostrará inmediatamente el valor anterior.</w:t>
+      </w:r>
     </w:p>
     <w:p>
       <w:pPr>
         <w:ind w:left="360" w:firstLine="0"/>
       </w:pPr>
       <w:r>
-        <w:t xml:space="preserve">Desde este formulario se podrán configurar los umbrales </w:t>
+        <w:t>Inicialmente el sistema contará con valores configurados por defecto, pero estos pueden</w:t>
+      </w:r>
+      <w:r>
+        <w:t xml:space="preserve"> ser modificados en cualquier momento dependiendo del escenario de explotación del sistema.</w:t>
+      </w:r>
+    </w:p>
+    <w:p>
+      <w:pPr>
+        <w:ind w:left="360" w:firstLine="0"/>
+      </w:pPr>
+      <w:r>
+        <w:t xml:space="preserve">Una vez </w:t>
+      </w:r>
+      <w:r>
+        <w:t xml:space="preserve">modificado los rangos, se debe dar </w:t>
       </w:r>
       <w:proofErr w:type="spellStart"/>
       <w:r>
-        <w:t>health</w:t>
+        <w:t>click</w:t>
       </w:r>
       <w:proofErr w:type="spellEnd"/>
       <w:r>
-        <w:t xml:space="preserve"> </w:t>
-      </w:r>
-      <w:proofErr w:type="spellStart"/>
-      <w:r>
-        <w:t>i</w:t>
-      </w:r>
-      <w:r>
-        <w:t>ndex</w:t>
-      </w:r>
-      <w:proofErr w:type="spellEnd"/>
-      <w:r>
-        <w:t xml:space="preserve"> que luego serán utilizados desde los tableros para la visualización de la información recopilada de cada aplicación. </w:t>
+        <w:t xml:space="preserve"> en el botón “Guardar” haciendo que se registren los cambios, e inmediatamente se verán reflejados en los gráficos de los tableros correspondientes. </w:t>
       </w:r>
     </w:p>
     <w:p>
       <w:pPr>
         <w:ind w:left="360" w:firstLine="0"/>
-      </w:pPr>
-      <w:r>
-        <w:t>Los valores a configurar van a estar en el rango del  10 al 1 y no pueden ser iguales. La validación se hace automáticamente al modificar el valor y en caso de poner un número que no cumpla con las restricciones se mostrará inmediatamente el valor anterior.</w:t>
-      </w:r>
-    </w:p>
-    <w:p>
-      <w:pPr>
-        <w:ind w:left="360" w:firstLine="0"/>
-      </w:pPr>
-      <w:r>
-        <w:t>Inicialmente el sistema contará con valores configurados por defecto, pero estos pueden</w:t>
-      </w:r>
-      <w:r>
-        <w:t xml:space="preserve"> ser modificados en cualquier momento dependiendo del escenario de explotación del sistema.</w:t>
-      </w:r>
-    </w:p>
-    <w:p>
-      <w:pPr>
-        <w:ind w:left="360" w:firstLine="0"/>
-      </w:pPr>
-      <w:r>
-        <w:t xml:space="preserve">Una vez </w:t>
-      </w:r>
-      <w:r>
-        <w:t xml:space="preserve">modificado los rangos, se debe dar </w:t>
-      </w:r>
-      <w:proofErr w:type="spellStart"/>
-      <w:r>
-        <w:t>click</w:t>
-      </w:r>
-      <w:proofErr w:type="spellEnd"/>
-      <w:r>
-        <w:t xml:space="preserve"> en el botón “Guardar” haciendo que se registren los cambios, e inmediatamente se verán reflejados en los gráficos de los tableros correspondientes. </w:t>
-      </w:r>
-    </w:p>
-    <w:p>
-      <w:pPr>
-        <w:ind w:left="360" w:firstLine="0"/>
         <w:rPr>
           <w:lang w:val="es-EC"/>
         </w:rPr>
@@ -7108,15 +7554,6 @@
       <w:r>
         <w:t>Como resultado de la acción se mostrará en mensaje en la parte superior del formulario.</w:t>
       </w:r>
-    </w:p>
-    <w:p>
-      <w:pPr>
-        <w:ind w:left="360" w:firstLine="0"/>
-        <w:rPr>
-          <w:noProof/>
-          <w:lang w:val="es-EC" w:eastAsia="es-AR"/>
-        </w:rPr>
-      </w:pPr>
     </w:p>
     <w:p>
       <w:pPr>
@@ -7127,7 +7564,6 @@
           <w:noProof/>
           <w:lang w:val="es-AR" w:eastAsia="es-AR"/>
         </w:rPr>
-        <w:lastRenderedPageBreak/>
         <w:drawing>
           <wp:inline distT="0" distB="0" distL="0" distR="0">
             <wp:extent cx="4373879" cy="1089660"/>
@@ -7144,7 +7580,7 @@
                     <pic:cNvPicPr/>
                   </pic:nvPicPr>
                   <pic:blipFill rotWithShape="1">
-                    <a:blip r:embed="rId39" cstate="print">
+                    <a:blip r:embed="rId52" cstate="print">
                       <a:extLst>
                         <a:ext uri="{28A0092B-C50C-407E-A947-70E740481C1C}">
                           <a14:useLocalDpi xmlns:a14="http://schemas.microsoft.com/office/drawing/2010/main" val="0"/>
@@ -7206,87 +7642,12 @@
           <w:tab w:val="left" w:pos="13740"/>
           <w:tab w:val="left" w:pos="14656"/>
         </w:tabs>
-        <w:rPr>
-          <w:rFonts w:cs="Arial"/>
-        </w:rPr>
-      </w:pPr>
-    </w:p>
-    <w:p>
-      <w:pPr>
-        <w:shd w:val="clear" w:color="auto" w:fill="FFFFFF"/>
-        <w:tabs>
-          <w:tab w:val="left" w:pos="916"/>
-          <w:tab w:val="left" w:pos="1832"/>
-          <w:tab w:val="left" w:pos="2748"/>
-          <w:tab w:val="left" w:pos="3664"/>
-          <w:tab w:val="left" w:pos="4580"/>
-          <w:tab w:val="left" w:pos="5496"/>
-          <w:tab w:val="left" w:pos="6412"/>
-          <w:tab w:val="left" w:pos="7328"/>
-          <w:tab w:val="left" w:pos="8244"/>
-          <w:tab w:val="left" w:pos="9160"/>
-          <w:tab w:val="left" w:pos="10076"/>
-          <w:tab w:val="left" w:pos="10992"/>
-          <w:tab w:val="left" w:pos="11908"/>
-          <w:tab w:val="left" w:pos="12824"/>
-          <w:tab w:val="left" w:pos="13740"/>
-          <w:tab w:val="left" w:pos="14656"/>
-        </w:tabs>
-        <w:rPr>
-          <w:rFonts w:cs="Arial"/>
-        </w:rPr>
-      </w:pPr>
-    </w:p>
-    <w:p>
-      <w:pPr>
-        <w:shd w:val="clear" w:color="auto" w:fill="FFFFFF"/>
-        <w:tabs>
-          <w:tab w:val="left" w:pos="916"/>
-          <w:tab w:val="left" w:pos="1832"/>
-          <w:tab w:val="left" w:pos="2748"/>
-          <w:tab w:val="left" w:pos="3664"/>
-          <w:tab w:val="left" w:pos="4580"/>
-          <w:tab w:val="left" w:pos="5496"/>
-          <w:tab w:val="left" w:pos="6412"/>
-          <w:tab w:val="left" w:pos="7328"/>
-          <w:tab w:val="left" w:pos="8244"/>
-          <w:tab w:val="left" w:pos="9160"/>
-          <w:tab w:val="left" w:pos="10076"/>
-          <w:tab w:val="left" w:pos="10992"/>
-          <w:tab w:val="left" w:pos="11908"/>
-          <w:tab w:val="left" w:pos="12824"/>
-          <w:tab w:val="left" w:pos="13740"/>
-          <w:tab w:val="left" w:pos="14656"/>
-        </w:tabs>
-      </w:pPr>
-    </w:p>
-    <w:p>
-      <w:pPr>
-        <w:shd w:val="clear" w:color="auto" w:fill="FFFFFF"/>
-        <w:tabs>
-          <w:tab w:val="left" w:pos="916"/>
-          <w:tab w:val="left" w:pos="1832"/>
-          <w:tab w:val="left" w:pos="2748"/>
-          <w:tab w:val="left" w:pos="3664"/>
-          <w:tab w:val="left" w:pos="4580"/>
-          <w:tab w:val="left" w:pos="5496"/>
-          <w:tab w:val="left" w:pos="6412"/>
-          <w:tab w:val="left" w:pos="7328"/>
-          <w:tab w:val="left" w:pos="8244"/>
-          <w:tab w:val="left" w:pos="9160"/>
-          <w:tab w:val="left" w:pos="10076"/>
-          <w:tab w:val="left" w:pos="10992"/>
-          <w:tab w:val="left" w:pos="11908"/>
-          <w:tab w:val="left" w:pos="12824"/>
-          <w:tab w:val="left" w:pos="13740"/>
-          <w:tab w:val="left" w:pos="14656"/>
-        </w:tabs>
         <w:ind w:left="360" w:firstLine="0"/>
       </w:pPr>
     </w:p>
     <w:sectPr>
-      <w:headerReference w:type="default" r:id="rId40"/>
-      <w:footerReference w:type="default" r:id="rId41"/>
+      <w:headerReference w:type="default" r:id="rId53"/>
+      <w:footerReference w:type="default" r:id="rId54"/>
       <w:pgSz w:w="11906" w:h="16838"/>
       <w:pgMar w:top="1555" w:right="1037" w:bottom="1555" w:left="1138" w:header="706" w:footer="706" w:gutter="0"/>
       <w:cols w:space="720"/>
@@ -8559,6 +8920,119 @@
     </w:lvl>
   </w:abstractNum>
   <w:abstractNum w:abstractNumId="4">
+    <w:nsid w:val="41FF176E"/>
+    <w:multiLevelType w:val="hybridMultilevel"/>
+    <w:tmpl w:val="10B6672C"/>
+    <w:lvl w:ilvl="0" w:tplc="2C0A000D">
+      <w:start w:val="1"/>
+      <w:numFmt w:val="bullet"/>
+      <w:lvlText w:val=""/>
+      <w:lvlJc w:val="left"/>
+      <w:pPr>
+        <w:ind w:left="720" w:hanging="360"/>
+      </w:pPr>
+      <w:rPr>
+        <w:rFonts w:ascii="Wingdings" w:hAnsi="Wingdings" w:hint="default"/>
+      </w:rPr>
+    </w:lvl>
+    <w:lvl w:ilvl="1" w:tplc="2C0A0003" w:tentative="1">
+      <w:start w:val="1"/>
+      <w:numFmt w:val="bullet"/>
+      <w:lvlText w:val="o"/>
+      <w:lvlJc w:val="left"/>
+      <w:pPr>
+        <w:ind w:left="1440" w:hanging="360"/>
+      </w:pPr>
+      <w:rPr>
+        <w:rFonts w:ascii="Courier New" w:hAnsi="Courier New" w:cs="Courier New" w:hint="default"/>
+      </w:rPr>
+    </w:lvl>
+    <w:lvl w:ilvl="2" w:tplc="2C0A0005" w:tentative="1">
+      <w:start w:val="1"/>
+      <w:numFmt w:val="bullet"/>
+      <w:lvlText w:val=""/>
+      <w:lvlJc w:val="left"/>
+      <w:pPr>
+        <w:ind w:left="2160" w:hanging="360"/>
+      </w:pPr>
+      <w:rPr>
+        <w:rFonts w:ascii="Wingdings" w:hAnsi="Wingdings" w:hint="default"/>
+      </w:rPr>
+    </w:lvl>
+    <w:lvl w:ilvl="3" w:tplc="2C0A0001" w:tentative="1">
+      <w:start w:val="1"/>
+      <w:numFmt w:val="bullet"/>
+      <w:lvlText w:val=""/>
+      <w:lvlJc w:val="left"/>
+      <w:pPr>
+        <w:ind w:left="2880" w:hanging="360"/>
+      </w:pPr>
+      <w:rPr>
+        <w:rFonts w:ascii="Symbol" w:hAnsi="Symbol" w:hint="default"/>
+      </w:rPr>
+    </w:lvl>
+    <w:lvl w:ilvl="4" w:tplc="2C0A0003" w:tentative="1">
+      <w:start w:val="1"/>
+      <w:numFmt w:val="bullet"/>
+      <w:lvlText w:val="o"/>
+      <w:lvlJc w:val="left"/>
+      <w:pPr>
+        <w:ind w:left="3600" w:hanging="360"/>
+      </w:pPr>
+      <w:rPr>
+        <w:rFonts w:ascii="Courier New" w:hAnsi="Courier New" w:cs="Courier New" w:hint="default"/>
+      </w:rPr>
+    </w:lvl>
+    <w:lvl w:ilvl="5" w:tplc="2C0A0005" w:tentative="1">
+      <w:start w:val="1"/>
+      <w:numFmt w:val="bullet"/>
+      <w:lvlText w:val=""/>
+      <w:lvlJc w:val="left"/>
+      <w:pPr>
+        <w:ind w:left="4320" w:hanging="360"/>
+      </w:pPr>
+      <w:rPr>
+        <w:rFonts w:ascii="Wingdings" w:hAnsi="Wingdings" w:hint="default"/>
+      </w:rPr>
+    </w:lvl>
+    <w:lvl w:ilvl="6" w:tplc="2C0A0001" w:tentative="1">
+      <w:start w:val="1"/>
+      <w:numFmt w:val="bullet"/>
+      <w:lvlText w:val=""/>
+      <w:lvlJc w:val="left"/>
+      <w:pPr>
+        <w:ind w:left="5040" w:hanging="360"/>
+      </w:pPr>
+      <w:rPr>
+        <w:rFonts w:ascii="Symbol" w:hAnsi="Symbol" w:hint="default"/>
+      </w:rPr>
+    </w:lvl>
+    <w:lvl w:ilvl="7" w:tplc="2C0A0003" w:tentative="1">
+      <w:start w:val="1"/>
+      <w:numFmt w:val="bullet"/>
+      <w:lvlText w:val="o"/>
+      <w:lvlJc w:val="left"/>
+      <w:pPr>
+        <w:ind w:left="5760" w:hanging="360"/>
+      </w:pPr>
+      <w:rPr>
+        <w:rFonts w:ascii="Courier New" w:hAnsi="Courier New" w:cs="Courier New" w:hint="default"/>
+      </w:rPr>
+    </w:lvl>
+    <w:lvl w:ilvl="8" w:tplc="2C0A0005" w:tentative="1">
+      <w:start w:val="1"/>
+      <w:numFmt w:val="bullet"/>
+      <w:lvlText w:val=""/>
+      <w:lvlJc w:val="left"/>
+      <w:pPr>
+        <w:ind w:left="6480" w:hanging="360"/>
+      </w:pPr>
+      <w:rPr>
+        <w:rFonts w:ascii="Wingdings" w:hAnsi="Wingdings" w:hint="default"/>
+      </w:rPr>
+    </w:lvl>
+  </w:abstractNum>
+  <w:abstractNum w:abstractNumId="5">
     <w:nsid w:val="4BD20A2D"/>
     <w:multiLevelType w:val="hybridMultilevel"/>
     <w:tmpl w:val="09D21E30"/>
@@ -8671,7 +9145,7 @@
       </w:rPr>
     </w:lvl>
   </w:abstractNum>
-  <w:abstractNum w:abstractNumId="5">
+  <w:abstractNum w:abstractNumId="6">
     <w:nsid w:val="51DA5A01"/>
     <w:multiLevelType w:val="multilevel"/>
     <w:tmpl w:val="36469E40"/>
@@ -8766,7 +9240,7 @@
       </w:pPr>
     </w:lvl>
   </w:abstractNum>
-  <w:abstractNum w:abstractNumId="6">
+  <w:abstractNum w:abstractNumId="7">
     <w:nsid w:val="5C7F37A7"/>
     <w:multiLevelType w:val="hybridMultilevel"/>
     <w:tmpl w:val="60586E82"/>
@@ -8889,16 +9363,19 @@
     <w:abstractNumId w:val="2"/>
   </w:num>
   <w:num w:numId="4">
+    <w:abstractNumId w:val="6"/>
+  </w:num>
+  <w:num w:numId="5">
     <w:abstractNumId w:val="5"/>
   </w:num>
-  <w:num w:numId="5">
-    <w:abstractNumId w:val="4"/>
-  </w:num>
   <w:num w:numId="6">
-    <w:abstractNumId w:val="6"/>
+    <w:abstractNumId w:val="7"/>
   </w:num>
   <w:num w:numId="7">
     <w:abstractNumId w:val="1"/>
+  </w:num>
+  <w:num w:numId="8">
+    <w:abstractNumId w:val="4"/>
   </w:num>
 </w:numbering>
 </file>
@@ -12005,12 +12482,6 @@
 </file>
 
 <file path=customXml/item1.xml><?xml version="1.0" encoding="utf-8"?>
-<p:properties xmlns:p="http://schemas.microsoft.com/office/2006/metadata/properties" xmlns:xsi="http://www.w3.org/2001/XMLSchema-instance" xmlns:pc="http://schemas.microsoft.com/office/infopath/2007/PartnerControls">
-  <documentManagement/>
-</p:properties>
-</file>
-
-<file path=customXml/item2.xml><?xml version="1.0" encoding="utf-8"?>
 <?mso-contentType ?>
 <FormTemplates xmlns="http://schemas.microsoft.com/sharepoint/v3/contenttype/forms">
   <Display>DocumentLibraryForm</Display>
@@ -12019,7 +12490,7 @@
 </FormTemplates>
 </file>
 
-<file path=customXml/item3.xml><?xml version="1.0" encoding="utf-8"?>
+<file path=customXml/item2.xml><?xml version="1.0" encoding="utf-8"?>
 <ct:contentTypeSchema xmlns:ct="http://schemas.microsoft.com/office/2006/metadata/contentType" xmlns:ma="http://schemas.microsoft.com/office/2006/metadata/properties/metaAttributes" ct:_="" ma:_="" ma:contentTypeName="Documento" ma:contentTypeID="0x0101006E2E066F4C39EC47B1B8B0E2FF589BCB" ma:contentTypeVersion="0" ma:contentTypeDescription="Crear nuevo documento." ma:contentTypeScope="" ma:versionID="0fbfabe010e724c5e675cedad1774f81">
   <xsd:schema xmlns:xsd="http://www.w3.org/2001/XMLSchema" xmlns:xs="http://www.w3.org/2001/XMLSchema" xmlns:p="http://schemas.microsoft.com/office/2006/metadata/properties" targetNamespace="http://schemas.microsoft.com/office/2006/metadata/properties" ma:root="true" ma:fieldsID="3f6edc329ff236629c56e3b879b320d0">
     <xsd:element name="properties">
@@ -12133,20 +12604,17 @@
 </ct:contentTypeSchema>
 </file>
 
+<file path=customXml/item3.xml><?xml version="1.0" encoding="utf-8"?>
+<p:properties xmlns:p="http://schemas.microsoft.com/office/2006/metadata/properties" xmlns:xsi="http://www.w3.org/2001/XMLSchema-instance" xmlns:pc="http://schemas.microsoft.com/office/infopath/2007/PartnerControls">
+  <documentManagement/>
+</p:properties>
+</file>
+
 <file path=customXml/item4.xml><?xml version="1.0" encoding="utf-8"?>
 <b:Sources xmlns:b="http://schemas.openxmlformats.org/officeDocument/2006/bibliography" xmlns="http://schemas.openxmlformats.org/officeDocument/2006/bibliography" SelectedStyle="\APA.XSL" StyleName="APA"/>
 </file>
 
 <file path=customXml/itemProps1.xml><?xml version="1.0" encoding="utf-8"?>
-<ds:datastoreItem xmlns:ds="http://schemas.openxmlformats.org/officeDocument/2006/customXml" ds:itemID="{7DBE197D-C89A-45B2-80AB-C66510974FBF}">
-  <ds:schemaRefs>
-    <ds:schemaRef ds:uri="http://schemas.microsoft.com/office/2006/metadata/properties"/>
-    <ds:schemaRef ds:uri="http://schemas.microsoft.com/office/infopath/2007/PartnerControls"/>
-  </ds:schemaRefs>
-</ds:datastoreItem>
-</file>
-
-<file path=customXml/itemProps2.xml><?xml version="1.0" encoding="utf-8"?>
 <ds:datastoreItem xmlns:ds="http://schemas.openxmlformats.org/officeDocument/2006/customXml" ds:itemID="{56E3878F-9550-408C-B9B8-2361BF5442D8}">
   <ds:schemaRefs>
     <ds:schemaRef ds:uri="http://schemas.microsoft.com/sharepoint/v3/contenttype/forms"/>
@@ -12154,7 +12622,7 @@
 </ds:datastoreItem>
 </file>
 
-<file path=customXml/itemProps3.xml><?xml version="1.0" encoding="utf-8"?>
+<file path=customXml/itemProps2.xml><?xml version="1.0" encoding="utf-8"?>
 <ds:datastoreItem xmlns:ds="http://schemas.openxmlformats.org/officeDocument/2006/customXml" ds:itemID="{A763825C-11C3-4416-8958-17AA6855BDC8}">
   <ds:schemaRefs>
     <ds:schemaRef ds:uri="http://schemas.microsoft.com/office/2006/metadata/contentType"/>
@@ -12170,8 +12638,17 @@
 </ds:datastoreItem>
 </file>
 
+<file path=customXml/itemProps3.xml><?xml version="1.0" encoding="utf-8"?>
+<ds:datastoreItem xmlns:ds="http://schemas.openxmlformats.org/officeDocument/2006/customXml" ds:itemID="{7DBE197D-C89A-45B2-80AB-C66510974FBF}">
+  <ds:schemaRefs>
+    <ds:schemaRef ds:uri="http://schemas.microsoft.com/office/2006/metadata/properties"/>
+    <ds:schemaRef ds:uri="http://schemas.microsoft.com/office/infopath/2007/PartnerControls"/>
+  </ds:schemaRefs>
+</ds:datastoreItem>
+</file>
+
 <file path=customXml/itemProps4.xml><?xml version="1.0" encoding="utf-8"?>
-<ds:datastoreItem xmlns:ds="http://schemas.openxmlformats.org/officeDocument/2006/customXml" ds:itemID="{54714A7F-2343-4562-A294-4FEC9445F1D2}">
+<ds:datastoreItem xmlns:ds="http://schemas.openxmlformats.org/officeDocument/2006/customXml" ds:itemID="{B035F4AD-C299-4B63-AA40-9CE51A2073A9}">
   <ds:schemaRefs>
     <ds:schemaRef ds:uri="http://schemas.openxmlformats.org/officeDocument/2006/bibliography"/>
   </ds:schemaRefs>

</xml_diff>

<commit_message>
Adición de la opción logout al MU
</commit_message>
<xml_diff>
--- a/doc/Hubble-Administracion_Manual_Usuario.docx
+++ b/doc/Hubble-Administracion_Manual_Usuario.docx
@@ -187,6 +187,17 @@
                               <w:pStyle w:val="FrameContents"/>
                               <w:spacing w:before="0" w:after="40"/>
                             </w:pPr>
+                            <w:r>
+                              <w:rPr>
+                                <w:rFonts w:ascii="Calibri Light" w:hAnsi="Calibri Light"/>
+                                <w:b/>
+                                <w:i/>
+                                <w:color w:val="FFFFFF"/>
+                                <w:sz w:val="44"/>
+                                <w:szCs w:val="44"/>
+                              </w:rPr>
+                              <w:t xml:space="preserve">Módulo - </w:t>
+                            </w:r>
                             <w:r>
                               <w:rPr>
                                 <w:rFonts w:ascii="Calibri Light" w:hAnsi="Calibri Light"/>
@@ -284,6 +295,17 @@
                           <w:sz w:val="44"/>
                           <w:szCs w:val="44"/>
                         </w:rPr>
+                        <w:t xml:space="preserve">Módulo - </w:t>
+                      </w:r>
+                      <w:r>
+                        <w:rPr>
+                          <w:rFonts w:ascii="Calibri Light" w:hAnsi="Calibri Light"/>
+                          <w:b/>
+                          <w:i/>
+                          <w:color w:val="FFFFFF"/>
+                          <w:sz w:val="44"/>
+                          <w:szCs w:val="44"/>
+                        </w:rPr>
                         <w:t>Administración</w:t>
                       </w:r>
                     </w:p>
@@ -334,7 +356,7 @@
       <w:pPr>
         <w:pStyle w:val="TtulodeTDC"/>
       </w:pPr>
-      <w:bookmarkStart w:id="0" w:name="_Toc525294838"/>
+      <w:bookmarkStart w:id="0" w:name="_Toc525653785"/>
       <w:r>
         <w:rPr>
           <w:b/>
@@ -343,7 +365,9 @@
         </w:rPr>
         <w:t>Índice</w:t>
       </w:r>
+      <w:bookmarkStart w:id="1" w:name="_GoBack"/>
       <w:bookmarkEnd w:id="0"/>
+      <w:bookmarkEnd w:id="1"/>
     </w:p>
     <w:p>
       <w:pPr>
@@ -378,7 +402,7 @@
         </w:rPr>
         <w:fldChar w:fldCharType="separate"/>
       </w:r>
-      <w:hyperlink w:anchor="_Toc525294838" w:history="1">
+      <w:hyperlink w:anchor="_Toc525653785" w:history="1">
         <w:r>
           <w:rPr>
             <w:rStyle w:val="Hipervnculo"/>
@@ -405,7 +429,7 @@
             <w:noProof/>
             <w:webHidden/>
           </w:rPr>
-          <w:instrText xml:space="preserve"> PAGEREF _Toc525294838 \h </w:instrText>
+          <w:instrText xml:space="preserve"> PAGEREF _Toc525653785 \h </w:instrText>
         </w:r>
         <w:r>
           <w:rPr>
@@ -454,7 +478,7 @@
           <w:lang w:val="es-AR" w:eastAsia="es-AR"/>
         </w:rPr>
       </w:pPr>
-      <w:hyperlink w:anchor="_Toc525294839" w:history="1">
+      <w:hyperlink w:anchor="_Toc525653786" w:history="1">
         <w:r>
           <w:rPr>
             <w:rStyle w:val="Hipervnculo"/>
@@ -501,7 +525,7 @@
             <w:noProof/>
             <w:webHidden/>
           </w:rPr>
-          <w:instrText xml:space="preserve"> PAGEREF _Toc525294839 \h </w:instrText>
+          <w:instrText xml:space="preserve"> PAGEREF _Toc525653786 \h </w:instrText>
         </w:r>
         <w:r>
           <w:rPr>
@@ -550,7 +574,7 @@
           <w:lang w:val="es-AR" w:eastAsia="es-AR"/>
         </w:rPr>
       </w:pPr>
-      <w:hyperlink w:anchor="_Toc525294840" w:history="1">
+      <w:hyperlink w:anchor="_Toc525653787" w:history="1">
         <w:r>
           <w:rPr>
             <w:rStyle w:val="Hipervnculo"/>
@@ -597,7 +621,7 @@
             <w:noProof/>
             <w:webHidden/>
           </w:rPr>
-          <w:instrText xml:space="preserve"> PAGEREF _Toc525294840 \h </w:instrText>
+          <w:instrText xml:space="preserve"> PAGEREF _Toc525653787 \h </w:instrText>
         </w:r>
         <w:r>
           <w:rPr>
@@ -646,7 +670,7 @@
           <w:lang w:val="es-AR" w:eastAsia="es-AR"/>
         </w:rPr>
       </w:pPr>
-      <w:hyperlink w:anchor="_Toc525294841" w:history="1">
+      <w:hyperlink w:anchor="_Toc525653788" w:history="1">
         <w:r>
           <w:rPr>
             <w:rStyle w:val="Hipervnculo"/>
@@ -693,7 +717,7 @@
             <w:noProof/>
             <w:webHidden/>
           </w:rPr>
-          <w:instrText xml:space="preserve"> PAGEREF _Toc525294841 \h </w:instrText>
+          <w:instrText xml:space="preserve"> PAGEREF _Toc525653788 \h </w:instrText>
         </w:r>
         <w:r>
           <w:rPr>
@@ -742,7 +766,7 @@
           <w:lang w:val="es-AR" w:eastAsia="es-AR"/>
         </w:rPr>
       </w:pPr>
-      <w:hyperlink w:anchor="_Toc525294842" w:history="1">
+      <w:hyperlink w:anchor="_Toc525653789" w:history="1">
         <w:r>
           <w:rPr>
             <w:rStyle w:val="Hipervnculo"/>
@@ -789,7 +813,7 @@
             <w:noProof/>
             <w:webHidden/>
           </w:rPr>
-          <w:instrText xml:space="preserve"> PAGEREF _Toc525294842 \h </w:instrText>
+          <w:instrText xml:space="preserve"> PAGEREF _Toc525653789 \h </w:instrText>
         </w:r>
         <w:r>
           <w:rPr>
@@ -837,7 +861,7 @@
           <w:lang w:val="es-AR" w:eastAsia="es-AR"/>
         </w:rPr>
       </w:pPr>
-      <w:hyperlink w:anchor="_Toc525294843" w:history="1">
+      <w:hyperlink w:anchor="_Toc525653790" w:history="1">
         <w:r>
           <w:rPr>
             <w:rStyle w:val="Hipervnculo"/>
@@ -864,7 +888,7 @@
             <w:noProof/>
             <w:webHidden/>
           </w:rPr>
-          <w:instrText xml:space="preserve"> PAGEREF _Toc525294843 \h </w:instrText>
+          <w:instrText xml:space="preserve"> PAGEREF _Toc525653790 \h </w:instrText>
         </w:r>
         <w:r>
           <w:rPr>
@@ -912,7 +936,7 @@
           <w:lang w:val="es-AR" w:eastAsia="es-AR"/>
         </w:rPr>
       </w:pPr>
-      <w:hyperlink w:anchor="_Toc525294844" w:history="1">
+      <w:hyperlink w:anchor="_Toc525653791" w:history="1">
         <w:r>
           <w:rPr>
             <w:rStyle w:val="Hipervnculo"/>
@@ -939,7 +963,7 @@
             <w:noProof/>
             <w:webHidden/>
           </w:rPr>
-          <w:instrText xml:space="preserve"> PAGEREF _Toc525294844 \h </w:instrText>
+          <w:instrText xml:space="preserve"> PAGEREF _Toc525653791 \h </w:instrText>
         </w:r>
         <w:r>
           <w:rPr>
@@ -987,7 +1011,7 @@
           <w:lang w:val="es-AR" w:eastAsia="es-AR"/>
         </w:rPr>
       </w:pPr>
-      <w:hyperlink w:anchor="_Toc525294845" w:history="1">
+      <w:hyperlink w:anchor="_Toc525653792" w:history="1">
         <w:r>
           <w:rPr>
             <w:rStyle w:val="Hipervnculo"/>
@@ -1014,7 +1038,7 @@
             <w:noProof/>
             <w:webHidden/>
           </w:rPr>
-          <w:instrText xml:space="preserve"> PAGEREF _Toc525294845 \h </w:instrText>
+          <w:instrText xml:space="preserve"> PAGEREF _Toc525653792 \h </w:instrText>
         </w:r>
         <w:r>
           <w:rPr>
@@ -1063,7 +1087,7 @@
           <w:lang w:val="es-AR" w:eastAsia="es-AR"/>
         </w:rPr>
       </w:pPr>
-      <w:hyperlink w:anchor="_Toc525294846" w:history="1">
+      <w:hyperlink w:anchor="_Toc525653793" w:history="1">
         <w:r>
           <w:rPr>
             <w:rStyle w:val="Hipervnculo"/>
@@ -1110,7 +1134,7 @@
             <w:noProof/>
             <w:webHidden/>
           </w:rPr>
-          <w:instrText xml:space="preserve"> PAGEREF _Toc525294846 \h </w:instrText>
+          <w:instrText xml:space="preserve"> PAGEREF _Toc525653793 \h </w:instrText>
         </w:r>
         <w:r>
           <w:rPr>
@@ -1159,7 +1183,7 @@
           <w:lang w:val="es-AR" w:eastAsia="es-AR"/>
         </w:rPr>
       </w:pPr>
-      <w:hyperlink w:anchor="_Toc525294847" w:history="1">
+      <w:hyperlink w:anchor="_Toc525653794" w:history="1">
         <w:r>
           <w:rPr>
             <w:rStyle w:val="Hipervnculo"/>
@@ -1206,7 +1230,7 @@
             <w:noProof/>
             <w:webHidden/>
           </w:rPr>
-          <w:instrText xml:space="preserve"> PAGEREF _Toc525294847 \h </w:instrText>
+          <w:instrText xml:space="preserve"> PAGEREF _Toc525653794 \h </w:instrText>
         </w:r>
         <w:r>
           <w:rPr>
@@ -1226,7 +1250,7 @@
             <w:noProof/>
             <w:webHidden/>
           </w:rPr>
-          <w:t>5</w:t>
+          <w:t>6</w:t>
         </w:r>
         <w:r>
           <w:rPr>
@@ -1254,7 +1278,7 @@
           <w:lang w:val="es-AR" w:eastAsia="es-AR"/>
         </w:rPr>
       </w:pPr>
-      <w:hyperlink w:anchor="_Toc525294848" w:history="1">
+      <w:hyperlink w:anchor="_Toc525653795" w:history="1">
         <w:r>
           <w:rPr>
             <w:rStyle w:val="Hipervnculo"/>
@@ -1281,7 +1305,7 @@
             <w:noProof/>
             <w:webHidden/>
           </w:rPr>
-          <w:instrText xml:space="preserve"> PAGEREF _Toc525294848 \h </w:instrText>
+          <w:instrText xml:space="preserve"> PAGEREF _Toc525653795 \h </w:instrText>
         </w:r>
         <w:r>
           <w:rPr>
@@ -1301,7 +1325,7 @@
             <w:noProof/>
             <w:webHidden/>
           </w:rPr>
-          <w:t>5</w:t>
+          <w:t>6</w:t>
         </w:r>
         <w:r>
           <w:rPr>
@@ -1329,7 +1353,7 @@
           <w:lang w:val="es-AR" w:eastAsia="es-AR"/>
         </w:rPr>
       </w:pPr>
-      <w:hyperlink w:anchor="_Toc525294849" w:history="1">
+      <w:hyperlink w:anchor="_Toc525653796" w:history="1">
         <w:r>
           <w:rPr>
             <w:rStyle w:val="Hipervnculo"/>
@@ -1356,7 +1380,7 @@
             <w:noProof/>
             <w:webHidden/>
           </w:rPr>
-          <w:instrText xml:space="preserve"> PAGEREF _Toc525294849 \h </w:instrText>
+          <w:instrText xml:space="preserve"> PAGEREF _Toc525653796 \h </w:instrText>
         </w:r>
         <w:r>
           <w:rPr>
@@ -1376,7 +1400,7 @@
             <w:noProof/>
             <w:webHidden/>
           </w:rPr>
-          <w:t>5</w:t>
+          <w:t>7</w:t>
         </w:r>
         <w:r>
           <w:rPr>
@@ -1404,7 +1428,7 @@
           <w:lang w:val="es-AR" w:eastAsia="es-AR"/>
         </w:rPr>
       </w:pPr>
-      <w:hyperlink w:anchor="_Toc525294850" w:history="1">
+      <w:hyperlink w:anchor="_Toc525653797" w:history="1">
         <w:r>
           <w:rPr>
             <w:rStyle w:val="Hipervnculo"/>
@@ -1431,7 +1455,7 @@
             <w:noProof/>
             <w:webHidden/>
           </w:rPr>
-          <w:instrText xml:space="preserve"> PAGEREF _Toc525294850 \h </w:instrText>
+          <w:instrText xml:space="preserve"> PAGEREF _Toc525653797 \h </w:instrText>
         </w:r>
         <w:r>
           <w:rPr>
@@ -1451,7 +1475,7 @@
             <w:noProof/>
             <w:webHidden/>
           </w:rPr>
-          <w:t>6</w:t>
+          <w:t>7</w:t>
         </w:r>
         <w:r>
           <w:rPr>
@@ -1479,7 +1503,7 @@
           <w:lang w:val="es-AR" w:eastAsia="es-AR"/>
         </w:rPr>
       </w:pPr>
-      <w:hyperlink w:anchor="_Toc525294851" w:history="1">
+      <w:hyperlink w:anchor="_Toc525653798" w:history="1">
         <w:r>
           <w:rPr>
             <w:rStyle w:val="Hipervnculo"/>
@@ -1506,7 +1530,7 @@
             <w:noProof/>
             <w:webHidden/>
           </w:rPr>
-          <w:instrText xml:space="preserve"> PAGEREF _Toc525294851 \h </w:instrText>
+          <w:instrText xml:space="preserve"> PAGEREF _Toc525653798 \h </w:instrText>
         </w:r>
         <w:r>
           <w:rPr>
@@ -1526,7 +1550,7 @@
             <w:noProof/>
             <w:webHidden/>
           </w:rPr>
-          <w:t>7</w:t>
+          <w:t>8</w:t>
         </w:r>
         <w:r>
           <w:rPr>
@@ -1555,7 +1579,7 @@
           <w:lang w:val="es-AR" w:eastAsia="es-AR"/>
         </w:rPr>
       </w:pPr>
-      <w:hyperlink w:anchor="_Toc525294852" w:history="1">
+      <w:hyperlink w:anchor="_Toc525653799" w:history="1">
         <w:r>
           <w:rPr>
             <w:rStyle w:val="Hipervnculo"/>
@@ -1602,7 +1626,7 @@
             <w:noProof/>
             <w:webHidden/>
           </w:rPr>
-          <w:instrText xml:space="preserve"> PAGEREF _Toc525294852 \h </w:instrText>
+          <w:instrText xml:space="preserve"> PAGEREF _Toc525653799 \h </w:instrText>
         </w:r>
         <w:r>
           <w:rPr>
@@ -1622,7 +1646,7 @@
             <w:noProof/>
             <w:webHidden/>
           </w:rPr>
-          <w:t>8</w:t>
+          <w:t>9</w:t>
         </w:r>
         <w:r>
           <w:rPr>
@@ -1650,7 +1674,7 @@
           <w:lang w:val="es-AR" w:eastAsia="es-AR"/>
         </w:rPr>
       </w:pPr>
-      <w:hyperlink w:anchor="_Toc525294853" w:history="1">
+      <w:hyperlink w:anchor="_Toc525653800" w:history="1">
         <w:r>
           <w:rPr>
             <w:rStyle w:val="Hipervnculo"/>
@@ -1677,7 +1701,7 @@
             <w:noProof/>
             <w:webHidden/>
           </w:rPr>
-          <w:instrText xml:space="preserve"> PAGEREF _Toc525294853 \h </w:instrText>
+          <w:instrText xml:space="preserve"> PAGEREF _Toc525653800 \h </w:instrText>
         </w:r>
         <w:r>
           <w:rPr>
@@ -1697,7 +1721,7 @@
             <w:noProof/>
             <w:webHidden/>
           </w:rPr>
-          <w:t>8</w:t>
+          <w:t>9</w:t>
         </w:r>
         <w:r>
           <w:rPr>
@@ -1725,7 +1749,7 @@
           <w:lang w:val="es-AR" w:eastAsia="es-AR"/>
         </w:rPr>
       </w:pPr>
-      <w:hyperlink w:anchor="_Toc525294854" w:history="1">
+      <w:hyperlink w:anchor="_Toc525653801" w:history="1">
         <w:r>
           <w:rPr>
             <w:rStyle w:val="Hipervnculo"/>
@@ -1752,7 +1776,7 @@
             <w:noProof/>
             <w:webHidden/>
           </w:rPr>
-          <w:instrText xml:space="preserve"> PAGEREF _Toc525294854 \h </w:instrText>
+          <w:instrText xml:space="preserve"> PAGEREF _Toc525653801 \h </w:instrText>
         </w:r>
         <w:r>
           <w:rPr>
@@ -1772,7 +1796,7 @@
             <w:noProof/>
             <w:webHidden/>
           </w:rPr>
-          <w:t>8</w:t>
+          <w:t>9</w:t>
         </w:r>
         <w:r>
           <w:rPr>
@@ -1800,7 +1824,7 @@
           <w:lang w:val="es-AR" w:eastAsia="es-AR"/>
         </w:rPr>
       </w:pPr>
-      <w:hyperlink w:anchor="_Toc525294855" w:history="1">
+      <w:hyperlink w:anchor="_Toc525653802" w:history="1">
         <w:r>
           <w:rPr>
             <w:rStyle w:val="Hipervnculo"/>
@@ -1827,7 +1851,7 @@
             <w:noProof/>
             <w:webHidden/>
           </w:rPr>
-          <w:instrText xml:space="preserve"> PAGEREF _Toc525294855 \h </w:instrText>
+          <w:instrText xml:space="preserve"> PAGEREF _Toc525653802 \h </w:instrText>
         </w:r>
         <w:r>
           <w:rPr>
@@ -1847,7 +1871,7 @@
             <w:noProof/>
             <w:webHidden/>
           </w:rPr>
-          <w:t>8</w:t>
+          <w:t>9</w:t>
         </w:r>
         <w:r>
           <w:rPr>
@@ -1875,7 +1899,7 @@
           <w:lang w:val="es-AR" w:eastAsia="es-AR"/>
         </w:rPr>
       </w:pPr>
-      <w:hyperlink w:anchor="_Toc525294856" w:history="1">
+      <w:hyperlink w:anchor="_Toc525653803" w:history="1">
         <w:r>
           <w:rPr>
             <w:rStyle w:val="Hipervnculo"/>
@@ -1902,7 +1926,7 @@
             <w:noProof/>
             <w:webHidden/>
           </w:rPr>
-          <w:instrText xml:space="preserve"> PAGEREF _Toc525294856 \h </w:instrText>
+          <w:instrText xml:space="preserve"> PAGEREF _Toc525653803 \h </w:instrText>
         </w:r>
         <w:r>
           <w:rPr>
@@ -1922,7 +1946,7 @@
             <w:noProof/>
             <w:webHidden/>
           </w:rPr>
-          <w:t>11</w:t>
+          <w:t>12</w:t>
         </w:r>
         <w:r>
           <w:rPr>
@@ -1950,7 +1974,7 @@
           <w:lang w:val="es-AR" w:eastAsia="es-AR"/>
         </w:rPr>
       </w:pPr>
-      <w:hyperlink w:anchor="_Toc525294857" w:history="1">
+      <w:hyperlink w:anchor="_Toc525653804" w:history="1">
         <w:r>
           <w:rPr>
             <w:rStyle w:val="Hipervnculo"/>
@@ -1977,7 +2001,7 @@
             <w:noProof/>
             <w:webHidden/>
           </w:rPr>
-          <w:instrText xml:space="preserve"> PAGEREF _Toc525294857 \h </w:instrText>
+          <w:instrText xml:space="preserve"> PAGEREF _Toc525653804 \h </w:instrText>
         </w:r>
         <w:r>
           <w:rPr>
@@ -1997,7 +2021,7 @@
             <w:noProof/>
             <w:webHidden/>
           </w:rPr>
-          <w:t>12</w:t>
+          <w:t>13</w:t>
         </w:r>
         <w:r>
           <w:rPr>
@@ -2026,7 +2050,7 @@
           <w:lang w:val="es-AR" w:eastAsia="es-AR"/>
         </w:rPr>
       </w:pPr>
-      <w:hyperlink w:anchor="_Toc525294858" w:history="1">
+      <w:hyperlink w:anchor="_Toc525653805" w:history="1">
         <w:r>
           <w:rPr>
             <w:rStyle w:val="Hipervnculo"/>
@@ -2073,7 +2097,7 @@
             <w:noProof/>
             <w:webHidden/>
           </w:rPr>
-          <w:instrText xml:space="preserve"> PAGEREF _Toc525294858 \h </w:instrText>
+          <w:instrText xml:space="preserve"> PAGEREF _Toc525653805 \h </w:instrText>
         </w:r>
         <w:r>
           <w:rPr>
@@ -2093,7 +2117,7 @@
             <w:noProof/>
             <w:webHidden/>
           </w:rPr>
-          <w:t>13</w:t>
+          <w:t>14</w:t>
         </w:r>
         <w:r>
           <w:rPr>
@@ -2121,7 +2145,7 @@
           <w:lang w:val="es-AR" w:eastAsia="es-AR"/>
         </w:rPr>
       </w:pPr>
-      <w:hyperlink w:anchor="_Toc525294859" w:history="1">
+      <w:hyperlink w:anchor="_Toc525653806" w:history="1">
         <w:r>
           <w:rPr>
             <w:rStyle w:val="Hipervnculo"/>
@@ -2148,7 +2172,7 @@
             <w:noProof/>
             <w:webHidden/>
           </w:rPr>
-          <w:instrText xml:space="preserve"> PAGEREF _Toc525294859 \h </w:instrText>
+          <w:instrText xml:space="preserve"> PAGEREF _Toc525653806 \h </w:instrText>
         </w:r>
         <w:r>
           <w:rPr>
@@ -2168,7 +2192,7 @@
             <w:noProof/>
             <w:webHidden/>
           </w:rPr>
-          <w:t>13</w:t>
+          <w:t>14</w:t>
         </w:r>
         <w:r>
           <w:rPr>
@@ -2196,7 +2220,7 @@
           <w:lang w:val="es-AR" w:eastAsia="es-AR"/>
         </w:rPr>
       </w:pPr>
-      <w:hyperlink w:anchor="_Toc525294860" w:history="1">
+      <w:hyperlink w:anchor="_Toc525653807" w:history="1">
         <w:r>
           <w:rPr>
             <w:rStyle w:val="Hipervnculo"/>
@@ -2223,7 +2247,7 @@
             <w:noProof/>
             <w:webHidden/>
           </w:rPr>
-          <w:instrText xml:space="preserve"> PAGEREF _Toc525294860 \h </w:instrText>
+          <w:instrText xml:space="preserve"> PAGEREF _Toc525653807 \h </w:instrText>
         </w:r>
         <w:r>
           <w:rPr>
@@ -2243,7 +2267,7 @@
             <w:noProof/>
             <w:webHidden/>
           </w:rPr>
-          <w:t>14</w:t>
+          <w:t>15</w:t>
         </w:r>
         <w:r>
           <w:rPr>
@@ -2271,7 +2295,7 @@
           <w:lang w:val="es-AR" w:eastAsia="es-AR"/>
         </w:rPr>
       </w:pPr>
-      <w:hyperlink w:anchor="_Toc525294861" w:history="1">
+      <w:hyperlink w:anchor="_Toc525653808" w:history="1">
         <w:r>
           <w:rPr>
             <w:rStyle w:val="Hipervnculo"/>
@@ -2298,7 +2322,7 @@
             <w:noProof/>
             <w:webHidden/>
           </w:rPr>
-          <w:instrText xml:space="preserve"> PAGEREF _Toc525294861 \h </w:instrText>
+          <w:instrText xml:space="preserve"> PAGEREF _Toc525653808 \h </w:instrText>
         </w:r>
         <w:r>
           <w:rPr>
@@ -2318,7 +2342,7 @@
             <w:noProof/>
             <w:webHidden/>
           </w:rPr>
-          <w:t>14</w:t>
+          <w:t>15</w:t>
         </w:r>
         <w:r>
           <w:rPr>
@@ -2346,7 +2370,7 @@
           <w:lang w:val="es-AR" w:eastAsia="es-AR"/>
         </w:rPr>
       </w:pPr>
-      <w:hyperlink w:anchor="_Toc525294862" w:history="1">
+      <w:hyperlink w:anchor="_Toc525653809" w:history="1">
         <w:r>
           <w:rPr>
             <w:rStyle w:val="Hipervnculo"/>
@@ -2373,7 +2397,7 @@
             <w:noProof/>
             <w:webHidden/>
           </w:rPr>
-          <w:instrText xml:space="preserve"> PAGEREF _Toc525294862 \h </w:instrText>
+          <w:instrText xml:space="preserve"> PAGEREF _Toc525653809 \h </w:instrText>
         </w:r>
         <w:r>
           <w:rPr>
@@ -2393,7 +2417,7 @@
             <w:noProof/>
             <w:webHidden/>
           </w:rPr>
-          <w:t>16</w:t>
+          <w:t>17</w:t>
         </w:r>
         <w:r>
           <w:rPr>
@@ -2421,7 +2445,7 @@
           <w:lang w:val="es-AR" w:eastAsia="es-AR"/>
         </w:rPr>
       </w:pPr>
-      <w:hyperlink w:anchor="_Toc525294863" w:history="1">
+      <w:hyperlink w:anchor="_Toc525653810" w:history="1">
         <w:r>
           <w:rPr>
             <w:rStyle w:val="Hipervnculo"/>
@@ -2448,7 +2472,7 @@
             <w:noProof/>
             <w:webHidden/>
           </w:rPr>
-          <w:instrText xml:space="preserve"> PAGEREF _Toc525294863 \h </w:instrText>
+          <w:instrText xml:space="preserve"> PAGEREF _Toc525653810 \h </w:instrText>
         </w:r>
         <w:r>
           <w:rPr>
@@ -2468,7 +2492,7 @@
             <w:noProof/>
             <w:webHidden/>
           </w:rPr>
-          <w:t>17</w:t>
+          <w:t>18</w:t>
         </w:r>
         <w:r>
           <w:rPr>
@@ -2497,7 +2521,7 @@
           <w:lang w:val="es-AR" w:eastAsia="es-AR"/>
         </w:rPr>
       </w:pPr>
-      <w:hyperlink w:anchor="_Toc525294864" w:history="1">
+      <w:hyperlink w:anchor="_Toc525653811" w:history="1">
         <w:r>
           <w:rPr>
             <w:rStyle w:val="Hipervnculo"/>
@@ -2544,7 +2568,7 @@
             <w:noProof/>
             <w:webHidden/>
           </w:rPr>
-          <w:instrText xml:space="preserve"> PAGEREF _Toc525294864 \h </w:instrText>
+          <w:instrText xml:space="preserve"> PAGEREF _Toc525653811 \h </w:instrText>
         </w:r>
         <w:r>
           <w:rPr>
@@ -2564,7 +2588,7 @@
             <w:noProof/>
             <w:webHidden/>
           </w:rPr>
-          <w:t>18</w:t>
+          <w:t>19</w:t>
         </w:r>
         <w:r>
           <w:rPr>
@@ -2592,7 +2616,7 @@
           <w:lang w:val="es-AR" w:eastAsia="es-AR"/>
         </w:rPr>
       </w:pPr>
-      <w:hyperlink w:anchor="_Toc525294865" w:history="1">
+      <w:hyperlink w:anchor="_Toc525653812" w:history="1">
         <w:r>
           <w:rPr>
             <w:rStyle w:val="Hipervnculo"/>
@@ -2619,7 +2643,7 @@
             <w:noProof/>
             <w:webHidden/>
           </w:rPr>
-          <w:instrText xml:space="preserve"> PAGEREF _Toc525294865 \h </w:instrText>
+          <w:instrText xml:space="preserve"> PAGEREF _Toc525653812 \h </w:instrText>
         </w:r>
         <w:r>
           <w:rPr>
@@ -2639,7 +2663,7 @@
             <w:noProof/>
             <w:webHidden/>
           </w:rPr>
-          <w:t>18</w:t>
+          <w:t>19</w:t>
         </w:r>
         <w:r>
           <w:rPr>
@@ -2673,12 +2697,12 @@
       <w:r>
         <w:br w:type="page"/>
       </w:r>
-      <w:bookmarkStart w:id="1" w:name="_Toc525294839"/>
+      <w:bookmarkStart w:id="2" w:name="_Toc525653786"/>
       <w:r>
         <w:lastRenderedPageBreak/>
         <w:t>Objetivos del documento</w:t>
       </w:r>
-      <w:bookmarkEnd w:id="1"/>
+      <w:bookmarkEnd w:id="2"/>
     </w:p>
     <w:p>
       <w:pPr>
@@ -2733,11 +2757,11 @@
         </w:numPr>
         <w:ind w:left="360" w:firstLine="0"/>
       </w:pPr>
-      <w:bookmarkStart w:id="2" w:name="_Toc525294840"/>
+      <w:bookmarkStart w:id="3" w:name="_Toc525653787"/>
       <w:r>
         <w:t>Glosario de términos</w:t>
       </w:r>
-      <w:bookmarkEnd w:id="2"/>
+      <w:bookmarkEnd w:id="3"/>
     </w:p>
     <w:p>
       <w:pPr>
@@ -2919,15 +2943,15 @@
         </w:numPr>
         <w:ind w:left="360" w:firstLine="0"/>
       </w:pPr>
-      <w:bookmarkStart w:id="3" w:name="_Toc503340015"/>
-      <w:bookmarkStart w:id="4" w:name="_Toc514677778"/>
-      <w:bookmarkStart w:id="5" w:name="_Toc525294841"/>
+      <w:bookmarkStart w:id="4" w:name="_Toc503340015"/>
+      <w:bookmarkStart w:id="5" w:name="_Toc514677778"/>
+      <w:bookmarkStart w:id="6" w:name="_Toc525653788"/>
       <w:r>
         <w:t>Introducción</w:t>
       </w:r>
-      <w:bookmarkEnd w:id="3"/>
       <w:bookmarkEnd w:id="4"/>
       <w:bookmarkEnd w:id="5"/>
+      <w:bookmarkEnd w:id="6"/>
     </w:p>
     <w:p>
       <w:pPr>
@@ -3100,22 +3124,22 @@
         </w:numPr>
         <w:ind w:left="360" w:firstLine="0"/>
       </w:pPr>
-      <w:bookmarkStart w:id="6" w:name="_Toc525294842"/>
+      <w:bookmarkStart w:id="7" w:name="_Toc525653789"/>
       <w:r>
         <w:lastRenderedPageBreak/>
         <w:t>Generales</w:t>
       </w:r>
-      <w:bookmarkEnd w:id="6"/>
+      <w:bookmarkEnd w:id="7"/>
     </w:p>
     <w:p>
       <w:pPr>
         <w:pStyle w:val="Ttulo2"/>
       </w:pPr>
-      <w:bookmarkStart w:id="7" w:name="_Toc525294843"/>
+      <w:bookmarkStart w:id="8" w:name="_Toc525653790"/>
       <w:r>
         <w:t>Ayuda</w:t>
       </w:r>
-      <w:bookmarkEnd w:id="7"/>
+      <w:bookmarkEnd w:id="8"/>
     </w:p>
     <w:p>
       <w:pPr>
@@ -3220,11 +3244,11 @@
       <w:pPr>
         <w:pStyle w:val="Ttulo2"/>
       </w:pPr>
-      <w:bookmarkStart w:id="8" w:name="_Toc525294844"/>
+      <w:bookmarkStart w:id="9" w:name="_Toc525653791"/>
       <w:r>
         <w:t>Mensajes</w:t>
       </w:r>
-      <w:bookmarkEnd w:id="8"/>
+      <w:bookmarkEnd w:id="9"/>
     </w:p>
     <w:p>
       <w:pPr>
@@ -3522,11 +3546,11 @@
       <w:pPr>
         <w:pStyle w:val="Ttulo2"/>
       </w:pPr>
-      <w:bookmarkStart w:id="9" w:name="_Toc525294845"/>
+      <w:bookmarkStart w:id="10" w:name="_Toc525653792"/>
       <w:r>
         <w:t>Hipervínculo a formulario de edición</w:t>
       </w:r>
-      <w:bookmarkEnd w:id="9"/>
+      <w:bookmarkEnd w:id="10"/>
     </w:p>
     <w:p>
       <w:pPr>
@@ -3576,6 +3600,591 @@
           <w:rFonts w:cs="Arial"/>
         </w:rPr>
         <w:t xml:space="preserve">ario de edición que corresponda. </w:t>
+      </w:r>
+    </w:p>
+    <w:p>
+      <w:pPr>
+        <w:pStyle w:val="Ttulo1"/>
+        <w:numPr>
+          <w:ilvl w:val="0"/>
+          <w:numId w:val="1"/>
+        </w:numPr>
+        <w:ind w:left="708" w:hanging="348"/>
+      </w:pPr>
+      <w:bookmarkStart w:id="11" w:name="_Toc525653793"/>
+      <w:r>
+        <w:lastRenderedPageBreak/>
+        <w:t>Seguridad</w:t>
+      </w:r>
+      <w:bookmarkEnd w:id="11"/>
+    </w:p>
+    <w:p>
+      <w:pPr>
+        <w:ind w:left="360" w:firstLine="0"/>
+        <w:rPr>
+          <w:rFonts w:cs="Arial"/>
+        </w:rPr>
+      </w:pPr>
+      <w:r>
+        <w:rPr>
+          <w:rFonts w:cs="Arial"/>
+        </w:rPr>
+        <w:t xml:space="preserve">La seguridad </w:t>
+      </w:r>
+      <w:r>
+        <w:rPr>
+          <w:rFonts w:cs="Arial"/>
+        </w:rPr>
+        <w:t>sigue</w:t>
+      </w:r>
+      <w:r>
+        <w:rPr>
+          <w:rFonts w:cs="Arial"/>
+        </w:rPr>
+        <w:t xml:space="preserve"> un esquema simple de usuarios y roles. </w:t>
+      </w:r>
+    </w:p>
+    <w:p>
+      <w:pPr>
+        <w:ind w:left="360" w:firstLine="0"/>
+        <w:rPr>
+          <w:rFonts w:cs="Arial"/>
+        </w:rPr>
+      </w:pPr>
+      <w:r>
+        <w:rPr>
+          <w:rFonts w:cs="Arial"/>
+        </w:rPr>
+        <w:t xml:space="preserve">Los usuarios deberán autenticarse en el sistema utilizando su </w:t>
+      </w:r>
+      <w:r>
+        <w:rPr>
+          <w:rFonts w:cs="Arial"/>
+        </w:rPr>
+        <w:t>dirección de correo electrónico</w:t>
+      </w:r>
+      <w:r>
+        <w:rPr>
+          <w:rFonts w:cs="Arial"/>
+        </w:rPr>
+        <w:t xml:space="preserve"> y su contraseña.</w:t>
+      </w:r>
+      <w:r>
+        <w:rPr>
+          <w:rFonts w:cs="Arial"/>
+        </w:rPr>
+        <w:t xml:space="preserve"> </w:t>
+      </w:r>
+      <w:r>
+        <w:rPr>
+          <w:rFonts w:cs="Arial"/>
+        </w:rPr>
+        <w:t xml:space="preserve">En </w:t>
+      </w:r>
+      <w:r>
+        <w:rPr>
+          <w:rFonts w:cs="Arial"/>
+        </w:rPr>
+        <w:t>la parte superior del formulario</w:t>
+      </w:r>
+      <w:r>
+        <w:rPr>
+          <w:rFonts w:cs="Arial"/>
+        </w:rPr>
+        <w:t xml:space="preserve">, se mostrará un mensaje indicando el resultado de la acción. En caso de ser un </w:t>
+      </w:r>
+      <w:proofErr w:type="spellStart"/>
+      <w:r>
+        <w:rPr>
+          <w:rFonts w:cs="Arial"/>
+        </w:rPr>
+        <w:t>login</w:t>
+      </w:r>
+      <w:proofErr w:type="spellEnd"/>
+      <w:r>
+        <w:rPr>
+          <w:rFonts w:cs="Arial"/>
+        </w:rPr>
+        <w:t xml:space="preserve"> satisfactorio se </w:t>
+      </w:r>
+      <w:proofErr w:type="spellStart"/>
+      <w:r>
+        <w:rPr>
+          <w:rFonts w:cs="Arial"/>
+        </w:rPr>
+        <w:t>redirecciona</w:t>
+      </w:r>
+      <w:proofErr w:type="spellEnd"/>
+      <w:r>
+        <w:rPr>
+          <w:rFonts w:cs="Arial"/>
+        </w:rPr>
+        <w:t xml:space="preserve"> a la página principal dependiendo del rol del usuario autenticado. </w:t>
+      </w:r>
+    </w:p>
+    <w:p>
+      <w:pPr>
+        <w:ind w:left="360" w:firstLine="0"/>
+        <w:rPr>
+          <w:rFonts w:cs="Arial"/>
+        </w:rPr>
+      </w:pPr>
+      <w:r>
+        <w:rPr>
+          <w:rFonts w:cs="Arial"/>
+          <w:noProof/>
+          <w:lang w:val="es-AR" w:eastAsia="es-AR"/>
+        </w:rPr>
+        <w:drawing>
+          <wp:inline distT="0" distB="0" distL="0" distR="0">
+            <wp:extent cx="3104146" cy="1668379"/>
+            <wp:effectExtent l="171450" t="171450" r="382270" b="370205"/>
+            <wp:docPr id="12" name="0 Imagen"/>
+            <wp:cNvGraphicFramePr>
+              <a:graphicFrameLocks xmlns:a="http://schemas.openxmlformats.org/drawingml/2006/main" noChangeAspect="1"/>
+            </wp:cNvGraphicFramePr>
+            <a:graphic xmlns:a="http://schemas.openxmlformats.org/drawingml/2006/main">
+              <a:graphicData uri="http://schemas.openxmlformats.org/drawingml/2006/picture">
+                <pic:pic xmlns:pic="http://schemas.openxmlformats.org/drawingml/2006/picture">
+                  <pic:nvPicPr>
+                    <pic:cNvPr id="0" name="login.png"/>
+                    <pic:cNvPicPr/>
+                  </pic:nvPicPr>
+                  <pic:blipFill rotWithShape="1">
+                    <a:blip r:embed="rId19" cstate="print">
+                      <a:extLst>
+                        <a:ext uri="{28A0092B-C50C-407E-A947-70E740481C1C}">
+                          <a14:useLocalDpi xmlns:a14="http://schemas.microsoft.com/office/drawing/2010/main" val="0"/>
+                        </a:ext>
+                      </a:extLst>
+                    </a:blip>
+                    <a:srcRect l="24156" t="20272" r="25584" b="24964"/>
+                    <a:stretch/>
+                  </pic:blipFill>
+                  <pic:spPr bwMode="auto">
+                    <a:xfrm>
+                      <a:off x="0" y="0"/>
+                      <a:ext cx="3105641" cy="1669183"/>
+                    </a:xfrm>
+                    <a:prstGeom prst="rect">
+                      <a:avLst/>
+                    </a:prstGeom>
+                    <a:ln>
+                      <a:noFill/>
+                    </a:ln>
+                    <a:effectLst>
+                      <a:outerShdw blurRad="292100" dist="139700" dir="2700000" algn="tl" rotWithShape="0">
+                        <a:srgbClr val="333333">
+                          <a:alpha val="65000"/>
+                        </a:srgbClr>
+                      </a:outerShdw>
+                    </a:effectLst>
+                    <a:extLst>
+                      <a:ext uri="{53640926-AAD7-44D8-BBD7-CCE9431645EC}">
+                        <a14:shadowObscured xmlns:a14="http://schemas.microsoft.com/office/drawing/2010/main"/>
+                      </a:ext>
+                    </a:extLst>
+                  </pic:spPr>
+                </pic:pic>
+              </a:graphicData>
+            </a:graphic>
+          </wp:inline>
+        </w:drawing>
+      </w:r>
+    </w:p>
+    <w:p>
+      <w:pPr>
+        <w:ind w:left="360" w:firstLine="0"/>
+        <w:rPr>
+          <w:rFonts w:cs="Arial"/>
+        </w:rPr>
+      </w:pPr>
+      <w:r>
+        <w:rPr>
+          <w:rFonts w:cs="Arial"/>
+        </w:rPr>
+        <w:t>Cada usuario podrá tener uno o más de los siguientes roles:</w:t>
+      </w:r>
+    </w:p>
+    <w:p>
+      <w:pPr>
+        <w:numPr>
+          <w:ilvl w:val="0"/>
+          <w:numId w:val="6"/>
+        </w:numPr>
+        <w:rPr>
+          <w:rFonts w:cs="Arial"/>
+        </w:rPr>
+      </w:pPr>
+      <w:r>
+        <w:rPr>
+          <w:rFonts w:cs="Arial"/>
+          <w:b/>
+        </w:rPr>
+        <w:t>Administrador</w:t>
+      </w:r>
+    </w:p>
+    <w:p>
+      <w:pPr>
+        <w:numPr>
+          <w:ilvl w:val="0"/>
+          <w:numId w:val="6"/>
+        </w:numPr>
+        <w:rPr>
+          <w:rFonts w:cs="Arial"/>
+          <w:b/>
+        </w:rPr>
+      </w:pPr>
+      <w:r>
+        <w:rPr>
+          <w:rFonts w:cs="Arial"/>
+          <w:b/>
+        </w:rPr>
+        <w:t>Usuario</w:t>
+      </w:r>
+    </w:p>
+    <w:p>
+      <w:pPr>
+        <w:ind w:left="360" w:firstLine="0"/>
+        <w:rPr>
+          <w:rFonts w:cs="Arial"/>
+        </w:rPr>
+      </w:pPr>
+      <w:r>
+        <w:rPr>
+          <w:rFonts w:cs="Arial"/>
+        </w:rPr>
+        <w:t>El administrador podrá crear, modificar, y deshabilitar usuarios, así como blanquear las contraseñas.</w:t>
+      </w:r>
+      <w:r>
+        <w:rPr>
+          <w:rFonts w:cs="Arial"/>
+        </w:rPr>
+        <w:t xml:space="preserve"> Por otro lado el usuario podrá visualizar </w:t>
+      </w:r>
+      <w:r>
+        <w:rPr>
+          <w:rFonts w:cs="Arial"/>
+        </w:rPr>
+        <w:t xml:space="preserve">los tableros </w:t>
+      </w:r>
+      <w:r>
+        <w:rPr>
+          <w:rFonts w:cs="Arial"/>
+        </w:rPr>
+        <w:t>con la información de las aplicaciones que se le hayan asignado</w:t>
+      </w:r>
+      <w:bookmarkStart w:id="12" w:name="_Toc514677779"/>
+      <w:r>
+        <w:rPr>
+          <w:rFonts w:cs="Arial"/>
+        </w:rPr>
+        <w:t xml:space="preserve"> durante su alta.</w:t>
+      </w:r>
+      <w:r>
+        <w:rPr>
+          <w:rFonts w:cs="Arial"/>
+        </w:rPr>
+        <w:t xml:space="preserve"> El menú se visualizará teniendo en cuenta el rol del usuario autenticado. </w:t>
+      </w:r>
+    </w:p>
+    <w:p>
+      <w:pPr>
+        <w:ind w:left="360" w:firstLine="0"/>
+        <w:rPr>
+          <w:rFonts w:cs="Arial"/>
+        </w:rPr>
+      </w:pPr>
+      <w:r>
+        <w:rPr>
+          <w:rFonts w:cs="Arial"/>
+        </w:rPr>
+        <w:t>Para cerrar la sesión se deberá acceder a la opción del menú “</w:t>
+      </w:r>
+      <w:proofErr w:type="spellStart"/>
+      <w:r>
+        <w:rPr>
+          <w:rFonts w:cs="Arial"/>
+        </w:rPr>
+        <w:t>Logout</w:t>
+      </w:r>
+      <w:proofErr w:type="spellEnd"/>
+      <w:r>
+        <w:rPr>
+          <w:rFonts w:cs="Arial"/>
+        </w:rPr>
+        <w:t>”</w:t>
+      </w:r>
+      <w:r>
+        <w:rPr>
+          <w:rFonts w:cs="Arial"/>
+        </w:rPr>
+        <w:t xml:space="preserve"> con lo cual se </w:t>
+      </w:r>
+      <w:proofErr w:type="spellStart"/>
+      <w:r>
+        <w:rPr>
+          <w:rFonts w:cs="Arial"/>
+        </w:rPr>
+        <w:t>redireccionará</w:t>
+      </w:r>
+      <w:proofErr w:type="spellEnd"/>
+      <w:r>
+        <w:rPr>
+          <w:rFonts w:cs="Arial"/>
+        </w:rPr>
+        <w:t xml:space="preserve"> a la página de autenticación.</w:t>
+      </w:r>
+    </w:p>
+    <w:p>
+      <w:pPr>
+        <w:ind w:left="360" w:firstLine="0"/>
+        <w:rPr>
+          <w:rFonts w:cs="Arial"/>
+        </w:rPr>
+      </w:pPr>
+      <w:r>
+        <w:rPr>
+          <w:rFonts w:cs="Arial"/>
+          <w:noProof/>
+          <w:lang w:val="es-AR" w:eastAsia="es-AR"/>
+        </w:rPr>
+        <mc:AlternateContent>
+          <mc:Choice Requires="wps">
+            <w:drawing>
+              <wp:anchor distT="0" distB="0" distL="114300" distR="114300" simplePos="0" relativeHeight="251676672" behindDoc="0" locked="0" layoutInCell="1" allowOverlap="1">
+                <wp:simplePos x="0" y="0"/>
+                <wp:positionH relativeFrom="column">
+                  <wp:posOffset>2636754</wp:posOffset>
+                </wp:positionH>
+                <wp:positionV relativeFrom="paragraph">
+                  <wp:posOffset>202565</wp:posOffset>
+                </wp:positionV>
+                <wp:extent cx="425115" cy="328863"/>
+                <wp:effectExtent l="0" t="0" r="13335" b="14605"/>
+                <wp:wrapNone/>
+                <wp:docPr id="39" name="39 Rectángulo redondeado"/>
+                <wp:cNvGraphicFramePr/>
+                <a:graphic xmlns:a="http://schemas.openxmlformats.org/drawingml/2006/main">
+                  <a:graphicData uri="http://schemas.microsoft.com/office/word/2010/wordprocessingShape">
+                    <wps:wsp>
+                      <wps:cNvSpPr/>
+                      <wps:spPr>
+                        <a:xfrm>
+                          <a:off x="0" y="0"/>
+                          <a:ext cx="425115" cy="328863"/>
+                        </a:xfrm>
+                        <a:prstGeom prst="roundRect">
+                          <a:avLst/>
+                        </a:prstGeom>
+                        <a:noFill/>
+                        <a:ln>
+                          <a:solidFill>
+                            <a:srgbClr val="C00000"/>
+                          </a:solidFill>
+                        </a:ln>
+                      </wps:spPr>
+                      <wps:style>
+                        <a:lnRef idx="2">
+                          <a:schemeClr val="accent1">
+                            <a:shade val="50000"/>
+                          </a:schemeClr>
+                        </a:lnRef>
+                        <a:fillRef idx="1">
+                          <a:schemeClr val="accent1"/>
+                        </a:fillRef>
+                        <a:effectRef idx="0">
+                          <a:schemeClr val="accent1"/>
+                        </a:effectRef>
+                        <a:fontRef idx="minor">
+                          <a:schemeClr val="lt1"/>
+                        </a:fontRef>
+                      </wps:style>
+                      <wps:bodyPr rot="0" spcFirstLastPara="0" vertOverflow="overflow" horzOverflow="overflow" vert="horz" wrap="square" lIns="91440" tIns="45720" rIns="91440" bIns="45720" numCol="1" spcCol="0" rtlCol="0" fromWordArt="0" anchor="ctr" anchorCtr="0" forceAA="0" compatLnSpc="1">
+                        <a:prstTxWarp prst="textNoShape">
+                          <a:avLst/>
+                        </a:prstTxWarp>
+                        <a:noAutofit/>
+                      </wps:bodyPr>
+                    </wps:wsp>
+                  </a:graphicData>
+                </a:graphic>
+              </wp:anchor>
+            </w:drawing>
+          </mc:Choice>
+          <mc:Fallback>
+            <w:pict>
+              <v:roundrect id="39 Rectángulo redondeado" o:spid="_x0000_s1026" style="position:absolute;margin-left:207.6pt;margin-top:15.95pt;width:33.45pt;height:25.9pt;z-index:251676672;visibility:visible;mso-wrap-style:square;mso-wrap-distance-left:9pt;mso-wrap-distance-top:0;mso-wrap-distance-right:9pt;mso-wrap-distance-bottom:0;mso-position-horizontal:absolute;mso-position-horizontal-relative:text;mso-position-vertical:absolute;mso-position-vertical-relative:text;v-text-anchor:middle" arcsize="10923f" o:gfxdata="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" filled="f" strokecolor="#c00000" strokeweight="2pt"/>
+            </w:pict>
+          </mc:Fallback>
+        </mc:AlternateContent>
+      </w:r>
+      <w:r>
+        <w:rPr>
+          <w:rFonts w:cs="Arial"/>
+          <w:noProof/>
+          <w:lang w:val="es-AR" w:eastAsia="es-AR"/>
+        </w:rPr>
+        <w:drawing>
+          <wp:inline distT="0" distB="0" distL="0" distR="0">
+            <wp:extent cx="5334000" cy="2514890"/>
+            <wp:effectExtent l="171450" t="171450" r="381000" b="361950"/>
+            <wp:docPr id="33" name="0 Imagen"/>
+            <wp:cNvGraphicFramePr>
+              <a:graphicFrameLocks xmlns:a="http://schemas.openxmlformats.org/drawingml/2006/main" noChangeAspect="1"/>
+            </wp:cNvGraphicFramePr>
+            <a:graphic xmlns:a="http://schemas.openxmlformats.org/drawingml/2006/main">
+              <a:graphicData uri="http://schemas.openxmlformats.org/drawingml/2006/picture">
+                <pic:pic xmlns:pic="http://schemas.openxmlformats.org/drawingml/2006/picture">
+                  <pic:nvPicPr>
+                    <pic:cNvPr id="0" name="menu_admin.png"/>
+                    <pic:cNvPicPr/>
+                  </pic:nvPicPr>
+                  <pic:blipFill>
+                    <a:blip r:embed="rId20" cstate="print">
+                      <a:extLst>
+                        <a:ext uri="{28A0092B-C50C-407E-A947-70E740481C1C}">
+                          <a14:useLocalDpi xmlns:a14="http://schemas.microsoft.com/office/drawing/2010/main" val="0"/>
+                        </a:ext>
+                      </a:extLst>
+                    </a:blip>
+                    <a:stretch>
+                      <a:fillRect/>
+                    </a:stretch>
+                  </pic:blipFill>
+                  <pic:spPr>
+                    <a:xfrm>
+                      <a:off x="0" y="0"/>
+                      <a:ext cx="5329842" cy="2512929"/>
+                    </a:xfrm>
+                    <a:prstGeom prst="rect">
+                      <a:avLst/>
+                    </a:prstGeom>
+                    <a:ln>
+                      <a:noFill/>
+                    </a:ln>
+                    <a:effectLst>
+                      <a:outerShdw blurRad="292100" dist="139700" dir="2700000" algn="tl" rotWithShape="0">
+                        <a:srgbClr val="333333">
+                          <a:alpha val="65000"/>
+                        </a:srgbClr>
+                      </a:outerShdw>
+                    </a:effectLst>
+                  </pic:spPr>
+                </pic:pic>
+              </a:graphicData>
+            </a:graphic>
+          </wp:inline>
+        </w:drawing>
+      </w:r>
+    </w:p>
+    <w:p>
+      <w:pPr>
+        <w:ind w:left="360" w:firstLine="0"/>
+        <w:rPr>
+          <w:rFonts w:cs="Arial"/>
+        </w:rPr>
+      </w:pPr>
+      <w:r>
+        <w:rPr>
+          <w:rFonts w:cs="Arial"/>
+        </w:rPr>
+        <w:lastRenderedPageBreak/>
+        <w:t xml:space="preserve">En caso de que se intente acceder a un recurso </w:t>
+      </w:r>
+      <w:r>
+        <w:rPr>
+          <w:rFonts w:cs="Arial"/>
+        </w:rPr>
+        <w:t xml:space="preserve">no autorizado para el usuario autenticado, el sistema </w:t>
+      </w:r>
+      <w:proofErr w:type="spellStart"/>
+      <w:r>
+        <w:rPr>
+          <w:rFonts w:cs="Arial"/>
+        </w:rPr>
+        <w:t>redirecciona</w:t>
+      </w:r>
+      <w:proofErr w:type="spellEnd"/>
+      <w:r>
+        <w:rPr>
+          <w:rFonts w:cs="Arial"/>
+        </w:rPr>
+        <w:t xml:space="preserve"> automáticamente a una página que indica el resultado de la acción y brinda un botón que lo llevará directamente al formulario de autenticación.</w:t>
+      </w:r>
+    </w:p>
+    <w:p>
+      <w:pPr>
+        <w:ind w:left="360" w:firstLine="0"/>
+        <w:rPr>
+          <w:rFonts w:cs="Arial"/>
+        </w:rPr>
+      </w:pPr>
+    </w:p>
+    <w:p>
+      <w:pPr>
+        <w:ind w:left="360" w:firstLine="0"/>
+        <w:rPr>
+          <w:rFonts w:cs="Arial"/>
+        </w:rPr>
+      </w:pPr>
+      <w:r>
+        <w:rPr>
+          <w:rFonts w:cs="Arial"/>
+          <w:noProof/>
+          <w:lang w:val="es-AR" w:eastAsia="es-AR"/>
+        </w:rPr>
+        <w:drawing>
+          <wp:inline distT="0" distB="0" distL="0" distR="0" wp14:anchorId="64346ED6" wp14:editId="4A8CF5A9">
+            <wp:extent cx="5678906" cy="2493092"/>
+            <wp:effectExtent l="171450" t="171450" r="379095" b="364490"/>
+            <wp:docPr id="49" name="0 Imagen"/>
+            <wp:cNvGraphicFramePr>
+              <a:graphicFrameLocks xmlns:a="http://schemas.openxmlformats.org/drawingml/2006/main" noChangeAspect="1"/>
+            </wp:cNvGraphicFramePr>
+            <a:graphic xmlns:a="http://schemas.openxmlformats.org/drawingml/2006/main">
+              <a:graphicData uri="http://schemas.openxmlformats.org/drawingml/2006/picture">
+                <pic:pic xmlns:pic="http://schemas.openxmlformats.org/drawingml/2006/picture">
+                  <pic:nvPicPr>
+                    <pic:cNvPr id="0" name="RecursoNoAutorizado.PNG"/>
+                    <pic:cNvPicPr/>
+                  </pic:nvPicPr>
+                  <pic:blipFill>
+                    <a:blip r:embed="rId21" cstate="print">
+                      <a:extLst>
+                        <a:ext uri="{28A0092B-C50C-407E-A947-70E740481C1C}">
+                          <a14:useLocalDpi xmlns:a14="http://schemas.microsoft.com/office/drawing/2010/main" val="0"/>
+                        </a:ext>
+                      </a:extLst>
+                    </a:blip>
+                    <a:stretch>
+                      <a:fillRect/>
+                    </a:stretch>
+                  </pic:blipFill>
+                  <pic:spPr>
+                    <a:xfrm>
+                      <a:off x="0" y="0"/>
+                      <a:ext cx="5681641" cy="2494292"/>
+                    </a:xfrm>
+                    <a:prstGeom prst="rect">
+                      <a:avLst/>
+                    </a:prstGeom>
+                    <a:ln>
+                      <a:noFill/>
+                    </a:ln>
+                    <a:effectLst>
+                      <a:outerShdw blurRad="292100" dist="139700" dir="2700000" algn="tl" rotWithShape="0">
+                        <a:srgbClr val="333333">
+                          <a:alpha val="65000"/>
+                        </a:srgbClr>
+                      </a:outerShdw>
+                    </a:effectLst>
+                  </pic:spPr>
+                </pic:pic>
+              </a:graphicData>
+            </a:graphic>
+          </wp:inline>
+        </w:drawing>
       </w:r>
     </w:p>
     <w:p>
@@ -3587,181 +4196,11 @@
         </w:numPr>
         <w:ind w:left="360" w:firstLine="0"/>
       </w:pPr>
-      <w:bookmarkStart w:id="10" w:name="_Toc525294846"/>
-      <w:r>
-        <w:lastRenderedPageBreak/>
-        <w:t>Seguridad</w:t>
-      </w:r>
-      <w:bookmarkEnd w:id="10"/>
-    </w:p>
-    <w:p>
-      <w:pPr>
-        <w:ind w:left="360" w:firstLine="0"/>
-        <w:rPr>
-          <w:rFonts w:cs="Arial"/>
-        </w:rPr>
-      </w:pPr>
-      <w:r>
-        <w:rPr>
-          <w:rFonts w:cs="Arial"/>
-        </w:rPr>
-        <w:t xml:space="preserve">La seguridad </w:t>
-      </w:r>
-      <w:r>
-        <w:rPr>
-          <w:rFonts w:cs="Arial"/>
-        </w:rPr>
-        <w:t>sigue</w:t>
-      </w:r>
-      <w:r>
-        <w:rPr>
-          <w:rFonts w:cs="Arial"/>
-        </w:rPr>
-        <w:t xml:space="preserve"> un esquema simple de usuarios y roles. </w:t>
-      </w:r>
-    </w:p>
-    <w:p>
-      <w:pPr>
-        <w:ind w:left="360" w:firstLine="0"/>
-        <w:rPr>
-          <w:rFonts w:cs="Arial"/>
-        </w:rPr>
-      </w:pPr>
-      <w:r>
-        <w:rPr>
-          <w:rFonts w:cs="Arial"/>
-        </w:rPr>
-        <w:t xml:space="preserve">Los usuarios deberán autenticarse en el sistema utilizando su </w:t>
-      </w:r>
-      <w:r>
-        <w:rPr>
-          <w:rFonts w:cs="Arial"/>
-        </w:rPr>
-        <w:t>dirección de correo electrónico</w:t>
-      </w:r>
-      <w:r>
-        <w:rPr>
-          <w:rFonts w:cs="Arial"/>
-        </w:rPr>
-        <w:t xml:space="preserve"> y su contraseña.</w:t>
-      </w:r>
-      <w:r>
-        <w:rPr>
-          <w:rFonts w:cs="Arial"/>
-        </w:rPr>
-        <w:t xml:space="preserve"> </w:t>
-      </w:r>
-    </w:p>
-    <w:p>
-      <w:pPr>
-        <w:ind w:left="360" w:firstLine="0"/>
-        <w:rPr>
-          <w:rFonts w:cs="Arial"/>
-        </w:rPr>
-      </w:pPr>
-      <w:r>
-        <w:rPr>
-          <w:rFonts w:cs="Arial"/>
-        </w:rPr>
-        <w:t>Cada usuario podrá tener uno o más de los siguientes roles:</w:t>
-      </w:r>
-    </w:p>
-    <w:p>
-      <w:pPr>
-        <w:numPr>
-          <w:ilvl w:val="0"/>
-          <w:numId w:val="6"/>
-        </w:numPr>
-        <w:rPr>
-          <w:rFonts w:cs="Arial"/>
-        </w:rPr>
-      </w:pPr>
-      <w:r>
-        <w:rPr>
-          <w:rFonts w:cs="Arial"/>
-          <w:b/>
-        </w:rPr>
-        <w:t>Administrador</w:t>
-      </w:r>
-    </w:p>
-    <w:p>
-      <w:pPr>
-        <w:numPr>
-          <w:ilvl w:val="0"/>
-          <w:numId w:val="6"/>
-        </w:numPr>
-        <w:rPr>
-          <w:rFonts w:cs="Arial"/>
-          <w:b/>
-        </w:rPr>
-      </w:pPr>
-      <w:r>
-        <w:rPr>
-          <w:rFonts w:cs="Arial"/>
-          <w:b/>
-        </w:rPr>
-        <w:t>Usuario</w:t>
-      </w:r>
-    </w:p>
-    <w:p>
-      <w:pPr>
-        <w:ind w:left="360" w:firstLine="0"/>
-        <w:rPr>
-          <w:rFonts w:cs="Arial"/>
-        </w:rPr>
-      </w:pPr>
-      <w:r>
-        <w:rPr>
-          <w:rFonts w:cs="Arial"/>
-        </w:rPr>
-        <w:t>El administrador podrá crear, modificar, y deshabilitar usuarios, así como blanquear las contraseñas.</w:t>
-      </w:r>
-      <w:r>
-        <w:rPr>
-          <w:rFonts w:cs="Arial"/>
-        </w:rPr>
-        <w:t xml:space="preserve"> Por otro lado el usuario podrá visualizar </w:t>
-      </w:r>
-      <w:r>
-        <w:rPr>
-          <w:rFonts w:cs="Arial"/>
-        </w:rPr>
-        <w:t xml:space="preserve">los tableros </w:t>
-      </w:r>
-      <w:r>
-        <w:rPr>
-          <w:rFonts w:cs="Arial"/>
-        </w:rPr>
-        <w:t>con la información de las aplicaciones que se le hayan asignado</w:t>
-      </w:r>
-      <w:bookmarkStart w:id="11" w:name="_Toc514677779"/>
-      <w:r>
-        <w:rPr>
-          <w:rFonts w:cs="Arial"/>
-        </w:rPr>
-        <w:t xml:space="preserve"> durante su alta.</w:t>
-      </w:r>
-      <w:r>
-        <w:rPr>
-          <w:rFonts w:cs="Arial"/>
-        </w:rPr>
-        <w:t xml:space="preserve"> El menú se visualizará teniendo en cuenta el rol del usuario autenticado. </w:t>
-      </w:r>
-    </w:p>
-    <w:p>
-      <w:pPr>
-        <w:pStyle w:val="Ttulo1"/>
-        <w:numPr>
-          <w:ilvl w:val="0"/>
-          <w:numId w:val="1"/>
-        </w:numPr>
-        <w:ind w:left="360" w:firstLine="0"/>
-      </w:pPr>
-      <w:bookmarkStart w:id="12" w:name="_Toc525294847"/>
+      <w:bookmarkStart w:id="13" w:name="_Toc525653794"/>
       <w:r>
         <w:t>Usuarios</w:t>
       </w:r>
-      <w:bookmarkEnd w:id="12"/>
+      <w:bookmarkEnd w:id="13"/>
     </w:p>
     <w:p>
       <w:pPr>
@@ -3795,11 +4234,11 @@
       <w:pPr>
         <w:pStyle w:val="Ttulo2"/>
       </w:pPr>
-      <w:bookmarkStart w:id="13" w:name="_Toc525294848"/>
+      <w:bookmarkStart w:id="14" w:name="_Toc525653795"/>
       <w:r>
         <w:t>Listado</w:t>
       </w:r>
-      <w:bookmarkEnd w:id="13"/>
+      <w:bookmarkEnd w:id="14"/>
     </w:p>
     <w:p>
       <w:pPr>
@@ -3844,7 +4283,7 @@
                     <pic:cNvPicPr/>
                   </pic:nvPicPr>
                   <pic:blipFill rotWithShape="1">
-                    <a:blip r:embed="rId19" cstate="print">
+                    <a:blip r:embed="rId22" cstate="print">
                       <a:extLst>
                         <a:ext uri="{28A0092B-C50C-407E-A947-70E740481C1C}">
                           <a14:useLocalDpi xmlns:a14="http://schemas.microsoft.com/office/drawing/2010/main" val="0"/>
@@ -3889,11 +4328,12 @@
       <w:pPr>
         <w:pStyle w:val="Ttulo2"/>
       </w:pPr>
-      <w:bookmarkStart w:id="14" w:name="_Toc525294849"/>
-      <w:r>
+      <w:bookmarkStart w:id="15" w:name="_Toc525653796"/>
+      <w:r>
+        <w:lastRenderedPageBreak/>
         <w:t>Creación</w:t>
       </w:r>
-      <w:bookmarkEnd w:id="14"/>
+      <w:bookmarkEnd w:id="15"/>
     </w:p>
     <w:p>
       <w:pPr>
@@ -3930,7 +4370,6 @@
           <w:noProof/>
           <w:lang w:val="es-AR" w:eastAsia="es-AR"/>
         </w:rPr>
-        <w:lastRenderedPageBreak/>
         <w:drawing>
           <wp:inline distT="0" distB="0" distL="0" distR="0" wp14:anchorId="146ACCFD" wp14:editId="6046C12D">
             <wp:extent cx="2945130" cy="2330450"/>
@@ -3947,11 +4386,11 @@
                     <pic:cNvPicPr/>
                   </pic:nvPicPr>
                   <pic:blipFill rotWithShape="1">
-                    <a:blip r:embed="rId20" cstate="print">
+                    <a:blip r:embed="rId23" cstate="print">
                       <a:extLst>
                         <a:ext uri="{BEBA8EAE-BF5A-486C-A8C5-ECC9F3942E4B}">
                           <a14:imgProps xmlns:a14="http://schemas.microsoft.com/office/drawing/2010/main">
-                            <a14:imgLayer r:embed="rId21">
+                            <a14:imgLayer r:embed="rId24">
                               <a14:imgEffect>
                                 <a14:backgroundRemoval t="6902" b="93712" l="25891" r="73773"/>
                               </a14:imgEffect>
@@ -4096,11 +4535,11 @@
       <w:pPr>
         <w:pStyle w:val="Ttulo2"/>
       </w:pPr>
-      <w:bookmarkStart w:id="15" w:name="_Toc525294850"/>
+      <w:bookmarkStart w:id="16" w:name="_Toc525653797"/>
       <w:r>
         <w:t>Edición</w:t>
       </w:r>
-      <w:bookmarkEnd w:id="15"/>
+      <w:bookmarkEnd w:id="16"/>
     </w:p>
     <w:p>
       <w:pPr>
@@ -4146,7 +4585,6 @@
           <w:noProof/>
           <w:lang w:val="es-AR" w:eastAsia="es-AR"/>
         </w:rPr>
-        <w:lastRenderedPageBreak/>
         <w:drawing>
           <wp:inline distT="0" distB="0" distL="0" distR="0" wp14:anchorId="156DCF31" wp14:editId="30B2373C">
             <wp:extent cx="2971799" cy="2273300"/>
@@ -4163,11 +4601,11 @@
                     <pic:cNvPicPr/>
                   </pic:nvPicPr>
                   <pic:blipFill rotWithShape="1">
-                    <a:blip r:embed="rId22" cstate="print">
+                    <a:blip r:embed="rId25" cstate="print">
                       <a:extLst>
                         <a:ext uri="{BEBA8EAE-BF5A-486C-A8C5-ECC9F3942E4B}">
                           <a14:imgProps xmlns:a14="http://schemas.microsoft.com/office/drawing/2010/main">
-                            <a14:imgLayer r:embed="rId23">
+                            <a14:imgLayer r:embed="rId26">
                               <a14:imgEffect>
                                 <a14:backgroundRemoval t="8896" b="91871" l="26026" r="74042"/>
                               </a14:imgEffect>
@@ -4244,11 +4682,11 @@
       <w:pPr>
         <w:pStyle w:val="Ttulo2"/>
       </w:pPr>
-      <w:bookmarkStart w:id="16" w:name="_Toc525294851"/>
+      <w:bookmarkStart w:id="17" w:name="_Toc525653798"/>
       <w:r>
         <w:t>Cambiar estado</w:t>
       </w:r>
-      <w:bookmarkEnd w:id="16"/>
+      <w:bookmarkEnd w:id="17"/>
     </w:p>
     <w:p>
       <w:pPr>
@@ -4387,7 +4825,7 @@
                     <pic:cNvPicPr/>
                   </pic:nvPicPr>
                   <pic:blipFill rotWithShape="1">
-                    <a:blip r:embed="rId19" cstate="print">
+                    <a:blip r:embed="rId22" cstate="print">
                       <a:extLst>
                         <a:ext uri="{28A0092B-C50C-407E-A947-70E740481C1C}">
                           <a14:useLocalDpi xmlns:a14="http://schemas.microsoft.com/office/drawing/2010/main" val="0"/>
@@ -4437,23 +4875,23 @@
         </w:numPr>
         <w:ind w:left="360" w:firstLine="0"/>
       </w:pPr>
-      <w:bookmarkStart w:id="17" w:name="_Toc525294852"/>
+      <w:bookmarkStart w:id="18" w:name="_Toc525653799"/>
       <w:r>
         <w:lastRenderedPageBreak/>
         <w:t>Proveedores</w:t>
       </w:r>
-      <w:bookmarkEnd w:id="17"/>
+      <w:bookmarkEnd w:id="18"/>
     </w:p>
     <w:p>
       <w:pPr>
         <w:pStyle w:val="Ttulo2"/>
         <w:ind w:left="284" w:firstLine="0"/>
       </w:pPr>
-      <w:bookmarkStart w:id="18" w:name="_Toc525294853"/>
+      <w:bookmarkStart w:id="19" w:name="_Toc525653800"/>
       <w:r>
         <w:t>Listado</w:t>
       </w:r>
-      <w:bookmarkEnd w:id="18"/>
+      <w:bookmarkEnd w:id="19"/>
     </w:p>
     <w:p>
       <w:pPr>
@@ -4508,7 +4946,7 @@
                     <pic:cNvPicPr/>
                   </pic:nvPicPr>
                   <pic:blipFill rotWithShape="1">
-                    <a:blip r:embed="rId24" cstate="print">
+                    <a:blip r:embed="rId27" cstate="print">
                       <a:extLst>
                         <a:ext uri="{28A0092B-C50C-407E-A947-70E740481C1C}">
                           <a14:useLocalDpi xmlns:a14="http://schemas.microsoft.com/office/drawing/2010/main" val="0"/>
@@ -4553,11 +4991,11 @@
       <w:pPr>
         <w:pStyle w:val="Ttulo2"/>
       </w:pPr>
-      <w:bookmarkStart w:id="19" w:name="_Toc525294854"/>
+      <w:bookmarkStart w:id="20" w:name="_Toc525653801"/>
       <w:r>
         <w:t>Creación</w:t>
       </w:r>
-      <w:bookmarkEnd w:id="19"/>
+      <w:bookmarkEnd w:id="20"/>
     </w:p>
     <w:p>
       <w:pPr>
@@ -4580,11 +5018,11 @@
       <w:pPr>
         <w:pStyle w:val="Ttulo2"/>
       </w:pPr>
-      <w:bookmarkStart w:id="20" w:name="_Toc525294855"/>
+      <w:bookmarkStart w:id="21" w:name="_Toc525653802"/>
       <w:r>
         <w:t>Edición</w:t>
       </w:r>
-      <w:bookmarkEnd w:id="20"/>
+      <w:bookmarkEnd w:id="21"/>
     </w:p>
     <w:p>
       <w:pPr>
@@ -4720,11 +5158,11 @@
                     <pic:cNvPicPr/>
                   </pic:nvPicPr>
                   <pic:blipFill>
-                    <a:blip r:embed="rId25">
+                    <a:blip r:embed="rId28">
                       <a:extLst>
                         <a:ext uri="{BEBA8EAE-BF5A-486C-A8C5-ECC9F3942E4B}">
                           <a14:imgProps xmlns:a14="http://schemas.microsoft.com/office/drawing/2010/main">
-                            <a14:imgLayer r:embed="rId26">
+                            <a14:imgLayer r:embed="rId29">
                               <a14:imgEffect>
                                 <a14:backgroundRemoval t="5512" b="95013" l="9883" r="89971"/>
                               </a14:imgEffect>
@@ -4805,11 +5243,11 @@
                     <pic:cNvPicPr/>
                   </pic:nvPicPr>
                   <pic:blipFill>
-                    <a:blip r:embed="rId27">
+                    <a:blip r:embed="rId30">
                       <a:extLst>
                         <a:ext uri="{BEBA8EAE-BF5A-486C-A8C5-ECC9F3942E4B}">
                           <a14:imgProps xmlns:a14="http://schemas.microsoft.com/office/drawing/2010/main">
-                            <a14:imgLayer r:embed="rId28">
+                            <a14:imgLayer r:embed="rId31">
                               <a14:imgEffect>
                                 <a14:backgroundRemoval t="5155" b="95361" l="9883" r="89971"/>
                               </a14:imgEffect>
@@ -4900,11 +5338,11 @@
                     <pic:cNvPicPr/>
                   </pic:nvPicPr>
                   <pic:blipFill>
-                    <a:blip r:embed="rId29">
+                    <a:blip r:embed="rId32">
                       <a:extLst>
                         <a:ext uri="{BEBA8EAE-BF5A-486C-A8C5-ECC9F3942E4B}">
                           <a14:imgProps xmlns:a14="http://schemas.microsoft.com/office/drawing/2010/main">
-                            <a14:imgLayer r:embed="rId30">
+                            <a14:imgLayer r:embed="rId33">
                               <a14:imgEffect>
                                 <a14:backgroundRemoval t="4856" b="94882" l="9883" r="89971"/>
                               </a14:imgEffect>
@@ -4990,11 +5428,11 @@
                     <pic:cNvPicPr/>
                   </pic:nvPicPr>
                   <pic:blipFill>
-                    <a:blip r:embed="rId31" cstate="print">
+                    <a:blip r:embed="rId34" cstate="print">
                       <a:extLst>
                         <a:ext uri="{BEBA8EAE-BF5A-486C-A8C5-ECC9F3942E4B}">
                           <a14:imgProps xmlns:a14="http://schemas.microsoft.com/office/drawing/2010/main">
-                            <a14:imgLayer r:embed="rId32">
+                            <a14:imgLayer r:embed="rId35">
                               <a14:imgEffect>
                                 <a14:backgroundRemoval t="5512" b="95538" l="9883" r="89971"/>
                               </a14:imgEffect>
@@ -5085,11 +5523,11 @@
                     <pic:cNvPicPr/>
                   </pic:nvPicPr>
                   <pic:blipFill>
-                    <a:blip r:embed="rId33" cstate="print">
+                    <a:blip r:embed="rId36" cstate="print">
                       <a:extLst>
                         <a:ext uri="{BEBA8EAE-BF5A-486C-A8C5-ECC9F3942E4B}">
                           <a14:imgProps xmlns:a14="http://schemas.microsoft.com/office/drawing/2010/main">
-                            <a14:imgLayer r:embed="rId34">
+                            <a14:imgLayer r:embed="rId37">
                               <a14:imgEffect>
                                 <a14:backgroundRemoval t="4462" b="94882" l="9883" r="89971"/>
                               </a14:imgEffect>
@@ -5179,11 +5617,11 @@
                     <pic:cNvPicPr/>
                   </pic:nvPicPr>
                   <pic:blipFill>
-                    <a:blip r:embed="rId35" cstate="print">
+                    <a:blip r:embed="rId38" cstate="print">
                       <a:extLst>
                         <a:ext uri="{BEBA8EAE-BF5A-486C-A8C5-ECC9F3942E4B}">
                           <a14:imgProps xmlns:a14="http://schemas.microsoft.com/office/drawing/2010/main">
-                            <a14:imgLayer r:embed="rId36">
+                            <a14:imgLayer r:embed="rId39">
                               <a14:imgEffect>
                                 <a14:backgroundRemoval t="5643" b="95144" l="9883" r="89971"/>
                               </a14:imgEffect>
@@ -5234,11 +5672,11 @@
       <w:pPr>
         <w:pStyle w:val="Ttulo2"/>
       </w:pPr>
-      <w:bookmarkStart w:id="21" w:name="_Toc525294856"/>
+      <w:bookmarkStart w:id="22" w:name="_Toc525653803"/>
       <w:r>
         <w:t>Cambio de estado</w:t>
       </w:r>
-      <w:bookmarkEnd w:id="21"/>
+      <w:bookmarkEnd w:id="22"/>
     </w:p>
     <w:p>
       <w:pPr>
@@ -5401,7 +5839,7 @@
                     <pic:cNvPicPr/>
                   </pic:nvPicPr>
                   <pic:blipFill rotWithShape="1">
-                    <a:blip r:embed="rId37" cstate="print">
+                    <a:blip r:embed="rId40" cstate="print">
                       <a:extLst>
                         <a:ext uri="{28A0092B-C50C-407E-A947-70E740481C1C}">
                           <a14:useLocalDpi xmlns:a14="http://schemas.microsoft.com/office/drawing/2010/main" val="0"/>
@@ -5446,7 +5884,7 @@
       <w:pPr>
         <w:pStyle w:val="Ttulo2"/>
       </w:pPr>
-      <w:bookmarkStart w:id="22" w:name="_Toc525294857"/>
+      <w:bookmarkStart w:id="23" w:name="_Toc525653804"/>
       <w:r>
         <w:t xml:space="preserve">Cambio de estado en el </w:t>
       </w:r>
@@ -5454,7 +5892,7 @@
       <w:r>
         <w:t>TaskRunner</w:t>
       </w:r>
-      <w:bookmarkEnd w:id="22"/>
+      <w:bookmarkEnd w:id="23"/>
       <w:proofErr w:type="spellEnd"/>
     </w:p>
     <w:p>
@@ -5634,7 +6072,7 @@
                     <pic:cNvPicPr/>
                   </pic:nvPicPr>
                   <pic:blipFill rotWithShape="1">
-                    <a:blip r:embed="rId38" cstate="print">
+                    <a:blip r:embed="rId41" cstate="print">
                       <a:extLst>
                         <a:ext uri="{28A0092B-C50C-407E-A947-70E740481C1C}">
                           <a14:useLocalDpi xmlns:a14="http://schemas.microsoft.com/office/drawing/2010/main" val="0"/>
@@ -5787,11 +6225,11 @@
                     <pic:cNvPicPr/>
                   </pic:nvPicPr>
                   <pic:blipFill>
-                    <a:blip r:embed="rId39" cstate="print">
+                    <a:blip r:embed="rId42" cstate="print">
                       <a:extLst>
                         <a:ext uri="{BEBA8EAE-BF5A-486C-A8C5-ECC9F3942E4B}">
                           <a14:imgProps xmlns:a14="http://schemas.microsoft.com/office/drawing/2010/main">
-                            <a14:imgLayer r:embed="rId36">
+                            <a14:imgLayer r:embed="rId39">
                               <a14:imgEffect>
                                 <a14:backgroundRemoval t="5512" b="94882" l="9883" r="89971"/>
                               </a14:imgEffect>
@@ -5855,22 +6293,22 @@
         </w:numPr>
         <w:ind w:left="360" w:firstLine="0"/>
       </w:pPr>
-      <w:bookmarkStart w:id="23" w:name="_Toc525294858"/>
-      <w:bookmarkEnd w:id="11"/>
+      <w:bookmarkStart w:id="24" w:name="_Toc525653805"/>
+      <w:bookmarkEnd w:id="12"/>
       <w:r>
         <w:t>Aplicaciones</w:t>
       </w:r>
-      <w:bookmarkEnd w:id="23"/>
+      <w:bookmarkEnd w:id="24"/>
     </w:p>
     <w:p>
       <w:pPr>
         <w:pStyle w:val="Ttulo2"/>
       </w:pPr>
-      <w:bookmarkStart w:id="24" w:name="_Toc525294859"/>
+      <w:bookmarkStart w:id="25" w:name="_Toc525653806"/>
       <w:r>
         <w:t>Listado</w:t>
       </w:r>
-      <w:bookmarkEnd w:id="24"/>
+      <w:bookmarkEnd w:id="25"/>
     </w:p>
     <w:p>
       <w:pPr>
@@ -5945,7 +6383,7 @@
                     <pic:cNvPicPr/>
                   </pic:nvPicPr>
                   <pic:blipFill rotWithShape="1">
-                    <a:blip r:embed="rId40" cstate="print">
+                    <a:blip r:embed="rId43" cstate="print">
                       <a:extLst>
                         <a:ext uri="{28A0092B-C50C-407E-A947-70E740481C1C}">
                           <a14:useLocalDpi xmlns:a14="http://schemas.microsoft.com/office/drawing/2010/main" val="0"/>
@@ -5990,12 +6428,12 @@
       <w:pPr>
         <w:pStyle w:val="Ttulo2"/>
       </w:pPr>
-      <w:bookmarkStart w:id="25" w:name="_Toc525294860"/>
+      <w:bookmarkStart w:id="26" w:name="_Toc525653807"/>
       <w:r>
         <w:lastRenderedPageBreak/>
         <w:t>Creación</w:t>
       </w:r>
-      <w:bookmarkEnd w:id="25"/>
+      <w:bookmarkEnd w:id="26"/>
     </w:p>
     <w:p>
       <w:pPr>
@@ -6045,11 +6483,11 @@
                     <pic:cNvPicPr/>
                   </pic:nvPicPr>
                   <pic:blipFill rotWithShape="1">
-                    <a:blip r:embed="rId41">
+                    <a:blip r:embed="rId44">
                       <a:extLst>
                         <a:ext uri="{BEBA8EAE-BF5A-486C-A8C5-ECC9F3942E4B}">
                           <a14:imgProps xmlns:a14="http://schemas.microsoft.com/office/drawing/2010/main">
-                            <a14:imgLayer r:embed="rId42">
+                            <a14:imgLayer r:embed="rId45">
                               <a14:imgEffect>
                                 <a14:backgroundRemoval t="13777" b="86580" l="26094" r="73750"/>
                               </a14:imgEffect>
@@ -6148,11 +6586,11 @@
       <w:pPr>
         <w:pStyle w:val="Ttulo2"/>
       </w:pPr>
-      <w:bookmarkStart w:id="26" w:name="_Toc525294861"/>
+      <w:bookmarkStart w:id="27" w:name="_Toc525653808"/>
       <w:r>
         <w:t>Edición/Configuración</w:t>
       </w:r>
-      <w:bookmarkEnd w:id="26"/>
+      <w:bookmarkEnd w:id="27"/>
     </w:p>
     <w:p>
       <w:pPr>
@@ -6223,11 +6661,11 @@
                     <pic:cNvPicPr/>
                   </pic:nvPicPr>
                   <pic:blipFill rotWithShape="1">
-                    <a:blip r:embed="rId43" cstate="print">
+                    <a:blip r:embed="rId46" cstate="print">
                       <a:extLst>
                         <a:ext uri="{BEBA8EAE-BF5A-486C-A8C5-ECC9F3942E4B}">
                           <a14:imgProps xmlns:a14="http://schemas.microsoft.com/office/drawing/2010/main">
-                            <a14:imgLayer r:embed="rId44">
+                            <a14:imgLayer r:embed="rId47">
                               <a14:imgEffect>
                                 <a14:backgroundRemoval t="3720" b="96731" l="1866" r="97512"/>
                               </a14:imgEffect>
@@ -6608,11 +7046,11 @@
       <w:pPr>
         <w:pStyle w:val="Ttulo2"/>
       </w:pPr>
-      <w:bookmarkStart w:id="27" w:name="_Toc525294862"/>
+      <w:bookmarkStart w:id="28" w:name="_Toc525653809"/>
       <w:r>
         <w:t>Cambio de estado</w:t>
       </w:r>
-      <w:bookmarkEnd w:id="27"/>
+      <w:bookmarkEnd w:id="28"/>
     </w:p>
     <w:p>
       <w:pPr>
@@ -6785,7 +7223,7 @@
                     <pic:cNvPicPr/>
                   </pic:nvPicPr>
                   <pic:blipFill rotWithShape="1">
-                    <a:blip r:embed="rId45" cstate="print">
+                    <a:blip r:embed="rId48" cstate="print">
                       <a:extLst>
                         <a:ext uri="{28A0092B-C50C-407E-A947-70E740481C1C}">
                           <a14:useLocalDpi xmlns:a14="http://schemas.microsoft.com/office/drawing/2010/main" val="0"/>
@@ -6943,11 +7381,11 @@
                     <pic:cNvPicPr/>
                   </pic:nvPicPr>
                   <pic:blipFill rotWithShape="1">
-                    <a:blip r:embed="rId46" cstate="print">
+                    <a:blip r:embed="rId49" cstate="print">
                       <a:extLst>
                         <a:ext uri="{BEBA8EAE-BF5A-486C-A8C5-ECC9F3942E4B}">
                           <a14:imgProps xmlns:a14="http://schemas.microsoft.com/office/drawing/2010/main">
-                            <a14:imgLayer r:embed="rId47">
+                            <a14:imgLayer r:embed="rId50">
                               <a14:imgEffect>
                                 <a14:backgroundRemoval t="4189" b="97162" l="1823" r="98012"/>
                               </a14:imgEffect>
@@ -6997,7 +7435,7 @@
       <w:pPr>
         <w:pStyle w:val="Ttulo2"/>
       </w:pPr>
-      <w:bookmarkStart w:id="28" w:name="_Toc525294863"/>
+      <w:bookmarkStart w:id="29" w:name="_Toc525653810"/>
       <w:r>
         <w:t xml:space="preserve">Cambio de estado en </w:t>
       </w:r>
@@ -7005,7 +7443,7 @@
       <w:r>
         <w:t>TaskRunner</w:t>
       </w:r>
-      <w:bookmarkEnd w:id="28"/>
+      <w:bookmarkEnd w:id="29"/>
       <w:proofErr w:type="spellEnd"/>
     </w:p>
     <w:p>
@@ -7202,7 +7640,7 @@
                     <pic:cNvPicPr/>
                   </pic:nvPicPr>
                   <pic:blipFill rotWithShape="1">
-                    <a:blip r:embed="rId48" cstate="print">
+                    <a:blip r:embed="rId51" cstate="print">
                       <a:extLst>
                         <a:ext uri="{28A0092B-C50C-407E-A947-70E740481C1C}">
                           <a14:useLocalDpi xmlns:a14="http://schemas.microsoft.com/office/drawing/2010/main" val="0"/>
@@ -7360,11 +7798,11 @@
                     <pic:cNvPicPr/>
                   </pic:nvPicPr>
                   <pic:blipFill rotWithShape="1">
-                    <a:blip r:embed="rId49" cstate="print">
+                    <a:blip r:embed="rId52" cstate="print">
                       <a:extLst>
                         <a:ext uri="{BEBA8EAE-BF5A-486C-A8C5-ECC9F3942E4B}">
                           <a14:imgProps xmlns:a14="http://schemas.microsoft.com/office/drawing/2010/main">
-                            <a14:imgLayer r:embed="rId50">
+                            <a14:imgLayer r:embed="rId53">
                               <a14:imgEffect>
                                 <a14:backgroundRemoval t="3974" b="97351" l="2112" r="97888"/>
                               </a14:imgEffect>
@@ -7419,8 +7857,8 @@
         </w:numPr>
         <w:ind w:left="360" w:firstLine="0"/>
       </w:pPr>
-      <w:hyperlink r:id="rId51" w:history="1">
-        <w:bookmarkStart w:id="29" w:name="_Toc525294864"/>
+      <w:hyperlink r:id="rId54" w:history="1">
+        <w:bookmarkStart w:id="30" w:name="_Toc525653811"/>
         <w:proofErr w:type="spellStart"/>
         <w:r>
           <w:t>Health</w:t>
@@ -7433,7 +7871,7 @@
         <w:r>
           <w:t>Index</w:t>
         </w:r>
-        <w:bookmarkEnd w:id="29"/>
+        <w:bookmarkEnd w:id="30"/>
         <w:proofErr w:type="spellEnd"/>
       </w:hyperlink>
     </w:p>
@@ -7441,11 +7879,11 @@
       <w:pPr>
         <w:pStyle w:val="Ttulo2"/>
       </w:pPr>
-      <w:bookmarkStart w:id="30" w:name="_Toc525294865"/>
+      <w:bookmarkStart w:id="31" w:name="_Toc525653812"/>
       <w:r>
         <w:t>Configuración</w:t>
       </w:r>
-      <w:bookmarkEnd w:id="30"/>
+      <w:bookmarkEnd w:id="31"/>
     </w:p>
     <w:p>
       <w:pPr>
@@ -7482,11 +7920,7 @@
         <w:t xml:space="preserve">Los valores a configurar van a </w:t>
       </w:r>
       <w:r>
-        <w:t xml:space="preserve">estar en el rango del  10 al 1 y tienen que cumplir con la condición </w:t>
-      </w:r>
-      <w:bookmarkStart w:id="31" w:name="_GoBack"/>
-      <w:r>
-        <w:t>expresada por los signos algebraicos “&lt;” y “</w:t>
+        <w:t>estar en el rango del  10 al 1 y tienen que cumplir con la condición expresada por los signos algebraicos “&lt;” y “</w:t>
       </w:r>
       <w:r>
         <w:t>≤”</w:t>
@@ -7495,11 +7929,7 @@
         <w:t xml:space="preserve">. </w:t>
       </w:r>
       <w:r>
-        <w:t xml:space="preserve">La validación se hace automáticamente al modificar el </w:t>
-      </w:r>
-      <w:bookmarkEnd w:id="31"/>
-      <w:r>
-        <w:t xml:space="preserve">valor y en caso de </w:t>
+        <w:t xml:space="preserve">La validación se hace automáticamente al modificar el valor y en caso de </w:t>
       </w:r>
       <w:r>
         <w:t>no cumplir</w:t>
@@ -7580,7 +8010,7 @@
                     <pic:cNvPicPr/>
                   </pic:nvPicPr>
                   <pic:blipFill rotWithShape="1">
-                    <a:blip r:embed="rId52" cstate="print">
+                    <a:blip r:embed="rId55" cstate="print">
                       <a:extLst>
                         <a:ext uri="{28A0092B-C50C-407E-A947-70E740481C1C}">
                           <a14:useLocalDpi xmlns:a14="http://schemas.microsoft.com/office/drawing/2010/main" val="0"/>
@@ -7646,8 +8076,8 @@
       </w:pPr>
     </w:p>
     <w:sectPr>
-      <w:headerReference w:type="default" r:id="rId53"/>
-      <w:footerReference w:type="default" r:id="rId54"/>
+      <w:headerReference w:type="default" r:id="rId56"/>
+      <w:footerReference w:type="default" r:id="rId57"/>
       <w:pgSz w:w="11906" w:h="16838"/>
       <w:pgMar w:top="1555" w:right="1037" w:bottom="1555" w:left="1138" w:header="706" w:footer="706" w:gutter="0"/>
       <w:cols w:space="720"/>
@@ -12482,15 +12912,6 @@
 </file>
 
 <file path=customXml/item1.xml><?xml version="1.0" encoding="utf-8"?>
-<?mso-contentType ?>
-<FormTemplates xmlns="http://schemas.microsoft.com/sharepoint/v3/contenttype/forms">
-  <Display>DocumentLibraryForm</Display>
-  <Edit>DocumentLibraryForm</Edit>
-  <New>DocumentLibraryForm</New>
-</FormTemplates>
-</file>
-
-<file path=customXml/item2.xml><?xml version="1.0" encoding="utf-8"?>
 <ct:contentTypeSchema xmlns:ct="http://schemas.microsoft.com/office/2006/metadata/contentType" xmlns:ma="http://schemas.microsoft.com/office/2006/metadata/properties/metaAttributes" ct:_="" ma:_="" ma:contentTypeName="Documento" ma:contentTypeID="0x0101006E2E066F4C39EC47B1B8B0E2FF589BCB" ma:contentTypeVersion="0" ma:contentTypeDescription="Crear nuevo documento." ma:contentTypeScope="" ma:versionID="0fbfabe010e724c5e675cedad1774f81">
   <xsd:schema xmlns:xsd="http://www.w3.org/2001/XMLSchema" xmlns:xs="http://www.w3.org/2001/XMLSchema" xmlns:p="http://schemas.microsoft.com/office/2006/metadata/properties" targetNamespace="http://schemas.microsoft.com/office/2006/metadata/properties" ma:root="true" ma:fieldsID="3f6edc329ff236629c56e3b879b320d0">
     <xsd:element name="properties">
@@ -12604,6 +13025,15 @@
 </ct:contentTypeSchema>
 </file>
 
+<file path=customXml/item2.xml><?xml version="1.0" encoding="utf-8"?>
+<?mso-contentType ?>
+<FormTemplates xmlns="http://schemas.microsoft.com/sharepoint/v3/contenttype/forms">
+  <Display>DocumentLibraryForm</Display>
+  <Edit>DocumentLibraryForm</Edit>
+  <New>DocumentLibraryForm</New>
+</FormTemplates>
+</file>
+
 <file path=customXml/item3.xml><?xml version="1.0" encoding="utf-8"?>
 <p:properties xmlns:p="http://schemas.microsoft.com/office/2006/metadata/properties" xmlns:xsi="http://www.w3.org/2001/XMLSchema-instance" xmlns:pc="http://schemas.microsoft.com/office/infopath/2007/PartnerControls">
   <documentManagement/>
@@ -12615,14 +13045,6 @@
 </file>
 
 <file path=customXml/itemProps1.xml><?xml version="1.0" encoding="utf-8"?>
-<ds:datastoreItem xmlns:ds="http://schemas.openxmlformats.org/officeDocument/2006/customXml" ds:itemID="{56E3878F-9550-408C-B9B8-2361BF5442D8}">
-  <ds:schemaRefs>
-    <ds:schemaRef ds:uri="http://schemas.microsoft.com/sharepoint/v3/contenttype/forms"/>
-  </ds:schemaRefs>
-</ds:datastoreItem>
-</file>
-
-<file path=customXml/itemProps2.xml><?xml version="1.0" encoding="utf-8"?>
 <ds:datastoreItem xmlns:ds="http://schemas.openxmlformats.org/officeDocument/2006/customXml" ds:itemID="{A763825C-11C3-4416-8958-17AA6855BDC8}">
   <ds:schemaRefs>
     <ds:schemaRef ds:uri="http://schemas.microsoft.com/office/2006/metadata/contentType"/>
@@ -12638,6 +13060,14 @@
 </ds:datastoreItem>
 </file>
 
+<file path=customXml/itemProps2.xml><?xml version="1.0" encoding="utf-8"?>
+<ds:datastoreItem xmlns:ds="http://schemas.openxmlformats.org/officeDocument/2006/customXml" ds:itemID="{56E3878F-9550-408C-B9B8-2361BF5442D8}">
+  <ds:schemaRefs>
+    <ds:schemaRef ds:uri="http://schemas.microsoft.com/sharepoint/v3/contenttype/forms"/>
+  </ds:schemaRefs>
+</ds:datastoreItem>
+</file>
+
 <file path=customXml/itemProps3.xml><?xml version="1.0" encoding="utf-8"?>
 <ds:datastoreItem xmlns:ds="http://schemas.openxmlformats.org/officeDocument/2006/customXml" ds:itemID="{7DBE197D-C89A-45B2-80AB-C66510974FBF}">
   <ds:schemaRefs>
@@ -12648,7 +13078,7 @@
 </file>
 
 <file path=customXml/itemProps4.xml><?xml version="1.0" encoding="utf-8"?>
-<ds:datastoreItem xmlns:ds="http://schemas.openxmlformats.org/officeDocument/2006/customXml" ds:itemID="{B035F4AD-C299-4B63-AA40-9CE51A2073A9}">
+<ds:datastoreItem xmlns:ds="http://schemas.openxmlformats.org/officeDocument/2006/customXml" ds:itemID="{6E6CBC1C-C8A1-4168-AF1F-9816B5E45C9C}">
   <ds:schemaRefs>
     <ds:schemaRef ds:uri="http://schemas.openxmlformats.org/officeDocument/2006/bibliography"/>
   </ds:schemaRefs>

</xml_diff>